<commit_message>
Added references to XML file
</commit_message>
<xml_diff>
--- a/Data Sets Coding Analysis/References.docx
+++ b/Data Sets Coding Analysis/References.docx
@@ -256,6 +256,190 @@
         </w:rPr>
         <w:tab/>
       </w:r>
+    </w:p>
+    <w:sdt>
+      <w:sdtPr>
+        <w:id w:val="870651877"/>
+        <w:docPartObj>
+          <w:docPartGallery w:val="Bibliographies"/>
+          <w:docPartUnique/>
+        </w:docPartObj>
+      </w:sdtPr>
+      <w:sdtEndPr>
+        <w:rPr>
+          <w:rFonts w:asciiTheme="minorHAnsi" w:eastAsiaTheme="minorHAnsi" w:hAnsiTheme="minorHAnsi" w:cstheme="minorBidi"/>
+          <w:color w:val="auto"/>
+          <w:sz w:val="22"/>
+          <w:szCs w:val="22"/>
+          <w:lang w:val="ru-RU"/>
+        </w:rPr>
+      </w:sdtEndPr>
+      <w:sdtContent>
+        <w:p>
+          <w:pPr>
+            <w:pStyle w:val="Heading1"/>
+          </w:pPr>
+          <w:r>
+            <w:t>References</w:t>
+          </w:r>
+        </w:p>
+        <w:sdt>
+          <w:sdtPr>
+            <w:id w:val="-573587230"/>
+            <w:bibliography/>
+          </w:sdtPr>
+          <w:sdtContent>
+            <w:p>
+              <w:pPr>
+                <w:pStyle w:val="Bibliography"/>
+                <w:ind w:left="720" w:hanging="720"/>
+                <w:rPr>
+                  <w:noProof/>
+                  <w:sz w:val="24"/>
+                  <w:szCs w:val="24"/>
+                </w:rPr>
+              </w:pPr>
+              <w:r>
+                <w:fldChar w:fldCharType="begin"/>
+              </w:r>
+              <w:r>
+                <w:instrText xml:space="preserve"> BIBLIOGRAPHY </w:instrText>
+              </w:r>
+              <w:r>
+                <w:fldChar w:fldCharType="separate"/>
+              </w:r>
+              <w:r>
+                <w:rPr>
+                  <w:noProof/>
+                </w:rPr>
+                <w:t xml:space="preserve">Brown, S. (2013, November 11). </w:t>
+              </w:r>
+              <w:r>
+                <w:rPr>
+                  <w:i/>
+                  <w:iCs/>
+                  <w:noProof/>
+                </w:rPr>
+                <w:t>The Philippines Is the Most Storm-Exposed Country on Earth</w:t>
+              </w:r>
+              <w:r>
+                <w:rPr>
+                  <w:noProof/>
+                </w:rPr>
+                <w:t>. Retrieved March 2022, from world.time.com: https://world.time.com/2013/11/11/the-philippines-is-the-most-storm-exposed-country-on-earth/?fbclid=IwAR1xfQgQHZkgjZck_X9EBg_Jvj76wm7EL-I8OHJebNGkpLxIsEgHLxqPcrU</w:t>
+              </w:r>
+            </w:p>
+            <w:p>
+              <w:pPr>
+                <w:pStyle w:val="Bibliography"/>
+                <w:ind w:left="720" w:hanging="720"/>
+                <w:rPr>
+                  <w:noProof/>
+                </w:rPr>
+              </w:pPr>
+              <w:r>
+                <w:rPr>
+                  <w:noProof/>
+                </w:rPr>
+                <w:t xml:space="preserve">Commision on Audit. (n.d.). </w:t>
+              </w:r>
+              <w:r>
+                <w:rPr>
+                  <w:i/>
+                  <w:iCs/>
+                  <w:noProof/>
+                </w:rPr>
+                <w:t>Disaster Management Practices in the Philippines : An Assessment</w:t>
+              </w:r>
+              <w:r>
+                <w:rPr>
+                  <w:noProof/>
+                </w:rPr>
+                <w:t>. Retrieved March 2022, from coa.gov.ph: https://www.coa.gov.ph/disaster_audit/doc/National.pdf</w:t>
+              </w:r>
+            </w:p>
+            <w:p>
+              <w:pPr>
+                <w:pStyle w:val="Bibliography"/>
+                <w:ind w:left="720" w:hanging="720"/>
+                <w:rPr>
+                  <w:noProof/>
+                </w:rPr>
+              </w:pPr>
+              <w:r>
+                <w:rPr>
+                  <w:noProof/>
+                </w:rPr>
+                <w:t xml:space="preserve">National Research Council, Division on Earth and Life Studies, Commission on Geosciences - Environment and Resources, U.S. National Committee for the Decade for Natural Disaster Reduction. (1991). </w:t>
+              </w:r>
+              <w:r>
+                <w:rPr>
+                  <w:i/>
+                  <w:iCs/>
+                  <w:noProof/>
+                </w:rPr>
+                <w:t>A Safer Future: Reducing the Impacts of Natural Disasters (1991).</w:t>
+              </w:r>
+              <w:r>
+                <w:rPr>
+                  <w:noProof/>
+                </w:rPr>
+                <w:t xml:space="preserve"> Retrieved March 2022, from nap.nationalacademies.org: https://nap.nationalacademies.org/read/1840/chapter/7</w:t>
+              </w:r>
+            </w:p>
+            <w:p>
+              <w:pPr>
+                <w:pStyle w:val="Bibliography"/>
+                <w:ind w:left="720" w:hanging="720"/>
+                <w:rPr>
+                  <w:noProof/>
+                </w:rPr>
+              </w:pPr>
+              <w:r>
+                <w:rPr>
+                  <w:noProof/>
+                </w:rPr>
+                <w:t xml:space="preserve">Weather Underground. (n.d.). </w:t>
+              </w:r>
+              <w:r>
+                <w:rPr>
+                  <w:i/>
+                  <w:iCs/>
+                  <w:noProof/>
+                </w:rPr>
+                <w:t>Prepare for a Hurricane or Typhoon</w:t>
+              </w:r>
+              <w:r>
+                <w:rPr>
+                  <w:noProof/>
+                </w:rPr>
+                <w:t>. Retrieved March 2022, from wunderground.com: https://www.wunderground.com/prepare/hurricane-typhoon?fbclid=IwAR33lsq6x66YI-9NFX94Ofy8jgC2TwH9gT__W9AItLA8P2pWyBJmnoYTM1w</w:t>
+              </w:r>
+            </w:p>
+            <w:p>
+              <w:r>
+                <w:rPr>
+                  <w:b/>
+                  <w:bCs/>
+                  <w:noProof/>
+                </w:rPr>
+                <w:fldChar w:fldCharType="end"/>
+              </w:r>
+            </w:p>
+          </w:sdtContent>
+        </w:sdt>
+      </w:sdtContent>
+    </w:sdt>
+    <w:p>
+      <w:pPr>
+        <w:spacing w:after="0" w:line="480" w:lineRule="auto"/>
+        <w:rPr>
+          <w:rFonts w:ascii="Times New Roman" w:hAnsi="Times New Roman" w:cs="Times New Roman"/>
+          <w:sz w:val="24"/>
+          <w:szCs w:val="24"/>
+          <w:lang w:val="en-US"/>
+        </w:rPr>
+      </w:pPr>
     </w:p>
     <w:sectPr>
       <w:headerReference w:type="default" r:id="rId8"/>
@@ -1257,6 +1441,28 @@
     <w:name w:val="Normal"/>
     <w:qFormat/>
   </w:style>
+  <w:style w:type="paragraph" w:styleId="Heading1">
+    <w:name w:val="heading 1"/>
+    <w:basedOn w:val="Normal"/>
+    <w:next w:val="Normal"/>
+    <w:link w:val="Heading1Char"/>
+    <w:uiPriority w:val="9"/>
+    <w:qFormat/>
+    <w:rsid w:val="001A77B8"/>
+    <w:pPr>
+      <w:keepNext/>
+      <w:keepLines/>
+      <w:spacing w:before="240" w:after="0"/>
+      <w:outlineLvl w:val="0"/>
+    </w:pPr>
+    <w:rPr>
+      <w:rFonts w:asciiTheme="majorHAnsi" w:eastAsiaTheme="majorEastAsia" w:hAnsiTheme="majorHAnsi" w:cstheme="majorBidi"/>
+      <w:color w:val="2E74B5" w:themeColor="accent1" w:themeShade="BF"/>
+      <w:sz w:val="32"/>
+      <w:szCs w:val="32"/>
+      <w:lang w:val="en-US"/>
+    </w:rPr>
+  </w:style>
   <w:style w:type="character" w:default="1" w:styleId="DefaultParagraphFont">
     <w:name w:val="Default Paragraph Font"/>
     <w:uiPriority w:val="1"/>
@@ -1365,6 +1571,28 @@
       <w:color w:val="0563C1" w:themeColor="hyperlink"/>
       <w:u w:val="single"/>
     </w:rPr>
+  </w:style>
+  <w:style w:type="character" w:customStyle="1" w:styleId="Heading1Char">
+    <w:name w:val="Heading 1 Char"/>
+    <w:basedOn w:val="DefaultParagraphFont"/>
+    <w:link w:val="Heading1"/>
+    <w:uiPriority w:val="9"/>
+    <w:rsid w:val="001A77B8"/>
+    <w:rPr>
+      <w:rFonts w:asciiTheme="majorHAnsi" w:eastAsiaTheme="majorEastAsia" w:hAnsiTheme="majorHAnsi" w:cstheme="majorBidi"/>
+      <w:color w:val="2E74B5" w:themeColor="accent1" w:themeShade="BF"/>
+      <w:sz w:val="32"/>
+      <w:szCs w:val="32"/>
+      <w:lang w:val="en-US"/>
+    </w:rPr>
+  </w:style>
+  <w:style w:type="paragraph" w:styleId="Bibliography">
+    <w:name w:val="Bibliography"/>
+    <w:basedOn w:val="Normal"/>
+    <w:next w:val="Normal"/>
+    <w:uiPriority w:val="37"/>
+    <w:unhideWhenUsed/>
+    <w:rsid w:val="001A77B8"/>
   </w:style>
 </w:styles>
 </file>
@@ -1631,11 +1859,85 @@
 </file>
 
 <file path=customXml/item1.xml><?xml version="1.0" encoding="utf-8"?>
-<b:Sources xmlns:b="http://schemas.openxmlformats.org/officeDocument/2006/bibliography" xmlns="http://schemas.openxmlformats.org/officeDocument/2006/bibliography" SelectedStyle="\APASixthEditionOfficeOnline.xsl" StyleName="APA" Version="6"/>
+<b:Sources xmlns:b="http://schemas.openxmlformats.org/officeDocument/2006/bibliography" xmlns="http://schemas.openxmlformats.org/officeDocument/2006/bibliography" SelectedStyle="\APASixthEditionOfficeOnline.xsl" StyleName="APA" Version="6">
+  <b:Source>
+    <b:Tag>Bro13</b:Tag>
+    <b:SourceType>InternetSite</b:SourceType>
+    <b:Guid>{2A01E5FD-72D4-41A6-A96D-B1E9B7F4F08D}</b:Guid>
+    <b:Title>The Philippines Is the Most Storm-Exposed Country on Earth</b:Title>
+    <b:InternetSiteTitle>world.time.com</b:InternetSiteTitle>
+    <b:Year>2013</b:Year>
+    <b:Month>November</b:Month>
+    <b:Day>11</b:Day>
+    <b:URL>https://world.time.com/2013/11/11/the-philippines-is-the-most-storm-exposed-country-on-earth/?fbclid=IwAR1xfQgQHZkgjZck_X9EBg_Jvj76wm7EL-I8OHJebNGkpLxIsEgHLxqPcrU</b:URL>
+    <b:Author>
+      <b:Author>
+        <b:NameList>
+          <b:Person>
+            <b:Last>Brown</b:Last>
+            <b:First>Sophie</b:First>
+          </b:Person>
+        </b:NameList>
+      </b:Author>
+    </b:Author>
+    <b:YearAccessed>2022</b:YearAccessed>
+    <b:MonthAccessed>March</b:MonthAccessed>
+    <b:RefOrder>1</b:RefOrder>
+  </b:Source>
+  <b:Source>
+    <b:Tag>Wea22</b:Tag>
+    <b:SourceType>InternetSite</b:SourceType>
+    <b:Guid>{9C6D0725-3826-4739-84A3-E1473F78CA24}</b:Guid>
+    <b:Author>
+      <b:Author>
+        <b:Corporate>Weather Underground</b:Corporate>
+      </b:Author>
+    </b:Author>
+    <b:Title>Prepare for a Hurricane or Typhoon</b:Title>
+    <b:InternetSiteTitle>wunderground.com</b:InternetSiteTitle>
+    <b:URL>https://www.wunderground.com/prepare/hurricane-typhoon?fbclid=IwAR33lsq6x66YI-9NFX94Ofy8jgC2TwH9gT__W9AItLA8P2pWyBJmnoYTM1w</b:URL>
+    <b:YearAccessed>2022</b:YearAccessed>
+    <b:MonthAccessed>March</b:MonthAccessed>
+    <b:RefOrder>2</b:RefOrder>
+  </b:Source>
+  <b:Source>
+    <b:Tag>Com22</b:Tag>
+    <b:SourceType>InternetSite</b:SourceType>
+    <b:Guid>{0EEE81A9-92B9-49ED-B0D5-16C2F4C1DB3E}</b:Guid>
+    <b:Title>Disaster Management Practices in the Philippines : An Assessment</b:Title>
+    <b:InternetSiteTitle>coa.gov.ph</b:InternetSiteTitle>
+    <b:URL>https://www.coa.gov.ph/disaster_audit/doc/National.pdf</b:URL>
+    <b:Author>
+      <b:Author>
+        <b:Corporate>Commision on Audit</b:Corporate>
+      </b:Author>
+    </b:Author>
+    <b:YearAccessed>2022</b:YearAccessed>
+    <b:MonthAccessed>March</b:MonthAccessed>
+    <b:RefOrder>3</b:RefOrder>
+  </b:Source>
+  <b:Source>
+    <b:Tag>Nat91</b:Tag>
+    <b:SourceType>DocumentFromInternetSite</b:SourceType>
+    <b:Guid>{C19A4D40-AF12-442B-BB70-B4A2EC5D970C}</b:Guid>
+    <b:Title>A Safer Future: Reducing the Impacts of Natural Disasters (1991)</b:Title>
+    <b:InternetSiteTitle>nap.nationalacademies.org</b:InternetSiteTitle>
+    <b:Year>1991</b:Year>
+    <b:URL>https://nap.nationalacademies.org/read/1840/chapter/7</b:URL>
+    <b:Author>
+      <b:Author>
+        <b:Corporate>National Research Council, Division on Earth and Life Studies, Commission on Geosciences - Environment and Resources, U.S. National Committee for the Decade for Natural Disaster Reduction</b:Corporate>
+      </b:Author>
+    </b:Author>
+    <b:YearAccessed>2022</b:YearAccessed>
+    <b:MonthAccessed>March</b:MonthAccessed>
+    <b:RefOrder>4</b:RefOrder>
+  </b:Source>
+</b:Sources>
 </file>
 
 <file path=customXml/itemProps1.xml><?xml version="1.0" encoding="utf-8"?>
-<ds:datastoreItem xmlns:ds="http://schemas.openxmlformats.org/officeDocument/2006/customXml" ds:itemID="{053C89CB-3F2D-44B5-8ABB-EC6CDFE2AA7B}">
+<ds:datastoreItem xmlns:ds="http://schemas.openxmlformats.org/officeDocument/2006/customXml" ds:itemID="{3CB5BC87-D1C5-440B-AA8C-3D5F5394629A}">
   <ds:schemaRefs>
     <ds:schemaRef ds:uri="http://schemas.openxmlformats.org/officeDocument/2006/bibliography"/>
   </ds:schemaRefs>

</xml_diff>

<commit_message>
Added Analysis and supporting references for Objective A
</commit_message>
<xml_diff>
--- a/Data Sets Coding Analysis/References.docx
+++ b/Data Sets Coding Analysis/References.docx
@@ -220,33 +220,66 @@
         </w:rPr>
         <w:t xml:space="preserve"> </w:t>
       </w:r>
-      <w:r>
-        <w:rPr>
-          <w:rFonts w:ascii="Times New Roman" w:hAnsi="Times New Roman" w:cs="Times New Roman"/>
-          <w:sz w:val="24"/>
-          <w:szCs w:val="24"/>
-          <w:lang w:val="en-US"/>
-        </w:rPr>
-        <w:t xml:space="preserve"> </w:t>
-      </w:r>
-      <w:r>
-        <w:rPr>
-          <w:rFonts w:ascii="Times New Roman" w:hAnsi="Times New Roman" w:cs="Times New Roman"/>
-          <w:sz w:val="24"/>
-          <w:szCs w:val="24"/>
-          <w:lang w:val="en-US"/>
-        </w:rPr>
-        <w:tab/>
-      </w:r>
-      <w:r>
-        <w:rPr>
-          <w:rFonts w:ascii="Times New Roman" w:hAnsi="Times New Roman" w:cs="Times New Roman"/>
-          <w:sz w:val="24"/>
-          <w:szCs w:val="24"/>
-          <w:lang w:val="en-US"/>
-        </w:rPr>
-        <w:t xml:space="preserve"> </w:t>
-      </w:r>
+      <w:sdt>
+        <w:sdtPr>
+          <w:rPr>
+            <w:rFonts w:ascii="Times New Roman" w:hAnsi="Times New Roman" w:cs="Times New Roman"/>
+            <w:sz w:val="24"/>
+            <w:szCs w:val="24"/>
+            <w:lang w:val="en-US"/>
+          </w:rPr>
+          <w:id w:val="-1675497565"/>
+          <w:citation/>
+        </w:sdtPr>
+        <w:sdtContent>
+          <w:r>
+            <w:rPr>
+              <w:rFonts w:ascii="Times New Roman" w:hAnsi="Times New Roman" w:cs="Times New Roman"/>
+              <w:sz w:val="24"/>
+              <w:szCs w:val="24"/>
+              <w:lang w:val="en-US"/>
+            </w:rPr>
+            <w:fldChar w:fldCharType="begin"/>
+          </w:r>
+          <w:r>
+            <w:rPr>
+              <w:rFonts w:ascii="Times New Roman" w:hAnsi="Times New Roman" w:cs="Times New Roman"/>
+              <w:sz w:val="24"/>
+              <w:szCs w:val="24"/>
+              <w:lang w:val="en-US"/>
+            </w:rPr>
+            <w:instrText xml:space="preserve"> CITATION Ena19 \l 1033 </w:instrText>
+          </w:r>
+          <w:r>
+            <w:rPr>
+              <w:rFonts w:ascii="Times New Roman" w:hAnsi="Times New Roman" w:cs="Times New Roman"/>
+              <w:sz w:val="24"/>
+              <w:szCs w:val="24"/>
+              <w:lang w:val="en-US"/>
+            </w:rPr>
+            <w:fldChar w:fldCharType="separate"/>
+          </w:r>
+          <w:r>
+            <w:rPr>
+              <w:rFonts w:ascii="Times New Roman" w:hAnsi="Times New Roman" w:cs="Times New Roman"/>
+              <w:noProof/>
+              <w:sz w:val="24"/>
+              <w:szCs w:val="24"/>
+              <w:lang w:val="en-US"/>
+            </w:rPr>
+            <w:t>(Enano, 2019)</w:t>
+          </w:r>
+          <w:r>
+            <w:rPr>
+              <w:rFonts w:ascii="Times New Roman" w:hAnsi="Times New Roman" w:cs="Times New Roman"/>
+              <w:sz w:val="24"/>
+              <w:szCs w:val="24"/>
+              <w:lang w:val="en-US"/>
+            </w:rPr>
+            <w:fldChar w:fldCharType="end"/>
+          </w:r>
+        </w:sdtContent>
+      </w:sdt>
       <w:r>
         <w:rPr>
           <w:rFonts w:ascii="Times New Roman" w:hAnsi="Times New Roman" w:cs="Times New Roman"/>
@@ -259,21 +292,20 @@
     </w:p>
     <w:sdt>
       <w:sdtPr>
+        <w:rPr>
+          <w:rFonts w:asciiTheme="minorHAnsi" w:eastAsiaTheme="minorHAnsi" w:hAnsiTheme="minorHAnsi" w:cstheme="minorBidi"/>
+          <w:color w:val="auto"/>
+          <w:sz w:val="22"/>
+          <w:szCs w:val="22"/>
+          <w:lang w:val="ru-RU"/>
+        </w:rPr>
         <w:id w:val="870651877"/>
         <w:docPartObj>
           <w:docPartGallery w:val="Bibliographies"/>
           <w:docPartUnique/>
         </w:docPartObj>
       </w:sdtPr>
-      <w:sdtEndPr>
-        <w:rPr>
-          <w:rFonts w:asciiTheme="minorHAnsi" w:eastAsiaTheme="minorHAnsi" w:hAnsiTheme="minorHAnsi" w:cstheme="minorBidi"/>
-          <w:color w:val="auto"/>
-          <w:sz w:val="22"/>
-          <w:szCs w:val="22"/>
-          <w:lang w:val="ru-RU"/>
-        </w:rPr>
-      </w:sdtEndPr>
+      <w:sdtEndPr/>
       <w:sdtContent>
         <w:p>
           <w:pPr>
@@ -288,6 +320,7 @@
             <w:id w:val="-573587230"/>
             <w:bibliography/>
           </w:sdtPr>
+          <w:sdtEndPr/>
           <w:sdtContent>
             <w:p>
               <w:pPr>
@@ -356,6 +389,35 @@
                   <w:noProof/>
                 </w:rPr>
                 <w:t>. Retrieved March 2022, from coa.gov.ph: https://www.coa.gov.ph/disaster_audit/doc/National.pdf</w:t>
+              </w:r>
+            </w:p>
+            <w:p>
+              <w:pPr>
+                <w:pStyle w:val="Bibliography"/>
+                <w:ind w:left="720" w:hanging="720"/>
+                <w:rPr>
+                  <w:noProof/>
+                </w:rPr>
+              </w:pPr>
+              <w:r>
+                <w:rPr>
+                  <w:noProof/>
+                </w:rPr>
+                <w:t xml:space="preserve">Enano, J. O. (2019, February 6). </w:t>
+              </w:r>
+              <w:r>
+                <w:rPr>
+                  <w:i/>
+                  <w:iCs/>
+                  <w:noProof/>
+                </w:rPr>
+                <w:t>Lack of money leaves most PH households unprepared for disasters</w:t>
+              </w:r>
+              <w:r>
+                <w:rPr>
+                  <w:noProof/>
+                </w:rPr>
+                <w:t>. Retrieved May 2022, from newsinfo.inquirer.net: https://newsinfo.inquirer.net/1082001/lack-of-money-leaves-most-ph-households-unprepared-for-disasters</w:t>
               </w:r>
             </w:p>
             <w:p>
@@ -1882,7 +1944,7 @@
     </b:Author>
     <b:YearAccessed>2022</b:YearAccessed>
     <b:MonthAccessed>March</b:MonthAccessed>
-    <b:RefOrder>1</b:RefOrder>
+    <b:RefOrder>2</b:RefOrder>
   </b:Source>
   <b:Source>
     <b:Tag>Wea22</b:Tag>
@@ -1898,7 +1960,7 @@
     <b:URL>https://www.wunderground.com/prepare/hurricane-typhoon?fbclid=IwAR33lsq6x66YI-9NFX94Ofy8jgC2TwH9gT__W9AItLA8P2pWyBJmnoYTM1w</b:URL>
     <b:YearAccessed>2022</b:YearAccessed>
     <b:MonthAccessed>March</b:MonthAccessed>
-    <b:RefOrder>2</b:RefOrder>
+    <b:RefOrder>3</b:RefOrder>
   </b:Source>
   <b:Source>
     <b:Tag>Com22</b:Tag>
@@ -1914,7 +1976,7 @@
     </b:Author>
     <b:YearAccessed>2022</b:YearAccessed>
     <b:MonthAccessed>March</b:MonthAccessed>
-    <b:RefOrder>3</b:RefOrder>
+    <b:RefOrder>4</b:RefOrder>
   </b:Source>
   <b:Source>
     <b:Tag>Nat91</b:Tag>
@@ -1931,13 +1993,38 @@
     </b:Author>
     <b:YearAccessed>2022</b:YearAccessed>
     <b:MonthAccessed>March</b:MonthAccessed>
-    <b:RefOrder>4</b:RefOrder>
+    <b:RefOrder>5</b:RefOrder>
+  </b:Source>
+  <b:Source>
+    <b:Tag>Ena19</b:Tag>
+    <b:SourceType>InternetSite</b:SourceType>
+    <b:Guid>{92B34413-94A9-4382-9FBC-F2757D1EF9E2}</b:Guid>
+    <b:Title>Lack of money leaves most PH households unprepared for disasters</b:Title>
+    <b:InternetSiteTitle>newsinfo.inquirer.net</b:InternetSiteTitle>
+    <b:Year>2019</b:Year>
+    <b:Month>February</b:Month>
+    <b:Day>6</b:Day>
+    <b:URL>https://newsinfo.inquirer.net/1082001/lack-of-money-leaves-most-ph-households-unprepared-for-disasters</b:URL>
+    <b:Author>
+      <b:Author>
+        <b:NameList>
+          <b:Person>
+            <b:Last>Enano</b:Last>
+            <b:Middle>O.</b:Middle>
+            <b:First>Jhesset</b:First>
+          </b:Person>
+        </b:NameList>
+      </b:Author>
+    </b:Author>
+    <b:YearAccessed>2022</b:YearAccessed>
+    <b:MonthAccessed>May</b:MonthAccessed>
+    <b:RefOrder>1</b:RefOrder>
   </b:Source>
 </b:Sources>
 </file>
 
 <file path=customXml/itemProps1.xml><?xml version="1.0" encoding="utf-8"?>
-<ds:datastoreItem xmlns:ds="http://schemas.openxmlformats.org/officeDocument/2006/customXml" ds:itemID="{3CB5BC87-D1C5-440B-AA8C-3D5F5394629A}">
+<ds:datastoreItem xmlns:ds="http://schemas.openxmlformats.org/officeDocument/2006/customXml" ds:itemID="{01628D2F-8FEC-4466-A927-09C710AA0709}">
   <ds:schemaRefs>
     <ds:schemaRef ds:uri="http://schemas.openxmlformats.org/officeDocument/2006/bibliography"/>
   </ds:schemaRefs>

</xml_diff>

<commit_message>
Added support references on the reference page
</commit_message>
<xml_diff>
--- a/Data Sets Coding Analysis/References.docx
+++ b/Data Sets Coding Analysis/References.docx
@@ -231,6 +231,7 @@
           <w:id w:val="-1675497565"/>
           <w:citation/>
         </w:sdtPr>
+        <w:sdtEndPr/>
         <w:sdtContent>
           <w:r>
             <w:rPr>
@@ -289,6 +290,77 @@
         </w:rPr>
         <w:tab/>
       </w:r>
+    </w:p>
+    <w:p>
+      <w:pPr>
+        <w:spacing w:after="0" w:line="480" w:lineRule="auto"/>
+        <w:rPr>
+          <w:rFonts w:ascii="Times New Roman" w:hAnsi="Times New Roman" w:cs="Times New Roman"/>
+          <w:sz w:val="24"/>
+          <w:szCs w:val="24"/>
+          <w:lang w:val="en-US"/>
+        </w:rPr>
+      </w:pPr>
+      <w:sdt>
+        <w:sdtPr>
+          <w:rPr>
+            <w:rFonts w:ascii="Times New Roman" w:hAnsi="Times New Roman" w:cs="Times New Roman"/>
+            <w:sz w:val="24"/>
+            <w:szCs w:val="24"/>
+            <w:lang w:val="en-US"/>
+          </w:rPr>
+          <w:id w:val="-829748078"/>
+          <w:citation/>
+        </w:sdtPr>
+        <w:sdtContent>
+          <w:r>
+            <w:rPr>
+              <w:rFonts w:ascii="Times New Roman" w:hAnsi="Times New Roman" w:cs="Times New Roman"/>
+              <w:sz w:val="24"/>
+              <w:szCs w:val="24"/>
+              <w:lang w:val="en-US"/>
+            </w:rPr>
+            <w:fldChar w:fldCharType="begin"/>
+          </w:r>
+          <w:r>
+            <w:rPr>
+              <w:rFonts w:ascii="Times New Roman" w:hAnsi="Times New Roman" w:cs="Times New Roman"/>
+              <w:sz w:val="24"/>
+              <w:szCs w:val="24"/>
+              <w:lang w:val="en-US"/>
+            </w:rPr>
+            <w:instrText xml:space="preserve"> CITATION Pol17 \l 1033 </w:instrText>
+          </w:r>
+          <w:r>
+            <w:rPr>
+              <w:rFonts w:ascii="Times New Roman" w:hAnsi="Times New Roman" w:cs="Times New Roman"/>
+              <w:sz w:val="24"/>
+              <w:szCs w:val="24"/>
+              <w:lang w:val="en-US"/>
+            </w:rPr>
+            <w:fldChar w:fldCharType="separate"/>
+          </w:r>
+          <w:r>
+            <w:rPr>
+              <w:rFonts w:ascii="Times New Roman" w:hAnsi="Times New Roman" w:cs="Times New Roman"/>
+              <w:noProof/>
+              <w:sz w:val="24"/>
+              <w:szCs w:val="24"/>
+              <w:lang w:val="en-US"/>
+            </w:rPr>
+            <w:t>(Policy Brief - Senate Economic Planning Office, 2017)</w:t>
+          </w:r>
+          <w:r>
+            <w:rPr>
+              <w:rFonts w:ascii="Times New Roman" w:hAnsi="Times New Roman" w:cs="Times New Roman"/>
+              <w:sz w:val="24"/>
+              <w:szCs w:val="24"/>
+              <w:lang w:val="en-US"/>
+            </w:rPr>
+            <w:fldChar w:fldCharType="end"/>
+          </w:r>
+        </w:sdtContent>
+      </w:sdt>
     </w:p>
     <w:sdt>
       <w:sdtPr>
@@ -1944,7 +2016,7 @@
     </b:Author>
     <b:YearAccessed>2022</b:YearAccessed>
     <b:MonthAccessed>March</b:MonthAccessed>
-    <b:RefOrder>2</b:RefOrder>
+    <b:RefOrder>3</b:RefOrder>
   </b:Source>
   <b:Source>
     <b:Tag>Wea22</b:Tag>
@@ -1960,7 +2032,7 @@
     <b:URL>https://www.wunderground.com/prepare/hurricane-typhoon?fbclid=IwAR33lsq6x66YI-9NFX94Ofy8jgC2TwH9gT__W9AItLA8P2pWyBJmnoYTM1w</b:URL>
     <b:YearAccessed>2022</b:YearAccessed>
     <b:MonthAccessed>March</b:MonthAccessed>
-    <b:RefOrder>3</b:RefOrder>
+    <b:RefOrder>4</b:RefOrder>
   </b:Source>
   <b:Source>
     <b:Tag>Com22</b:Tag>
@@ -1976,7 +2048,7 @@
     </b:Author>
     <b:YearAccessed>2022</b:YearAccessed>
     <b:MonthAccessed>March</b:MonthAccessed>
-    <b:RefOrder>4</b:RefOrder>
+    <b:RefOrder>5</b:RefOrder>
   </b:Source>
   <b:Source>
     <b:Tag>Nat91</b:Tag>
@@ -1993,7 +2065,7 @@
     </b:Author>
     <b:YearAccessed>2022</b:YearAccessed>
     <b:MonthAccessed>March</b:MonthAccessed>
-    <b:RefOrder>5</b:RefOrder>
+    <b:RefOrder>6</b:RefOrder>
   </b:Source>
   <b:Source>
     <b:Tag>Ena19</b:Tag>
@@ -2020,11 +2092,29 @@
     <b:MonthAccessed>May</b:MonthAccessed>
     <b:RefOrder>1</b:RefOrder>
   </b:Source>
+  <b:Source>
+    <b:Tag>Pol17</b:Tag>
+    <b:SourceType>DocumentFromInternetSite</b:SourceType>
+    <b:Guid>{EB72BD0E-CD93-4CA4-9EE0-BE4B03EA4B60}</b:Guid>
+    <b:Author>
+      <b:Author>
+        <b:Corporate>Policy Brief - Senate Economic Planning Office</b:Corporate>
+      </b:Author>
+    </b:Author>
+    <b:Title>Examining the Philippines’ Disaster Risk Reduction and Management System</b:Title>
+    <b:InternetSiteTitle>legacy.senate.gov.ph</b:InternetSiteTitle>
+    <b:Year>2017</b:Year>
+    <b:Month>May</b:Month>
+    <b:URL>https://legacy.senate.gov.ph/publications/SEPO/PB_Examining%20PH%20DRRM%20System_Revised_27June2017.pdf</b:URL>
+    <b:YearAccessed>2022</b:YearAccessed>
+    <b:MonthAccessed>May</b:MonthAccessed>
+    <b:RefOrder>2</b:RefOrder>
+  </b:Source>
 </b:Sources>
 </file>
 
 <file path=customXml/itemProps1.xml><?xml version="1.0" encoding="utf-8"?>
-<ds:datastoreItem xmlns:ds="http://schemas.openxmlformats.org/officeDocument/2006/customXml" ds:itemID="{01628D2F-8FEC-4466-A927-09C710AA0709}">
+<ds:datastoreItem xmlns:ds="http://schemas.openxmlformats.org/officeDocument/2006/customXml" ds:itemID="{310FC5F2-B48A-4927-855F-5FA8599C60FC}">
   <ds:schemaRefs>
     <ds:schemaRef ds:uri="http://schemas.openxmlformats.org/officeDocument/2006/bibliography"/>
   </ds:schemaRefs>

</xml_diff>

<commit_message>
Added Type of Features
</commit_message>
<xml_diff>
--- a/Data Sets Coding Analysis/References.docx
+++ b/Data Sets Coding Analysis/References.docx
@@ -312,6 +312,7 @@
           <w:id w:val="-829748078"/>
           <w:citation/>
         </w:sdtPr>
+        <w:sdtEndPr/>
         <w:sdtContent>
           <w:r>
             <w:rPr>
@@ -361,6 +362,17 @@
           </w:r>
         </w:sdtContent>
       </w:sdt>
+    </w:p>
+    <w:p>
+      <w:pPr>
+        <w:spacing w:after="0" w:line="480" w:lineRule="auto"/>
+        <w:rPr>
+          <w:rFonts w:ascii="Times New Roman" w:hAnsi="Times New Roman" w:cs="Times New Roman"/>
+          <w:sz w:val="24"/>
+          <w:szCs w:val="24"/>
+          <w:lang w:val="en-US"/>
+        </w:rPr>
+      </w:pPr>
     </w:p>
     <w:sdt>
       <w:sdtPr>

</xml_diff>

<commit_message>
Added Supporting references for Typhoon Tisoy effects to Camarines Sur, Bicol Region
</commit_message>
<xml_diff>
--- a/Data Sets Coding Analysis/References.docx
+++ b/Data Sets Coding Analysis/References.docx
@@ -373,6 +373,66 @@
           <w:lang w:val="en-US"/>
         </w:rPr>
       </w:pPr>
+      <w:sdt>
+        <w:sdtPr>
+          <w:rPr>
+            <w:rFonts w:ascii="Times New Roman" w:hAnsi="Times New Roman" w:cs="Times New Roman"/>
+            <w:sz w:val="24"/>
+            <w:szCs w:val="24"/>
+            <w:lang w:val="en-US"/>
+          </w:rPr>
+          <w:id w:val="1497071833"/>
+          <w:citation/>
+        </w:sdtPr>
+        <w:sdtContent>
+          <w:r>
+            <w:rPr>
+              <w:rFonts w:ascii="Times New Roman" w:hAnsi="Times New Roman" w:cs="Times New Roman"/>
+              <w:sz w:val="24"/>
+              <w:szCs w:val="24"/>
+              <w:lang w:val="en-US"/>
+            </w:rPr>
+            <w:fldChar w:fldCharType="begin"/>
+          </w:r>
+          <w:r>
+            <w:rPr>
+              <w:rFonts w:ascii="Times New Roman" w:hAnsi="Times New Roman" w:cs="Times New Roman"/>
+              <w:sz w:val="24"/>
+              <w:szCs w:val="24"/>
+              <w:lang w:val="en-US"/>
+            </w:rPr>
+            <w:instrText xml:space="preserve"> CITATION Hum19 \l 1033 </w:instrText>
+          </w:r>
+          <w:r>
+            <w:rPr>
+              <w:rFonts w:ascii="Times New Roman" w:hAnsi="Times New Roman" w:cs="Times New Roman"/>
+              <w:sz w:val="24"/>
+              <w:szCs w:val="24"/>
+              <w:lang w:val="en-US"/>
+            </w:rPr>
+            <w:fldChar w:fldCharType="separate"/>
+          </w:r>
+          <w:r>
+            <w:rPr>
+              <w:rFonts w:ascii="Times New Roman" w:hAnsi="Times New Roman" w:cs="Times New Roman"/>
+              <w:noProof/>
+              <w:sz w:val="24"/>
+              <w:szCs w:val="24"/>
+              <w:lang w:val="en-US"/>
+            </w:rPr>
+            <w:t>(Humanitarian Country Team, 2019)</w:t>
+          </w:r>
+          <w:r>
+            <w:rPr>
+              <w:rFonts w:ascii="Times New Roman" w:hAnsi="Times New Roman" w:cs="Times New Roman"/>
+              <w:sz w:val="24"/>
+              <w:szCs w:val="24"/>
+              <w:lang w:val="en-US"/>
+            </w:rPr>
+            <w:fldChar w:fldCharType="end"/>
+          </w:r>
+        </w:sdtContent>
+      </w:sdt>
     </w:p>
     <w:sdt>
       <w:sdtPr>
@@ -516,7 +576,7 @@
                 <w:rPr>
                   <w:noProof/>
                 </w:rPr>
-                <w:t xml:space="preserve">National Research Council, Division on Earth and Life Studies, Commission on Geosciences - Environment and Resources, U.S. National Committee for the Decade for Natural Disaster Reduction. (1991). </w:t>
+                <w:t xml:space="preserve">Humanitarian Country Team. (2019, December 10). </w:t>
               </w:r>
               <w:r>
                 <w:rPr>
@@ -524,6 +584,35 @@
                   <w:iCs/>
                   <w:noProof/>
                 </w:rPr>
+                <w:t>Typhoon Kammuri (Tisoy) Joint Rapid Assessment of Impact and Needs.</w:t>
+              </w:r>
+              <w:r>
+                <w:rPr>
+                  <w:noProof/>
+                </w:rPr>
+                <w:t xml:space="preserve"> Retrieved June 2022, from humanitarianresponse.info: https://www.humanitarianresponse.info/sites/www.humanitarianresponse.info/files/documents/files/191211_typhoon_kammuri_tisoy_rapid_assessment_report_rev.pdf</w:t>
+              </w:r>
+            </w:p>
+            <w:p>
+              <w:pPr>
+                <w:pStyle w:val="Bibliography"/>
+                <w:ind w:left="720" w:hanging="720"/>
+                <w:rPr>
+                  <w:noProof/>
+                </w:rPr>
+              </w:pPr>
+              <w:r>
+                <w:rPr>
+                  <w:noProof/>
+                </w:rPr>
+                <w:t xml:space="preserve">National Research Council, Division on Earth and Life Studies, Commission on Geosciences - Environment and Resources, U.S. National Committee for the Decade for Natural Disaster Reduction. (1991). </w:t>
+              </w:r>
+              <w:r>
+                <w:rPr>
+                  <w:i/>
+                  <w:iCs/>
+                  <w:noProof/>
+                </w:rPr>
                 <w:t>A Safer Future: Reducing the Impacts of Natural Disasters (1991).</w:t>
               </w:r>
               <w:r>
@@ -531,6 +620,35 @@
                   <w:noProof/>
                 </w:rPr>
                 <w:t xml:space="preserve"> Retrieved March 2022, from nap.nationalacademies.org: https://nap.nationalacademies.org/read/1840/chapter/7</w:t>
+              </w:r>
+            </w:p>
+            <w:p>
+              <w:pPr>
+                <w:pStyle w:val="Bibliography"/>
+                <w:ind w:left="720" w:hanging="720"/>
+                <w:rPr>
+                  <w:noProof/>
+                </w:rPr>
+              </w:pPr>
+              <w:r>
+                <w:rPr>
+                  <w:noProof/>
+                </w:rPr>
+                <w:t xml:space="preserve">Policy Brief - Senate Economic Planning Office. (2017, May). </w:t>
+              </w:r>
+              <w:r>
+                <w:rPr>
+                  <w:i/>
+                  <w:iCs/>
+                  <w:noProof/>
+                </w:rPr>
+                <w:t>Examining the Philippines’ Disaster Risk Reduction and Management System.</w:t>
+              </w:r>
+              <w:r>
+                <w:rPr>
+                  <w:noProof/>
+                </w:rPr>
+                <w:t xml:space="preserve"> Retrieved May 2022, from legacy.senate.gov.ph: https://legacy.senate.gov.ph/publications/SEPO/PB_Examining%20PH%20DRRM%20System_Revised_27June2017.pdf</w:t>
               </w:r>
             </w:p>
             <w:p>
@@ -2028,7 +2146,7 @@
     </b:Author>
     <b:YearAccessed>2022</b:YearAccessed>
     <b:MonthAccessed>March</b:MonthAccessed>
-    <b:RefOrder>3</b:RefOrder>
+    <b:RefOrder>4</b:RefOrder>
   </b:Source>
   <b:Source>
     <b:Tag>Wea22</b:Tag>
@@ -2044,7 +2162,7 @@
     <b:URL>https://www.wunderground.com/prepare/hurricane-typhoon?fbclid=IwAR33lsq6x66YI-9NFX94Ofy8jgC2TwH9gT__W9AItLA8P2pWyBJmnoYTM1w</b:URL>
     <b:YearAccessed>2022</b:YearAccessed>
     <b:MonthAccessed>March</b:MonthAccessed>
-    <b:RefOrder>4</b:RefOrder>
+    <b:RefOrder>5</b:RefOrder>
   </b:Source>
   <b:Source>
     <b:Tag>Com22</b:Tag>
@@ -2060,7 +2178,7 @@
     </b:Author>
     <b:YearAccessed>2022</b:YearAccessed>
     <b:MonthAccessed>March</b:MonthAccessed>
-    <b:RefOrder>5</b:RefOrder>
+    <b:RefOrder>6</b:RefOrder>
   </b:Source>
   <b:Source>
     <b:Tag>Nat91</b:Tag>
@@ -2077,7 +2195,7 @@
     </b:Author>
     <b:YearAccessed>2022</b:YearAccessed>
     <b:MonthAccessed>March</b:MonthAccessed>
-    <b:RefOrder>6</b:RefOrder>
+    <b:RefOrder>7</b:RefOrder>
   </b:Source>
   <b:Source>
     <b:Tag>Ena19</b:Tag>
@@ -2122,11 +2240,30 @@
     <b:MonthAccessed>May</b:MonthAccessed>
     <b:RefOrder>2</b:RefOrder>
   </b:Source>
+  <b:Source>
+    <b:Tag>Hum19</b:Tag>
+    <b:SourceType>DocumentFromInternetSite</b:SourceType>
+    <b:Guid>{8839BD80-E8B9-4A76-B716-3F3F9372B142}</b:Guid>
+    <b:Author>
+      <b:Author>
+        <b:Corporate>Humanitarian Country Team</b:Corporate>
+      </b:Author>
+    </b:Author>
+    <b:Title>Typhoon Kammuri (Tisoy) Joint Rapid Assessment of Impact and Needs</b:Title>
+    <b:InternetSiteTitle>humanitarianresponse.info</b:InternetSiteTitle>
+    <b:Year>2019</b:Year>
+    <b:Month>December</b:Month>
+    <b:Day>10</b:Day>
+    <b:URL>https://www.humanitarianresponse.info/sites/www.humanitarianresponse.info/files/documents/files/191211_typhoon_kammuri_tisoy_rapid_assessment_report_rev.pdf</b:URL>
+    <b:YearAccessed>2022</b:YearAccessed>
+    <b:MonthAccessed>June</b:MonthAccessed>
+    <b:RefOrder>3</b:RefOrder>
+  </b:Source>
 </b:Sources>
 </file>
 
 <file path=customXml/itemProps1.xml><?xml version="1.0" encoding="utf-8"?>
-<ds:datastoreItem xmlns:ds="http://schemas.openxmlformats.org/officeDocument/2006/customXml" ds:itemID="{310FC5F2-B48A-4927-855F-5FA8599C60FC}">
+<ds:datastoreItem xmlns:ds="http://schemas.openxmlformats.org/officeDocument/2006/customXml" ds:itemID="{B710CA95-5B3C-453A-B2A0-2CF6A1C99A31}">
   <ds:schemaRefs>
     <ds:schemaRef ds:uri="http://schemas.openxmlformats.org/officeDocument/2006/bibliography"/>
   </ds:schemaRefs>

</xml_diff>

<commit_message>
Added referencea about Leyte to xml file
</commit_message>
<xml_diff>
--- a/Data Sets Coding Analysis/References.docx
+++ b/Data Sets Coding Analysis/References.docx
@@ -384,6 +384,7 @@
           <w:id w:val="1497071833"/>
           <w:citation/>
         </w:sdtPr>
+        <w:sdtEndPr/>
         <w:sdtContent>
           <w:r>
             <w:rPr>
@@ -434,6 +435,77 @@
         </w:sdtContent>
       </w:sdt>
     </w:p>
+    <w:p>
+      <w:pPr>
+        <w:spacing w:after="0" w:line="480" w:lineRule="auto"/>
+        <w:rPr>
+          <w:rFonts w:ascii="Times New Roman" w:hAnsi="Times New Roman" w:cs="Times New Roman"/>
+          <w:sz w:val="24"/>
+          <w:szCs w:val="24"/>
+          <w:lang w:val="en-US"/>
+        </w:rPr>
+      </w:pPr>
+      <w:sdt>
+        <w:sdtPr>
+          <w:rPr>
+            <w:rFonts w:ascii="Times New Roman" w:hAnsi="Times New Roman" w:cs="Times New Roman"/>
+            <w:sz w:val="24"/>
+            <w:szCs w:val="24"/>
+            <w:lang w:val="en-US"/>
+          </w:rPr>
+          <w:id w:val="-1973438544"/>
+          <w:citation/>
+        </w:sdtPr>
+        <w:sdtContent>
+          <w:r>
+            <w:rPr>
+              <w:rFonts w:ascii="Times New Roman" w:hAnsi="Times New Roman" w:cs="Times New Roman"/>
+              <w:sz w:val="24"/>
+              <w:szCs w:val="24"/>
+              <w:lang w:val="en-US"/>
+            </w:rPr>
+            <w:fldChar w:fldCharType="begin"/>
+          </w:r>
+          <w:r>
+            <w:rPr>
+              <w:rFonts w:ascii="Times New Roman" w:hAnsi="Times New Roman" w:cs="Times New Roman"/>
+              <w:sz w:val="24"/>
+              <w:szCs w:val="24"/>
+              <w:lang w:val="en-US"/>
+            </w:rPr>
+            <w:instrText xml:space="preserve"> CITATION Asi22 \l 1033 </w:instrText>
+          </w:r>
+          <w:r>
+            <w:rPr>
+              <w:rFonts w:ascii="Times New Roman" w:hAnsi="Times New Roman" w:cs="Times New Roman"/>
+              <w:sz w:val="24"/>
+              <w:szCs w:val="24"/>
+              <w:lang w:val="en-US"/>
+            </w:rPr>
+            <w:fldChar w:fldCharType="separate"/>
+          </w:r>
+          <w:r>
+            <w:rPr>
+              <w:rFonts w:ascii="Times New Roman" w:hAnsi="Times New Roman" w:cs="Times New Roman"/>
+              <w:noProof/>
+              <w:sz w:val="24"/>
+              <w:szCs w:val="24"/>
+              <w:lang w:val="en-US"/>
+            </w:rPr>
+            <w:t>(Asian Institute of Management, n.d.)</w:t>
+          </w:r>
+          <w:r>
+            <w:rPr>
+              <w:rFonts w:ascii="Times New Roman" w:hAnsi="Times New Roman" w:cs="Times New Roman"/>
+              <w:sz w:val="24"/>
+              <w:szCs w:val="24"/>
+              <w:lang w:val="en-US"/>
+            </w:rPr>
+            <w:fldChar w:fldCharType="end"/>
+          </w:r>
+        </w:sdtContent>
+      </w:sdt>
+    </w:p>
     <w:sdt>
       <w:sdtPr>
         <w:rPr>
@@ -489,7 +561,7 @@
                 <w:rPr>
                   <w:noProof/>
                 </w:rPr>
-                <w:t xml:space="preserve">Brown, S. (2013, November 11). </w:t>
+                <w:t xml:space="preserve">Asian Institute of Management. (n.d.). </w:t>
               </w:r>
               <w:r>
                 <w:rPr>
@@ -497,13 +569,13 @@
                   <w:iCs/>
                   <w:noProof/>
                 </w:rPr>
-                <w:t>The Philippines Is the Most Storm-Exposed Country on Earth</w:t>
-              </w:r>
-              <w:r>
-                <w:rPr>
-                  <w:noProof/>
-                </w:rPr>
-                <w:t>. Retrieved March 2022, from world.time.com: https://world.time.com/2013/11/11/the-philippines-is-the-most-storm-exposed-country-on-earth/?fbclid=IwAR1xfQgQHZkgjZck_X9EBg_Jvj76wm7EL-I8OHJebNGkpLxIsEgHLxqPcrU</w:t>
+                <w:t>EMDRCM Voices: Therese Mae Auman</w:t>
+              </w:r>
+              <w:r>
+                <w:rPr>
+                  <w:noProof/>
+                </w:rPr>
+                <w:t>. (Asian Institute of Management) Retrieved June 2022, from devatwork.aim.edu: https://devatwork.aim.edu/article/emdrcm-voices-therese-mae-auman/</w:t>
               </w:r>
             </w:p>
             <w:p>
@@ -518,7 +590,7 @@
                 <w:rPr>
                   <w:noProof/>
                 </w:rPr>
-                <w:t xml:space="preserve">Commision on Audit. (n.d.). </w:t>
+                <w:t xml:space="preserve">Brown, S. (2013, November 11). </w:t>
               </w:r>
               <w:r>
                 <w:rPr>
@@ -526,13 +598,13 @@
                   <w:iCs/>
                   <w:noProof/>
                 </w:rPr>
-                <w:t>Disaster Management Practices in the Philippines : An Assessment</w:t>
-              </w:r>
-              <w:r>
-                <w:rPr>
-                  <w:noProof/>
-                </w:rPr>
-                <w:t>. Retrieved March 2022, from coa.gov.ph: https://www.coa.gov.ph/disaster_audit/doc/National.pdf</w:t>
+                <w:t>The Philippines Is the Most Storm-Exposed Country on Earth</w:t>
+              </w:r>
+              <w:r>
+                <w:rPr>
+                  <w:noProof/>
+                </w:rPr>
+                <w:t>. Retrieved March 2022, from world.time.com: https://world.time.com/2013/11/11/the-philippines-is-the-most-storm-exposed-country-on-earth/?fbclid=IwAR1xfQgQHZkgjZck_X9EBg_Jvj76wm7EL-I8OHJebNGkpLxIsEgHLxqPcrU</w:t>
               </w:r>
             </w:p>
             <w:p>
@@ -547,7 +619,7 @@
                 <w:rPr>
                   <w:noProof/>
                 </w:rPr>
-                <w:t xml:space="preserve">Enano, J. O. (2019, February 6). </w:t>
+                <w:t xml:space="preserve">Commision on Audit. (n.d.). </w:t>
               </w:r>
               <w:r>
                 <w:rPr>
@@ -555,13 +627,13 @@
                   <w:iCs/>
                   <w:noProof/>
                 </w:rPr>
-                <w:t>Lack of money leaves most PH households unprepared for disasters</w:t>
-              </w:r>
-              <w:r>
-                <w:rPr>
-                  <w:noProof/>
-                </w:rPr>
-                <w:t>. Retrieved May 2022, from newsinfo.inquirer.net: https://newsinfo.inquirer.net/1082001/lack-of-money-leaves-most-ph-households-unprepared-for-disasters</w:t>
+                <w:t>Disaster Management Practices in the Philippines : An Assessment</w:t>
+              </w:r>
+              <w:r>
+                <w:rPr>
+                  <w:noProof/>
+                </w:rPr>
+                <w:t>. Retrieved March 2022, from coa.gov.ph: https://www.coa.gov.ph/disaster_audit/doc/National.pdf</w:t>
               </w:r>
             </w:p>
             <w:p>
@@ -576,7 +648,7 @@
                 <w:rPr>
                   <w:noProof/>
                 </w:rPr>
-                <w:t xml:space="preserve">Humanitarian Country Team. (2019, December 10). </w:t>
+                <w:t xml:space="preserve">Enano, J. O. (2019, February 6). </w:t>
               </w:r>
               <w:r>
                 <w:rPr>
@@ -584,13 +656,13 @@
                   <w:iCs/>
                   <w:noProof/>
                 </w:rPr>
-                <w:t>Typhoon Kammuri (Tisoy) Joint Rapid Assessment of Impact and Needs.</w:t>
-              </w:r>
-              <w:r>
-                <w:rPr>
-                  <w:noProof/>
-                </w:rPr>
-                <w:t xml:space="preserve"> Retrieved June 2022, from humanitarianresponse.info: https://www.humanitarianresponse.info/sites/www.humanitarianresponse.info/files/documents/files/191211_typhoon_kammuri_tisoy_rapid_assessment_report_rev.pdf</w:t>
+                <w:t>Lack of money leaves most PH households unprepared for disasters</w:t>
+              </w:r>
+              <w:r>
+                <w:rPr>
+                  <w:noProof/>
+                </w:rPr>
+                <w:t>. Retrieved May 2022, from newsinfo.inquirer.net: https://newsinfo.inquirer.net/1082001/lack-of-money-leaves-most-ph-households-unprepared-for-disasters</w:t>
               </w:r>
             </w:p>
             <w:p>
@@ -605,7 +677,7 @@
                 <w:rPr>
                   <w:noProof/>
                 </w:rPr>
-                <w:t xml:space="preserve">National Research Council, Division on Earth and Life Studies, Commission on Geosciences - Environment and Resources, U.S. National Committee for the Decade for Natural Disaster Reduction. (1991). </w:t>
+                <w:t xml:space="preserve">Humanitarian Country Team. (2019, December 10). </w:t>
               </w:r>
               <w:r>
                 <w:rPr>
@@ -613,13 +685,13 @@
                   <w:iCs/>
                   <w:noProof/>
                 </w:rPr>
-                <w:t>A Safer Future: Reducing the Impacts of Natural Disasters (1991).</w:t>
-              </w:r>
-              <w:r>
-                <w:rPr>
-                  <w:noProof/>
-                </w:rPr>
-                <w:t xml:space="preserve"> Retrieved March 2022, from nap.nationalacademies.org: https://nap.nationalacademies.org/read/1840/chapter/7</w:t>
+                <w:t>Typhoon Kammuri (Tisoy) Joint Rapid Assessment of Impact and Needs.</w:t>
+              </w:r>
+              <w:r>
+                <w:rPr>
+                  <w:noProof/>
+                </w:rPr>
+                <w:t xml:space="preserve"> Retrieved June 2022, from humanitarianresponse.info: https://www.humanitarianresponse.info/sites/www.humanitarianresponse.info/files/documents/files/191211_typhoon_kammuri_tisoy_rapid_assessment_report_rev.pdf</w:t>
               </w:r>
             </w:p>
             <w:p>
@@ -634,7 +706,7 @@
                 <w:rPr>
                   <w:noProof/>
                 </w:rPr>
-                <w:t xml:space="preserve">Policy Brief - Senate Economic Planning Office. (2017, May). </w:t>
+                <w:t xml:space="preserve">National Research Council, Division on Earth and Life Studies, Commission on Geosciences - Environment and Resources, U.S. National Committee for the Decade for Natural Disaster Reduction. (1991). </w:t>
               </w:r>
               <w:r>
                 <w:rPr>
@@ -642,13 +714,13 @@
                   <w:iCs/>
                   <w:noProof/>
                 </w:rPr>
-                <w:t>Examining the Philippines’ Disaster Risk Reduction and Management System.</w:t>
-              </w:r>
-              <w:r>
-                <w:rPr>
-                  <w:noProof/>
-                </w:rPr>
-                <w:t xml:space="preserve"> Retrieved May 2022, from legacy.senate.gov.ph: https://legacy.senate.gov.ph/publications/SEPO/PB_Examining%20PH%20DRRM%20System_Revised_27June2017.pdf</w:t>
+                <w:t>A Safer Future: Reducing the Impacts of Natural Disasters (1991).</w:t>
+              </w:r>
+              <w:r>
+                <w:rPr>
+                  <w:noProof/>
+                </w:rPr>
+                <w:t xml:space="preserve"> Retrieved March 2022, from nap.nationalacademies.org: https://nap.nationalacademies.org/read/1840/chapter/7</w:t>
               </w:r>
             </w:p>
             <w:p>
@@ -663,7 +735,7 @@
                 <w:rPr>
                   <w:noProof/>
                 </w:rPr>
-                <w:t xml:space="preserve">Weather Underground. (n.d.). </w:t>
+                <w:t xml:space="preserve">Policy Brief - Senate Economic Planning Office. (2017, May). </w:t>
               </w:r>
               <w:r>
                 <w:rPr>
@@ -671,22 +743,52 @@
                   <w:iCs/>
                   <w:noProof/>
                 </w:rPr>
-                <w:t>Prepare for a Hurricane or Typhoon</w:t>
-              </w:r>
-              <w:r>
-                <w:rPr>
-                  <w:noProof/>
-                </w:rPr>
-                <w:t>. Retrieved March 2022, from wunderground.com: https://www.wunderground.com/prepare/hurricane-typhoon?fbclid=IwAR33lsq6x66YI-9NFX94Ofy8jgC2TwH9gT__W9AItLA8P2pWyBJmnoYTM1w</w:t>
+                <w:t>Examining the Philippines’ Disaster Risk Reduction and Management System.</w:t>
+              </w:r>
+              <w:r>
+                <w:rPr>
+                  <w:noProof/>
+                </w:rPr>
+                <w:t xml:space="preserve"> Retrieved May 2022, from legacy.senate.gov.ph: https://legacy.senate.gov.ph/publications/SEPO/PB_Examining%20PH%20DRRM%20System_Revised_27June2017.pdf</w:t>
               </w:r>
             </w:p>
             <w:p>
+              <w:pPr>
+                <w:pStyle w:val="Bibliography"/>
+                <w:ind w:left="720" w:hanging="720"/>
+                <w:rPr>
+                  <w:noProof/>
+                </w:rPr>
+              </w:pPr>
+              <w:r>
+                <w:rPr>
+                  <w:noProof/>
+                </w:rPr>
+                <w:t xml:space="preserve">Weather Underground. (n.d.). </w:t>
+              </w:r>
+              <w:r>
+                <w:rPr>
+                  <w:i/>
+                  <w:iCs/>
+                  <w:noProof/>
+                </w:rPr>
+                <w:t>Prepare for a Hurricane or Typhoon</w:t>
+              </w:r>
+              <w:r>
+                <w:rPr>
+                  <w:noProof/>
+                </w:rPr>
+                <w:t>. Retrieved March 2022, from wunderground.com: https://www.wunderground.com/prepare/hurricane-typhoon?fbclid=IwAR33lsq6x66YI-9NFX94Ofy8jgC2TwH9gT__W9AItLA8P2pWyBJmnoYTM1w</w:t>
+              </w:r>
+            </w:p>
+            <w:p>
               <w:r>
                 <w:rPr>
                   <w:b/>
                   <w:bCs/>
                   <w:noProof/>
                 </w:rPr>
+                <w:lastRenderedPageBreak/>
                 <w:fldChar w:fldCharType="end"/>
               </w:r>
             </w:p>
@@ -2146,7 +2248,7 @@
     </b:Author>
     <b:YearAccessed>2022</b:YearAccessed>
     <b:MonthAccessed>March</b:MonthAccessed>
-    <b:RefOrder>4</b:RefOrder>
+    <b:RefOrder>5</b:RefOrder>
   </b:Source>
   <b:Source>
     <b:Tag>Wea22</b:Tag>
@@ -2162,7 +2264,7 @@
     <b:URL>https://www.wunderground.com/prepare/hurricane-typhoon?fbclid=IwAR33lsq6x66YI-9NFX94Ofy8jgC2TwH9gT__W9AItLA8P2pWyBJmnoYTM1w</b:URL>
     <b:YearAccessed>2022</b:YearAccessed>
     <b:MonthAccessed>March</b:MonthAccessed>
-    <b:RefOrder>5</b:RefOrder>
+    <b:RefOrder>6</b:RefOrder>
   </b:Source>
   <b:Source>
     <b:Tag>Com22</b:Tag>
@@ -2178,7 +2280,7 @@
     </b:Author>
     <b:YearAccessed>2022</b:YearAccessed>
     <b:MonthAccessed>March</b:MonthAccessed>
-    <b:RefOrder>6</b:RefOrder>
+    <b:RefOrder>7</b:RefOrder>
   </b:Source>
   <b:Source>
     <b:Tag>Nat91</b:Tag>
@@ -2195,7 +2297,7 @@
     </b:Author>
     <b:YearAccessed>2022</b:YearAccessed>
     <b:MonthAccessed>March</b:MonthAccessed>
-    <b:RefOrder>7</b:RefOrder>
+    <b:RefOrder>8</b:RefOrder>
   </b:Source>
   <b:Source>
     <b:Tag>Ena19</b:Tag>
@@ -2259,11 +2361,28 @@
     <b:MonthAccessed>June</b:MonthAccessed>
     <b:RefOrder>3</b:RefOrder>
   </b:Source>
+  <b:Source>
+    <b:Tag>Asi22</b:Tag>
+    <b:SourceType>InternetSite</b:SourceType>
+    <b:Guid>{BBA12D86-1AA0-4CD4-8094-E987D189DD88}</b:Guid>
+    <b:Title>EMDRCM Voices: Therese Mae Auman</b:Title>
+    <b:InternetSiteTitle>devatwork.aim.edu</b:InternetSiteTitle>
+    <b:URL>https://devatwork.aim.edu/article/emdrcm-voices-therese-mae-auman/</b:URL>
+    <b:Author>
+      <b:Author>
+        <b:Corporate>Asian Institute of Management</b:Corporate>
+      </b:Author>
+    </b:Author>
+    <b:ProductionCompany>Asian Institute of Management</b:ProductionCompany>
+    <b:YearAccessed>2022</b:YearAccessed>
+    <b:MonthAccessed>June</b:MonthAccessed>
+    <b:RefOrder>4</b:RefOrder>
+  </b:Source>
 </b:Sources>
 </file>
 
 <file path=customXml/itemProps1.xml><?xml version="1.0" encoding="utf-8"?>
-<ds:datastoreItem xmlns:ds="http://schemas.openxmlformats.org/officeDocument/2006/customXml" ds:itemID="{B710CA95-5B3C-453A-B2A0-2CF6A1C99A31}">
+<ds:datastoreItem xmlns:ds="http://schemas.openxmlformats.org/officeDocument/2006/customXml" ds:itemID="{21CAE2C7-8797-4023-8009-C0290C08B24E}">
   <ds:schemaRefs>
     <ds:schemaRef ds:uri="http://schemas.openxmlformats.org/officeDocument/2006/bibliography"/>
   </ds:schemaRefs>

</xml_diff>

<commit_message>
Added supporting references for the siginificance of learning from America in terms of typhoon mitigation and response
</commit_message>
<xml_diff>
--- a/Data Sets Coding Analysis/References.docx
+++ b/Data Sets Coding Analysis/References.docx
@@ -456,6 +456,7 @@
           <w:id w:val="-1973438544"/>
           <w:citation/>
         </w:sdtPr>
+        <w:sdtEndPr/>
         <w:sdtContent>
           <w:r>
             <w:rPr>
@@ -506,6 +507,77 @@
         </w:sdtContent>
       </w:sdt>
     </w:p>
+    <w:p>
+      <w:pPr>
+        <w:spacing w:after="0" w:line="480" w:lineRule="auto"/>
+        <w:rPr>
+          <w:rFonts w:ascii="Times New Roman" w:hAnsi="Times New Roman" w:cs="Times New Roman"/>
+          <w:sz w:val="24"/>
+          <w:szCs w:val="24"/>
+          <w:lang w:val="en-US"/>
+        </w:rPr>
+      </w:pPr>
+      <w:sdt>
+        <w:sdtPr>
+          <w:rPr>
+            <w:rFonts w:ascii="Times New Roman" w:hAnsi="Times New Roman" w:cs="Times New Roman"/>
+            <w:sz w:val="24"/>
+            <w:szCs w:val="24"/>
+            <w:lang w:val="en-US"/>
+          </w:rPr>
+          <w:id w:val="-2057772017"/>
+          <w:citation/>
+        </w:sdtPr>
+        <w:sdtContent>
+          <w:r>
+            <w:rPr>
+              <w:rFonts w:ascii="Times New Roman" w:hAnsi="Times New Roman" w:cs="Times New Roman"/>
+              <w:sz w:val="24"/>
+              <w:szCs w:val="24"/>
+              <w:lang w:val="en-US"/>
+            </w:rPr>
+            <w:fldChar w:fldCharType="begin"/>
+          </w:r>
+          <w:r>
+            <w:rPr>
+              <w:rFonts w:ascii="Times New Roman" w:hAnsi="Times New Roman" w:cs="Times New Roman"/>
+              <w:sz w:val="24"/>
+              <w:szCs w:val="24"/>
+              <w:lang w:val="en-US"/>
+            </w:rPr>
+            <w:instrText xml:space="preserve"> CITATION The18 \l 1033 </w:instrText>
+          </w:r>
+          <w:r>
+            <w:rPr>
+              <w:rFonts w:ascii="Times New Roman" w:hAnsi="Times New Roman" w:cs="Times New Roman"/>
+              <w:sz w:val="24"/>
+              <w:szCs w:val="24"/>
+              <w:lang w:val="en-US"/>
+            </w:rPr>
+            <w:fldChar w:fldCharType="separate"/>
+          </w:r>
+          <w:r>
+            <w:rPr>
+              <w:rFonts w:ascii="Times New Roman" w:hAnsi="Times New Roman" w:cs="Times New Roman"/>
+              <w:noProof/>
+              <w:sz w:val="24"/>
+              <w:szCs w:val="24"/>
+              <w:lang w:val="en-US"/>
+            </w:rPr>
+            <w:t>(The Economists, 2018)</w:t>
+          </w:r>
+          <w:r>
+            <w:rPr>
+              <w:rFonts w:ascii="Times New Roman" w:hAnsi="Times New Roman" w:cs="Times New Roman"/>
+              <w:sz w:val="24"/>
+              <w:szCs w:val="24"/>
+              <w:lang w:val="en-US"/>
+            </w:rPr>
+            <w:fldChar w:fldCharType="end"/>
+          </w:r>
+        </w:sdtContent>
+      </w:sdt>
+    </w:p>
     <w:sdt>
       <w:sdtPr>
         <w:rPr>
@@ -764,7 +836,8 @@
                 <w:rPr>
                   <w:noProof/>
                 </w:rPr>
-                <w:t xml:space="preserve">Weather Underground. (n.d.). </w:t>
+                <w:lastRenderedPageBreak/>
+                <w:t xml:space="preserve">The Economists. (2018, June 1). </w:t>
               </w:r>
               <w:r>
                 <w:rPr>
@@ -772,23 +845,51 @@
                   <w:iCs/>
                   <w:noProof/>
                 </w:rPr>
-                <w:t>Prepare for a Hurricane or Typhoon</w:t>
-              </w:r>
-              <w:r>
-                <w:rPr>
-                  <w:noProof/>
-                </w:rPr>
-                <w:t>. Retrieved March 2022, from wunderground.com: https://www.wunderground.com/prepare/hurricane-typhoon?fbclid=IwAR33lsq6x66YI-9NFX94Ofy8jgC2TwH9gT__W9AItLA8P2pWyBJmnoYTM1w</w:t>
+                <w:t>America is good at dealing with hurricanes on the mainland—after they strike</w:t>
+              </w:r>
+              <w:r>
+                <w:rPr>
+                  <w:noProof/>
+                </w:rPr>
+                <w:t>. Retrieved June 2022, from economist.com: https://www.economist.com/graphic-detail/2018/06/01/america-is-good-at-dealing-with-hurricanes-on-the-mainland-after-they-strike</w:t>
               </w:r>
             </w:p>
             <w:p>
+              <w:pPr>
+                <w:pStyle w:val="Bibliography"/>
+                <w:ind w:left="720" w:hanging="720"/>
+                <w:rPr>
+                  <w:noProof/>
+                </w:rPr>
+              </w:pPr>
+              <w:r>
+                <w:rPr>
+                  <w:noProof/>
+                </w:rPr>
+                <w:t xml:space="preserve">Weather Underground. (n.d.). </w:t>
+              </w:r>
+              <w:r>
+                <w:rPr>
+                  <w:i/>
+                  <w:iCs/>
+                  <w:noProof/>
+                </w:rPr>
+                <w:t>Prepare for a Hurricane or Typhoon</w:t>
+              </w:r>
+              <w:r>
+                <w:rPr>
+                  <w:noProof/>
+                </w:rPr>
+                <w:t>. Retrieved March 2022, from wunderground.com: https://www.wunderground.com/prepare/hurricane-typhoon?fbclid=IwAR33lsq6x66YI-9NFX94Ofy8jgC2TwH9gT__W9AItLA8P2pWyBJmnoYTM1w</w:t>
+              </w:r>
+            </w:p>
+            <w:p>
               <w:r>
                 <w:rPr>
                   <w:b/>
                   <w:bCs/>
                   <w:noProof/>
                 </w:rPr>
-                <w:lastRenderedPageBreak/>
                 <w:fldChar w:fldCharType="end"/>
               </w:r>
             </w:p>
@@ -2248,7 +2349,7 @@
     </b:Author>
     <b:YearAccessed>2022</b:YearAccessed>
     <b:MonthAccessed>March</b:MonthAccessed>
-    <b:RefOrder>5</b:RefOrder>
+    <b:RefOrder>6</b:RefOrder>
   </b:Source>
   <b:Source>
     <b:Tag>Wea22</b:Tag>
@@ -2264,7 +2365,7 @@
     <b:URL>https://www.wunderground.com/prepare/hurricane-typhoon?fbclid=IwAR33lsq6x66YI-9NFX94Ofy8jgC2TwH9gT__W9AItLA8P2pWyBJmnoYTM1w</b:URL>
     <b:YearAccessed>2022</b:YearAccessed>
     <b:MonthAccessed>March</b:MonthAccessed>
-    <b:RefOrder>6</b:RefOrder>
+    <b:RefOrder>7</b:RefOrder>
   </b:Source>
   <b:Source>
     <b:Tag>Com22</b:Tag>
@@ -2280,7 +2381,7 @@
     </b:Author>
     <b:YearAccessed>2022</b:YearAccessed>
     <b:MonthAccessed>March</b:MonthAccessed>
-    <b:RefOrder>7</b:RefOrder>
+    <b:RefOrder>8</b:RefOrder>
   </b:Source>
   <b:Source>
     <b:Tag>Nat91</b:Tag>
@@ -2297,7 +2398,7 @@
     </b:Author>
     <b:YearAccessed>2022</b:YearAccessed>
     <b:MonthAccessed>March</b:MonthAccessed>
-    <b:RefOrder>8</b:RefOrder>
+    <b:RefOrder>9</b:RefOrder>
   </b:Source>
   <b:Source>
     <b:Tag>Ena19</b:Tag>
@@ -2378,11 +2479,30 @@
     <b:MonthAccessed>June</b:MonthAccessed>
     <b:RefOrder>4</b:RefOrder>
   </b:Source>
+  <b:Source>
+    <b:Tag>The18</b:Tag>
+    <b:SourceType>InternetSite</b:SourceType>
+    <b:Guid>{D12F61E4-9F6F-4A45-A94C-188C31F73C69}</b:Guid>
+    <b:Author>
+      <b:Author>
+        <b:Corporate>The Economists</b:Corporate>
+      </b:Author>
+    </b:Author>
+    <b:Title>America is good at dealing with hurricanes on the mainland—after they strike</b:Title>
+    <b:InternetSiteTitle>economist.com</b:InternetSiteTitle>
+    <b:Year>2018</b:Year>
+    <b:Month>June</b:Month>
+    <b:Day>1</b:Day>
+    <b:URL>https://www.economist.com/graphic-detail/2018/06/01/america-is-good-at-dealing-with-hurricanes-on-the-mainland-after-they-strike</b:URL>
+    <b:YearAccessed>2022</b:YearAccessed>
+    <b:MonthAccessed>June</b:MonthAccessed>
+    <b:RefOrder>5</b:RefOrder>
+  </b:Source>
 </b:Sources>
 </file>
 
 <file path=customXml/itemProps1.xml><?xml version="1.0" encoding="utf-8"?>
-<ds:datastoreItem xmlns:ds="http://schemas.openxmlformats.org/officeDocument/2006/customXml" ds:itemID="{21CAE2C7-8797-4023-8009-C0290C08B24E}">
+<ds:datastoreItem xmlns:ds="http://schemas.openxmlformats.org/officeDocument/2006/customXml" ds:itemID="{FDAA9AE9-C66D-479A-B8C2-718C3F595F85}">
   <ds:schemaRefs>
     <ds:schemaRef ds:uri="http://schemas.openxmlformats.org/officeDocument/2006/bibliography"/>
   </ds:schemaRefs>

</xml_diff>

<commit_message>
Finished the final references
</commit_message>
<xml_diff>
--- a/Data Sets Coding Analysis/References.docx
+++ b/Data Sets Coding Analysis/References.docx
@@ -4,73 +4,65 @@
   <w:body>
     <w:p>
       <w:pPr>
+        <w:spacing w:line="480" w:lineRule="auto"/>
         <w:rPr>
           <w:rFonts w:ascii="Times New Roman" w:hAnsi="Times New Roman" w:cs="Times New Roman"/>
-          <w:sz w:val="24"/>
-          <w:szCs w:val="24"/>
         </w:rPr>
       </w:pPr>
     </w:p>
     <w:p>
       <w:pPr>
+        <w:spacing w:line="480" w:lineRule="auto"/>
         <w:rPr>
           <w:rFonts w:ascii="Times New Roman" w:hAnsi="Times New Roman" w:cs="Times New Roman"/>
-          <w:sz w:val="24"/>
-          <w:szCs w:val="24"/>
         </w:rPr>
       </w:pPr>
     </w:p>
     <w:p>
       <w:pPr>
+        <w:spacing w:line="480" w:lineRule="auto"/>
         <w:rPr>
           <w:rFonts w:ascii="Times New Roman" w:hAnsi="Times New Roman" w:cs="Times New Roman"/>
-          <w:sz w:val="24"/>
-          <w:szCs w:val="24"/>
         </w:rPr>
       </w:pPr>
     </w:p>
     <w:p>
       <w:pPr>
+        <w:spacing w:line="480" w:lineRule="auto"/>
         <w:rPr>
           <w:rFonts w:ascii="Times New Roman" w:hAnsi="Times New Roman" w:cs="Times New Roman"/>
-          <w:sz w:val="24"/>
-          <w:szCs w:val="24"/>
         </w:rPr>
       </w:pPr>
     </w:p>
     <w:p>
       <w:pPr>
+        <w:spacing w:line="480" w:lineRule="auto"/>
         <w:rPr>
           <w:rFonts w:ascii="Times New Roman" w:hAnsi="Times New Roman" w:cs="Times New Roman"/>
-          <w:sz w:val="24"/>
-          <w:szCs w:val="24"/>
         </w:rPr>
       </w:pPr>
     </w:p>
     <w:p>
       <w:pPr>
+        <w:spacing w:line="480" w:lineRule="auto"/>
         <w:rPr>
           <w:rFonts w:ascii="Times New Roman" w:hAnsi="Times New Roman" w:cs="Times New Roman"/>
-          <w:sz w:val="24"/>
-          <w:szCs w:val="24"/>
         </w:rPr>
       </w:pPr>
     </w:p>
     <w:p>
       <w:pPr>
+        <w:spacing w:line="480" w:lineRule="auto"/>
         <w:rPr>
           <w:rFonts w:ascii="Times New Roman" w:hAnsi="Times New Roman" w:cs="Times New Roman"/>
-          <w:sz w:val="24"/>
-          <w:szCs w:val="24"/>
         </w:rPr>
       </w:pPr>
     </w:p>
     <w:p>
       <w:pPr>
+        <w:spacing w:line="480" w:lineRule="auto"/>
         <w:rPr>
           <w:rFonts w:ascii="Times New Roman" w:hAnsi="Times New Roman" w:cs="Times New Roman"/>
-          <w:sz w:val="24"/>
-          <w:szCs w:val="24"/>
         </w:rPr>
       </w:pPr>
     </w:p>
@@ -81,16 +73,12 @@
         <w:jc w:val="center"/>
         <w:rPr>
           <w:rFonts w:ascii="Times New Roman" w:hAnsi="Times New Roman" w:cs="Times New Roman"/>
-          <w:sz w:val="24"/>
-          <w:szCs w:val="24"/>
           <w:lang w:val="en-US"/>
         </w:rPr>
       </w:pPr>
       <w:r>
         <w:rPr>
           <w:rFonts w:ascii="Times New Roman" w:eastAsia="Times New Roman" w:hAnsi="Times New Roman" w:cs="Times New Roman"/>
-          <w:sz w:val="24"/>
-          <w:szCs w:val="24"/>
           <w:lang w:val="en-US" w:eastAsia="ru-RU"/>
         </w:rPr>
         <w:t>COMPARISON OF ANALYSIS OF THE TWO DATA SET’S RESULTS</w:t>
@@ -103,16 +91,12 @@
         <w:jc w:val="center"/>
         <w:rPr>
           <w:rFonts w:ascii="Times New Roman" w:hAnsi="Times New Roman" w:cs="Times New Roman"/>
-          <w:sz w:val="24"/>
-          <w:szCs w:val="24"/>
           <w:lang w:val="en-US"/>
         </w:rPr>
       </w:pPr>
       <w:r>
         <w:rPr>
           <w:rFonts w:ascii="Times New Roman" w:hAnsi="Times New Roman" w:cs="Times New Roman"/>
-          <w:sz w:val="24"/>
-          <w:szCs w:val="24"/>
           <w:lang w:val="en-US"/>
         </w:rPr>
         <w:t>Name of Student</w:t>
@@ -125,16 +109,12 @@
         <w:jc w:val="center"/>
         <w:rPr>
           <w:rFonts w:ascii="Times New Roman" w:hAnsi="Times New Roman" w:cs="Times New Roman"/>
-          <w:sz w:val="24"/>
-          <w:szCs w:val="24"/>
           <w:lang w:val="en-US"/>
         </w:rPr>
       </w:pPr>
       <w:r>
         <w:rPr>
           <w:rFonts w:ascii="Times New Roman" w:hAnsi="Times New Roman" w:cs="Times New Roman"/>
-          <w:sz w:val="24"/>
-          <w:szCs w:val="24"/>
           <w:lang w:val="en-US"/>
         </w:rPr>
         <w:t>Institution Affiliation</w:t>
@@ -142,38 +122,33 @@
     </w:p>
     <w:p>
       <w:pPr>
+        <w:spacing w:line="480" w:lineRule="auto"/>
         <w:rPr>
           <w:rFonts w:ascii="Times New Roman" w:hAnsi="Times New Roman" w:cs="Times New Roman"/>
-          <w:sz w:val="24"/>
-          <w:szCs w:val="24"/>
           <w:lang w:val="en-US"/>
         </w:rPr>
       </w:pPr>
     </w:p>
     <w:p>
       <w:pPr>
+        <w:spacing w:line="480" w:lineRule="auto"/>
         <w:rPr>
           <w:rFonts w:ascii="Times New Roman" w:hAnsi="Times New Roman" w:cs="Times New Roman"/>
-          <w:sz w:val="24"/>
-          <w:szCs w:val="24"/>
           <w:lang w:val="en-US"/>
         </w:rPr>
       </w:pPr>
     </w:p>
     <w:p>
       <w:pPr>
+        <w:spacing w:line="480" w:lineRule="auto"/>
         <w:rPr>
           <w:rFonts w:ascii="Times New Roman" w:hAnsi="Times New Roman" w:cs="Times New Roman"/>
-          <w:sz w:val="24"/>
-          <w:szCs w:val="24"/>
           <w:lang w:val="en-US"/>
         </w:rPr>
       </w:pPr>
       <w:r>
         <w:rPr>
           <w:rFonts w:ascii="Times New Roman" w:hAnsi="Times New Roman" w:cs="Times New Roman"/>
-          <w:sz w:val="24"/>
-          <w:szCs w:val="24"/>
           <w:lang w:val="en-US"/>
         </w:rPr>
         <w:br w:type="page"/>
@@ -185,16 +160,12 @@
         <w:jc w:val="center"/>
         <w:rPr>
           <w:rFonts w:ascii="Times New Roman" w:hAnsi="Times New Roman" w:cs="Times New Roman"/>
-          <w:sz w:val="24"/>
-          <w:szCs w:val="24"/>
           <w:lang w:val="en-US"/>
         </w:rPr>
       </w:pPr>
       <w:r>
         <w:rPr>
           <w:rFonts w:ascii="Times New Roman" w:eastAsia="Times New Roman" w:hAnsi="Times New Roman" w:cs="Times New Roman"/>
-          <w:sz w:val="24"/>
-          <w:szCs w:val="24"/>
           <w:lang w:val="en-US" w:eastAsia="ru-RU"/>
         </w:rPr>
         <w:lastRenderedPageBreak/>
@@ -206,16 +177,12 @@
         <w:spacing w:after="0" w:line="480" w:lineRule="auto"/>
         <w:rPr>
           <w:rFonts w:ascii="Times New Roman" w:hAnsi="Times New Roman" w:cs="Times New Roman"/>
-          <w:sz w:val="24"/>
-          <w:szCs w:val="24"/>
           <w:lang w:val="en-US"/>
         </w:rPr>
       </w:pPr>
       <w:r>
         <w:rPr>
           <w:rFonts w:ascii="Times New Roman" w:hAnsi="Times New Roman" w:cs="Times New Roman"/>
-          <w:sz w:val="24"/>
-          <w:szCs w:val="24"/>
           <w:lang w:val="en-US"/>
         </w:rPr>
         <w:t xml:space="preserve"> </w:t>
@@ -224,8 +191,6 @@
         <w:sdtPr>
           <w:rPr>
             <w:rFonts w:ascii="Times New Roman" w:hAnsi="Times New Roman" w:cs="Times New Roman"/>
-            <w:sz w:val="24"/>
-            <w:szCs w:val="24"/>
             <w:lang w:val="en-US"/>
           </w:rPr>
           <w:id w:val="-1675497565"/>
@@ -236,8 +201,6 @@
           <w:r>
             <w:rPr>
               <w:rFonts w:ascii="Times New Roman" w:hAnsi="Times New Roman" w:cs="Times New Roman"/>
-              <w:sz w:val="24"/>
-              <w:szCs w:val="24"/>
               <w:lang w:val="en-US"/>
             </w:rPr>
             <w:fldChar w:fldCharType="begin"/>
@@ -245,8 +208,6 @@
           <w:r>
             <w:rPr>
               <w:rFonts w:ascii="Times New Roman" w:hAnsi="Times New Roman" w:cs="Times New Roman"/>
-              <w:sz w:val="24"/>
-              <w:szCs w:val="24"/>
               <w:lang w:val="en-US"/>
             </w:rPr>
             <w:instrText xml:space="preserve"> CITATION Ena19 \l 1033 </w:instrText>
@@ -254,8 +215,6 @@
           <w:r>
             <w:rPr>
               <w:rFonts w:ascii="Times New Roman" w:hAnsi="Times New Roman" w:cs="Times New Roman"/>
-              <w:sz w:val="24"/>
-              <w:szCs w:val="24"/>
               <w:lang w:val="en-US"/>
             </w:rPr>
             <w:fldChar w:fldCharType="separate"/>
@@ -264,8 +223,6 @@
             <w:rPr>
               <w:rFonts w:ascii="Times New Roman" w:hAnsi="Times New Roman" w:cs="Times New Roman"/>
               <w:noProof/>
-              <w:sz w:val="24"/>
-              <w:szCs w:val="24"/>
               <w:lang w:val="en-US"/>
             </w:rPr>
             <w:t>(Enano, 2019)</w:t>
@@ -273,8 +230,6 @@
           <w:r>
             <w:rPr>
               <w:rFonts w:ascii="Times New Roman" w:hAnsi="Times New Roman" w:cs="Times New Roman"/>
-              <w:sz w:val="24"/>
-              <w:szCs w:val="24"/>
               <w:lang w:val="en-US"/>
             </w:rPr>
             <w:fldChar w:fldCharType="end"/>
@@ -284,8 +239,6 @@
       <w:r>
         <w:rPr>
           <w:rFonts w:ascii="Times New Roman" w:hAnsi="Times New Roman" w:cs="Times New Roman"/>
-          <w:sz w:val="24"/>
-          <w:szCs w:val="24"/>
           <w:lang w:val="en-US"/>
         </w:rPr>
         <w:tab/>
@@ -296,8 +249,6 @@
         <w:spacing w:after="0" w:line="480" w:lineRule="auto"/>
         <w:rPr>
           <w:rFonts w:ascii="Times New Roman" w:hAnsi="Times New Roman" w:cs="Times New Roman"/>
-          <w:sz w:val="24"/>
-          <w:szCs w:val="24"/>
           <w:lang w:val="en-US"/>
         </w:rPr>
       </w:pPr>
@@ -305,8 +256,6 @@
         <w:sdtPr>
           <w:rPr>
             <w:rFonts w:ascii="Times New Roman" w:hAnsi="Times New Roman" w:cs="Times New Roman"/>
-            <w:sz w:val="24"/>
-            <w:szCs w:val="24"/>
             <w:lang w:val="en-US"/>
           </w:rPr>
           <w:id w:val="-829748078"/>
@@ -317,8 +266,6 @@
           <w:r>
             <w:rPr>
               <w:rFonts w:ascii="Times New Roman" w:hAnsi="Times New Roman" w:cs="Times New Roman"/>
-              <w:sz w:val="24"/>
-              <w:szCs w:val="24"/>
               <w:lang w:val="en-US"/>
             </w:rPr>
             <w:fldChar w:fldCharType="begin"/>
@@ -326,8 +273,6 @@
           <w:r>
             <w:rPr>
               <w:rFonts w:ascii="Times New Roman" w:hAnsi="Times New Roman" w:cs="Times New Roman"/>
-              <w:sz w:val="24"/>
-              <w:szCs w:val="24"/>
               <w:lang w:val="en-US"/>
             </w:rPr>
             <w:instrText xml:space="preserve"> CITATION Pol17 \l 1033 </w:instrText>
@@ -335,8 +280,6 @@
           <w:r>
             <w:rPr>
               <w:rFonts w:ascii="Times New Roman" w:hAnsi="Times New Roman" w:cs="Times New Roman"/>
-              <w:sz w:val="24"/>
-              <w:szCs w:val="24"/>
               <w:lang w:val="en-US"/>
             </w:rPr>
             <w:fldChar w:fldCharType="separate"/>
@@ -345,8 +288,6 @@
             <w:rPr>
               <w:rFonts w:ascii="Times New Roman" w:hAnsi="Times New Roman" w:cs="Times New Roman"/>
               <w:noProof/>
-              <w:sz w:val="24"/>
-              <w:szCs w:val="24"/>
               <w:lang w:val="en-US"/>
             </w:rPr>
             <w:t>(Policy Brief - Senate Economic Planning Office, 2017)</w:t>
@@ -354,8 +295,6 @@
           <w:r>
             <w:rPr>
               <w:rFonts w:ascii="Times New Roman" w:hAnsi="Times New Roman" w:cs="Times New Roman"/>
-              <w:sz w:val="24"/>
-              <w:szCs w:val="24"/>
               <w:lang w:val="en-US"/>
             </w:rPr>
             <w:fldChar w:fldCharType="end"/>
@@ -368,8 +307,6 @@
         <w:spacing w:after="0" w:line="480" w:lineRule="auto"/>
         <w:rPr>
           <w:rFonts w:ascii="Times New Roman" w:hAnsi="Times New Roman" w:cs="Times New Roman"/>
-          <w:sz w:val="24"/>
-          <w:szCs w:val="24"/>
           <w:lang w:val="en-US"/>
         </w:rPr>
       </w:pPr>
@@ -377,8 +314,6 @@
         <w:sdtPr>
           <w:rPr>
             <w:rFonts w:ascii="Times New Roman" w:hAnsi="Times New Roman" w:cs="Times New Roman"/>
-            <w:sz w:val="24"/>
-            <w:szCs w:val="24"/>
             <w:lang w:val="en-US"/>
           </w:rPr>
           <w:id w:val="1497071833"/>
@@ -389,8 +324,6 @@
           <w:r>
             <w:rPr>
               <w:rFonts w:ascii="Times New Roman" w:hAnsi="Times New Roman" w:cs="Times New Roman"/>
-              <w:sz w:val="24"/>
-              <w:szCs w:val="24"/>
               <w:lang w:val="en-US"/>
             </w:rPr>
             <w:fldChar w:fldCharType="begin"/>
@@ -398,8 +331,6 @@
           <w:r>
             <w:rPr>
               <w:rFonts w:ascii="Times New Roman" w:hAnsi="Times New Roman" w:cs="Times New Roman"/>
-              <w:sz w:val="24"/>
-              <w:szCs w:val="24"/>
               <w:lang w:val="en-US"/>
             </w:rPr>
             <w:instrText xml:space="preserve"> CITATION Hum19 \l 1033 </w:instrText>
@@ -407,8 +338,6 @@
           <w:r>
             <w:rPr>
               <w:rFonts w:ascii="Times New Roman" w:hAnsi="Times New Roman" w:cs="Times New Roman"/>
-              <w:sz w:val="24"/>
-              <w:szCs w:val="24"/>
               <w:lang w:val="en-US"/>
             </w:rPr>
             <w:fldChar w:fldCharType="separate"/>
@@ -417,8 +346,6 @@
             <w:rPr>
               <w:rFonts w:ascii="Times New Roman" w:hAnsi="Times New Roman" w:cs="Times New Roman"/>
               <w:noProof/>
-              <w:sz w:val="24"/>
-              <w:szCs w:val="24"/>
               <w:lang w:val="en-US"/>
             </w:rPr>
             <w:t>(Humanitarian Country Team, 2019)</w:t>
@@ -426,8 +353,6 @@
           <w:r>
             <w:rPr>
               <w:rFonts w:ascii="Times New Roman" w:hAnsi="Times New Roman" w:cs="Times New Roman"/>
-              <w:sz w:val="24"/>
-              <w:szCs w:val="24"/>
               <w:lang w:val="en-US"/>
             </w:rPr>
             <w:fldChar w:fldCharType="end"/>
@@ -440,8 +365,6 @@
         <w:spacing w:after="0" w:line="480" w:lineRule="auto"/>
         <w:rPr>
           <w:rFonts w:ascii="Times New Roman" w:hAnsi="Times New Roman" w:cs="Times New Roman"/>
-          <w:sz w:val="24"/>
-          <w:szCs w:val="24"/>
           <w:lang w:val="en-US"/>
         </w:rPr>
       </w:pPr>
@@ -449,8 +372,6 @@
         <w:sdtPr>
           <w:rPr>
             <w:rFonts w:ascii="Times New Roman" w:hAnsi="Times New Roman" w:cs="Times New Roman"/>
-            <w:sz w:val="24"/>
-            <w:szCs w:val="24"/>
             <w:lang w:val="en-US"/>
           </w:rPr>
           <w:id w:val="-1973438544"/>
@@ -461,8 +382,6 @@
           <w:r>
             <w:rPr>
               <w:rFonts w:ascii="Times New Roman" w:hAnsi="Times New Roman" w:cs="Times New Roman"/>
-              <w:sz w:val="24"/>
-              <w:szCs w:val="24"/>
               <w:lang w:val="en-US"/>
             </w:rPr>
             <w:fldChar w:fldCharType="begin"/>
@@ -470,8 +389,6 @@
           <w:r>
             <w:rPr>
               <w:rFonts w:ascii="Times New Roman" w:hAnsi="Times New Roman" w:cs="Times New Roman"/>
-              <w:sz w:val="24"/>
-              <w:szCs w:val="24"/>
               <w:lang w:val="en-US"/>
             </w:rPr>
             <w:instrText xml:space="preserve"> CITATION Asi22 \l 1033 </w:instrText>
@@ -479,8 +396,6 @@
           <w:r>
             <w:rPr>
               <w:rFonts w:ascii="Times New Roman" w:hAnsi="Times New Roman" w:cs="Times New Roman"/>
-              <w:sz w:val="24"/>
-              <w:szCs w:val="24"/>
               <w:lang w:val="en-US"/>
             </w:rPr>
             <w:fldChar w:fldCharType="separate"/>
@@ -489,8 +404,6 @@
             <w:rPr>
               <w:rFonts w:ascii="Times New Roman" w:hAnsi="Times New Roman" w:cs="Times New Roman"/>
               <w:noProof/>
-              <w:sz w:val="24"/>
-              <w:szCs w:val="24"/>
               <w:lang w:val="en-US"/>
             </w:rPr>
             <w:t>(Asian Institute of Management, n.d.)</w:t>
@@ -498,8 +411,6 @@
           <w:r>
             <w:rPr>
               <w:rFonts w:ascii="Times New Roman" w:hAnsi="Times New Roman" w:cs="Times New Roman"/>
-              <w:sz w:val="24"/>
-              <w:szCs w:val="24"/>
               <w:lang w:val="en-US"/>
             </w:rPr>
             <w:fldChar w:fldCharType="end"/>
@@ -512,8 +423,6 @@
         <w:spacing w:after="0" w:line="480" w:lineRule="auto"/>
         <w:rPr>
           <w:rFonts w:ascii="Times New Roman" w:hAnsi="Times New Roman" w:cs="Times New Roman"/>
-          <w:sz w:val="24"/>
-          <w:szCs w:val="24"/>
           <w:lang w:val="en-US"/>
         </w:rPr>
       </w:pPr>
@@ -521,19 +430,16 @@
         <w:sdtPr>
           <w:rPr>
             <w:rFonts w:ascii="Times New Roman" w:hAnsi="Times New Roman" w:cs="Times New Roman"/>
-            <w:sz w:val="24"/>
-            <w:szCs w:val="24"/>
             <w:lang w:val="en-US"/>
           </w:rPr>
           <w:id w:val="-2057772017"/>
           <w:citation/>
         </w:sdtPr>
+        <w:sdtEndPr/>
         <w:sdtContent>
           <w:r>
             <w:rPr>
               <w:rFonts w:ascii="Times New Roman" w:hAnsi="Times New Roman" w:cs="Times New Roman"/>
-              <w:sz w:val="24"/>
-              <w:szCs w:val="24"/>
               <w:lang w:val="en-US"/>
             </w:rPr>
             <w:fldChar w:fldCharType="begin"/>
@@ -541,8 +447,6 @@
           <w:r>
             <w:rPr>
               <w:rFonts w:ascii="Times New Roman" w:hAnsi="Times New Roman" w:cs="Times New Roman"/>
-              <w:sz w:val="24"/>
-              <w:szCs w:val="24"/>
               <w:lang w:val="en-US"/>
             </w:rPr>
             <w:instrText xml:space="preserve"> CITATION The18 \l 1033 </w:instrText>
@@ -550,8 +454,6 @@
           <w:r>
             <w:rPr>
               <w:rFonts w:ascii="Times New Roman" w:hAnsi="Times New Roman" w:cs="Times New Roman"/>
-              <w:sz w:val="24"/>
-              <w:szCs w:val="24"/>
               <w:lang w:val="en-US"/>
             </w:rPr>
             <w:fldChar w:fldCharType="separate"/>
@@ -560,8 +462,6 @@
             <w:rPr>
               <w:rFonts w:ascii="Times New Roman" w:hAnsi="Times New Roman" w:cs="Times New Roman"/>
               <w:noProof/>
-              <w:sz w:val="24"/>
-              <w:szCs w:val="24"/>
               <w:lang w:val="en-US"/>
             </w:rPr>
             <w:t>(The Economists, 2018)</w:t>
@@ -569,8 +469,615 @@
           <w:r>
             <w:rPr>
               <w:rFonts w:ascii="Times New Roman" w:hAnsi="Times New Roman" w:cs="Times New Roman"/>
-              <w:sz w:val="24"/>
-              <w:szCs w:val="24"/>
+              <w:lang w:val="en-US"/>
+            </w:rPr>
+            <w:fldChar w:fldCharType="end"/>
+          </w:r>
+        </w:sdtContent>
+      </w:sdt>
+      <w:r>
+        <w:rPr>
+          <w:rFonts w:ascii="Times New Roman" w:hAnsi="Times New Roman" w:cs="Times New Roman"/>
+          <w:lang w:val="en-US"/>
+        </w:rPr>
+        <w:br/>
+      </w:r>
+      <w:sdt>
+        <w:sdtPr>
+          <w:rPr>
+            <w:rFonts w:ascii="Times New Roman" w:hAnsi="Times New Roman" w:cs="Times New Roman"/>
+            <w:lang w:val="en-US"/>
+          </w:rPr>
+          <w:id w:val="-476297754"/>
+          <w:citation/>
+        </w:sdtPr>
+        <w:sdtContent>
+          <w:r>
+            <w:rPr>
+              <w:rFonts w:ascii="Times New Roman" w:hAnsi="Times New Roman" w:cs="Times New Roman"/>
+              <w:lang w:val="en-US"/>
+            </w:rPr>
+            <w:fldChar w:fldCharType="begin"/>
+          </w:r>
+          <w:r>
+            <w:rPr>
+              <w:rFonts w:ascii="Times New Roman" w:hAnsi="Times New Roman" w:cs="Times New Roman"/>
+              <w:lang w:val="en-US"/>
+            </w:rPr>
+            <w:instrText xml:space="preserve"> CITATION OCH17 \l 1033 </w:instrText>
+          </w:r>
+          <w:r>
+            <w:rPr>
+              <w:rFonts w:ascii="Times New Roman" w:hAnsi="Times New Roman" w:cs="Times New Roman"/>
+              <w:lang w:val="en-US"/>
+            </w:rPr>
+            <w:fldChar w:fldCharType="separate"/>
+          </w:r>
+          <w:r>
+            <w:rPr>
+              <w:rFonts w:ascii="Times New Roman" w:hAnsi="Times New Roman" w:cs="Times New Roman"/>
+              <w:noProof/>
+              <w:lang w:val="en-US"/>
+            </w:rPr>
+            <w:t>(OCHA Relief Web, 2017)</w:t>
+          </w:r>
+          <w:r>
+            <w:rPr>
+              <w:rFonts w:ascii="Times New Roman" w:hAnsi="Times New Roman" w:cs="Times New Roman"/>
+              <w:lang w:val="en-US"/>
+            </w:rPr>
+            <w:fldChar w:fldCharType="end"/>
+          </w:r>
+        </w:sdtContent>
+      </w:sdt>
+      <w:r>
+        <w:rPr>
+          <w:rFonts w:ascii="Times New Roman" w:hAnsi="Times New Roman" w:cs="Times New Roman"/>
+          <w:lang w:val="en-US"/>
+        </w:rPr>
+        <w:br/>
+      </w:r>
+      <w:sdt>
+        <w:sdtPr>
+          <w:rPr>
+            <w:rFonts w:ascii="Times New Roman" w:hAnsi="Times New Roman" w:cs="Times New Roman"/>
+            <w:lang w:val="en-US"/>
+          </w:rPr>
+          <w:id w:val="695270971"/>
+          <w:citation/>
+        </w:sdtPr>
+        <w:sdtContent>
+          <w:r>
+            <w:rPr>
+              <w:rFonts w:ascii="Times New Roman" w:hAnsi="Times New Roman" w:cs="Times New Roman"/>
+              <w:lang w:val="en-US"/>
+            </w:rPr>
+            <w:fldChar w:fldCharType="begin"/>
+          </w:r>
+          <w:r>
+            <w:rPr>
+              <w:rFonts w:ascii="Times New Roman" w:hAnsi="Times New Roman" w:cs="Times New Roman"/>
+              <w:lang w:val="en-US"/>
+            </w:rPr>
+            <w:instrText xml:space="preserve"> CITATION Buc20 \l 1033 </w:instrText>
+          </w:r>
+          <w:r>
+            <w:rPr>
+              <w:rFonts w:ascii="Times New Roman" w:hAnsi="Times New Roman" w:cs="Times New Roman"/>
+              <w:lang w:val="en-US"/>
+            </w:rPr>
+            <w:fldChar w:fldCharType="separate"/>
+          </w:r>
+          <w:r>
+            <w:rPr>
+              <w:rFonts w:ascii="Times New Roman" w:hAnsi="Times New Roman" w:cs="Times New Roman"/>
+              <w:noProof/>
+              <w:lang w:val="en-US"/>
+            </w:rPr>
+            <w:t>(Buchholz, 2020)</w:t>
+          </w:r>
+          <w:r>
+            <w:rPr>
+              <w:rFonts w:ascii="Times New Roman" w:hAnsi="Times New Roman" w:cs="Times New Roman"/>
+              <w:lang w:val="en-US"/>
+            </w:rPr>
+            <w:fldChar w:fldCharType="end"/>
+          </w:r>
+        </w:sdtContent>
+      </w:sdt>
+    </w:p>
+    <w:p>
+      <w:pPr>
+        <w:spacing w:after="0" w:line="480" w:lineRule="auto"/>
+        <w:rPr>
+          <w:rFonts w:ascii="Times New Roman" w:hAnsi="Times New Roman" w:cs="Times New Roman"/>
+          <w:lang w:val="en-US"/>
+        </w:rPr>
+      </w:pPr>
+      <w:sdt>
+        <w:sdtPr>
+          <w:rPr>
+            <w:rFonts w:ascii="Times New Roman" w:hAnsi="Times New Roman" w:cs="Times New Roman"/>
+            <w:lang w:val="en-US"/>
+          </w:rPr>
+          <w:id w:val="1895543149"/>
+          <w:citation/>
+        </w:sdtPr>
+        <w:sdtContent>
+          <w:r>
+            <w:rPr>
+              <w:rFonts w:ascii="Times New Roman" w:hAnsi="Times New Roman" w:cs="Times New Roman"/>
+              <w:lang w:val="en-US"/>
+            </w:rPr>
+            <w:fldChar w:fldCharType="begin"/>
+          </w:r>
+          <w:r>
+            <w:rPr>
+              <w:rFonts w:ascii="Times New Roman" w:hAnsi="Times New Roman" w:cs="Times New Roman"/>
+              <w:lang w:val="en-US"/>
+            </w:rPr>
+            <w:instrText xml:space="preserve"> CITATION Uni04 \l 1033 </w:instrText>
+          </w:r>
+          <w:r>
+            <w:rPr>
+              <w:rFonts w:ascii="Times New Roman" w:hAnsi="Times New Roman" w:cs="Times New Roman"/>
+              <w:lang w:val="en-US"/>
+            </w:rPr>
+            <w:fldChar w:fldCharType="separate"/>
+          </w:r>
+          <w:r>
+            <w:rPr>
+              <w:rFonts w:ascii="Times New Roman" w:hAnsi="Times New Roman" w:cs="Times New Roman"/>
+              <w:noProof/>
+              <w:lang w:val="en-US"/>
+            </w:rPr>
+            <w:t>(United Nations, 2004)</w:t>
+          </w:r>
+          <w:r>
+            <w:rPr>
+              <w:rFonts w:ascii="Times New Roman" w:hAnsi="Times New Roman" w:cs="Times New Roman"/>
+              <w:lang w:val="en-US"/>
+            </w:rPr>
+            <w:fldChar w:fldCharType="end"/>
+          </w:r>
+        </w:sdtContent>
+      </w:sdt>
+    </w:p>
+    <w:p>
+      <w:pPr>
+        <w:spacing w:after="0" w:line="480" w:lineRule="auto"/>
+        <w:rPr>
+          <w:rFonts w:ascii="Times New Roman" w:hAnsi="Times New Roman" w:cs="Times New Roman"/>
+          <w:lang w:val="en-US"/>
+        </w:rPr>
+      </w:pPr>
+      <w:sdt>
+        <w:sdtPr>
+          <w:rPr>
+            <w:rFonts w:ascii="Times New Roman" w:hAnsi="Times New Roman" w:cs="Times New Roman"/>
+            <w:lang w:val="en-US"/>
+          </w:rPr>
+          <w:id w:val="2113866230"/>
+          <w:citation/>
+        </w:sdtPr>
+        <w:sdtContent>
+          <w:r>
+            <w:rPr>
+              <w:rFonts w:ascii="Times New Roman" w:hAnsi="Times New Roman" w:cs="Times New Roman"/>
+              <w:lang w:val="en-US"/>
+            </w:rPr>
+            <w:fldChar w:fldCharType="begin"/>
+          </w:r>
+          <w:r>
+            <w:rPr>
+              <w:rFonts w:ascii="Times New Roman" w:hAnsi="Times New Roman" w:cs="Times New Roman"/>
+              <w:lang w:val="en-US"/>
+            </w:rPr>
+            <w:instrText xml:space="preserve"> CITATION Con21 \l 1033 </w:instrText>
+          </w:r>
+          <w:r>
+            <w:rPr>
+              <w:rFonts w:ascii="Times New Roman" w:hAnsi="Times New Roman" w:cs="Times New Roman"/>
+              <w:lang w:val="en-US"/>
+            </w:rPr>
+            <w:fldChar w:fldCharType="separate"/>
+          </w:r>
+          <w:r>
+            <w:rPr>
+              <w:rFonts w:ascii="Times New Roman" w:hAnsi="Times New Roman" w:cs="Times New Roman"/>
+              <w:noProof/>
+              <w:lang w:val="en-US"/>
+            </w:rPr>
+            <w:t>(Constible, 2021)</w:t>
+          </w:r>
+          <w:r>
+            <w:rPr>
+              <w:rFonts w:ascii="Times New Roman" w:hAnsi="Times New Roman" w:cs="Times New Roman"/>
+              <w:lang w:val="en-US"/>
+            </w:rPr>
+            <w:fldChar w:fldCharType="end"/>
+          </w:r>
+        </w:sdtContent>
+      </w:sdt>
+      <w:r>
+        <w:rPr>
+          <w:rFonts w:ascii="Times New Roman" w:hAnsi="Times New Roman" w:cs="Times New Roman"/>
+          <w:lang w:val="en-US"/>
+        </w:rPr>
+        <w:br/>
+      </w:r>
+      <w:sdt>
+        <w:sdtPr>
+          <w:rPr>
+            <w:rFonts w:ascii="Times New Roman" w:hAnsi="Times New Roman" w:cs="Times New Roman"/>
+            <w:lang w:val="en-US"/>
+          </w:rPr>
+          <w:id w:val="-1550833697"/>
+          <w:citation/>
+        </w:sdtPr>
+        <w:sdtContent>
+          <w:r>
+            <w:rPr>
+              <w:rFonts w:ascii="Times New Roman" w:hAnsi="Times New Roman" w:cs="Times New Roman"/>
+              <w:lang w:val="en-US"/>
+            </w:rPr>
+            <w:fldChar w:fldCharType="begin"/>
+          </w:r>
+          <w:r>
+            <w:rPr>
+              <w:rFonts w:ascii="Times New Roman" w:hAnsi="Times New Roman" w:cs="Times New Roman"/>
+              <w:lang w:val="en-US"/>
+            </w:rPr>
+            <w:instrText xml:space="preserve"> CITATION BBC17 \l 1033 </w:instrText>
+          </w:r>
+          <w:r>
+            <w:rPr>
+              <w:rFonts w:ascii="Times New Roman" w:hAnsi="Times New Roman" w:cs="Times New Roman"/>
+              <w:lang w:val="en-US"/>
+            </w:rPr>
+            <w:fldChar w:fldCharType="separate"/>
+          </w:r>
+          <w:r>
+            <w:rPr>
+              <w:rFonts w:ascii="Times New Roman" w:hAnsi="Times New Roman" w:cs="Times New Roman"/>
+              <w:noProof/>
+              <w:lang w:val="en-US"/>
+            </w:rPr>
+            <w:t>(BBC News, 2017)</w:t>
+          </w:r>
+          <w:r>
+            <w:rPr>
+              <w:rFonts w:ascii="Times New Roman" w:hAnsi="Times New Roman" w:cs="Times New Roman"/>
+              <w:lang w:val="en-US"/>
+            </w:rPr>
+            <w:fldChar w:fldCharType="end"/>
+          </w:r>
+        </w:sdtContent>
+      </w:sdt>
+      <w:r>
+        <w:rPr>
+          <w:rFonts w:ascii="Times New Roman" w:hAnsi="Times New Roman" w:cs="Times New Roman"/>
+          <w:lang w:val="en-US"/>
+        </w:rPr>
+        <w:br/>
+      </w:r>
+      <w:sdt>
+        <w:sdtPr>
+          <w:rPr>
+            <w:rFonts w:ascii="Times New Roman" w:hAnsi="Times New Roman" w:cs="Times New Roman"/>
+            <w:lang w:val="en-US"/>
+          </w:rPr>
+          <w:id w:val="1630973877"/>
+          <w:citation/>
+        </w:sdtPr>
+        <w:sdtContent>
+          <w:r>
+            <w:rPr>
+              <w:rFonts w:ascii="Times New Roman" w:hAnsi="Times New Roman" w:cs="Times New Roman"/>
+              <w:lang w:val="en-US"/>
+            </w:rPr>
+            <w:fldChar w:fldCharType="begin"/>
+          </w:r>
+          <w:r>
+            <w:rPr>
+              <w:rFonts w:ascii="Times New Roman" w:hAnsi="Times New Roman" w:cs="Times New Roman"/>
+              <w:lang w:val="en-US"/>
+            </w:rPr>
+            <w:instrText xml:space="preserve"> CITATION Mas22 \l 1033 </w:instrText>
+          </w:r>
+          <w:r>
+            <w:rPr>
+              <w:rFonts w:ascii="Times New Roman" w:hAnsi="Times New Roman" w:cs="Times New Roman"/>
+              <w:lang w:val="en-US"/>
+            </w:rPr>
+            <w:fldChar w:fldCharType="separate"/>
+          </w:r>
+          <w:r>
+            <w:rPr>
+              <w:rFonts w:ascii="Times New Roman" w:hAnsi="Times New Roman" w:cs="Times New Roman"/>
+              <w:noProof/>
+              <w:lang w:val="en-US"/>
+            </w:rPr>
+            <w:t>(Masters, n.d.)</w:t>
+          </w:r>
+          <w:r>
+            <w:rPr>
+              <w:rFonts w:ascii="Times New Roman" w:hAnsi="Times New Roman" w:cs="Times New Roman"/>
+              <w:lang w:val="en-US"/>
+            </w:rPr>
+            <w:fldChar w:fldCharType="end"/>
+          </w:r>
+        </w:sdtContent>
+      </w:sdt>
+      <w:r>
+        <w:rPr>
+          <w:rFonts w:ascii="Times New Roman" w:hAnsi="Times New Roman" w:cs="Times New Roman"/>
+          <w:lang w:val="en-US"/>
+        </w:rPr>
+        <w:br/>
+      </w:r>
+      <w:sdt>
+        <w:sdtPr>
+          <w:rPr>
+            <w:rFonts w:ascii="Times New Roman" w:hAnsi="Times New Roman" w:cs="Times New Roman"/>
+            <w:lang w:val="en-US"/>
+          </w:rPr>
+          <w:id w:val="868259555"/>
+          <w:citation/>
+        </w:sdtPr>
+        <w:sdtContent>
+          <w:r>
+            <w:rPr>
+              <w:rFonts w:ascii="Times New Roman" w:hAnsi="Times New Roman" w:cs="Times New Roman"/>
+              <w:lang w:val="en-US"/>
+            </w:rPr>
+            <w:fldChar w:fldCharType="begin"/>
+          </w:r>
+          <w:r>
+            <w:rPr>
+              <w:rFonts w:ascii="Times New Roman" w:hAnsi="Times New Roman" w:cs="Times New Roman"/>
+              <w:lang w:val="en-US"/>
+            </w:rPr>
+            <w:instrText xml:space="preserve"> CITATION You20 \l 1033 </w:instrText>
+          </w:r>
+          <w:r>
+            <w:rPr>
+              <w:rFonts w:ascii="Times New Roman" w:hAnsi="Times New Roman" w:cs="Times New Roman"/>
+              <w:lang w:val="en-US"/>
+            </w:rPr>
+            <w:fldChar w:fldCharType="separate"/>
+          </w:r>
+          <w:r>
+            <w:rPr>
+              <w:rFonts w:ascii="Times New Roman" w:hAnsi="Times New Roman" w:cs="Times New Roman"/>
+              <w:noProof/>
+              <w:lang w:val="en-US"/>
+            </w:rPr>
+            <w:t>(Young, 2020)</w:t>
+          </w:r>
+          <w:r>
+            <w:rPr>
+              <w:rFonts w:ascii="Times New Roman" w:hAnsi="Times New Roman" w:cs="Times New Roman"/>
+              <w:lang w:val="en-US"/>
+            </w:rPr>
+            <w:fldChar w:fldCharType="end"/>
+          </w:r>
+        </w:sdtContent>
+      </w:sdt>
+      <w:r>
+        <w:rPr>
+          <w:rFonts w:ascii="Times New Roman" w:hAnsi="Times New Roman" w:cs="Times New Roman"/>
+          <w:lang w:val="en-US"/>
+        </w:rPr>
+        <w:br/>
+      </w:r>
+      <w:sdt>
+        <w:sdtPr>
+          <w:rPr>
+            <w:rFonts w:ascii="Times New Roman" w:hAnsi="Times New Roman" w:cs="Times New Roman"/>
+            <w:lang w:val="en-US"/>
+          </w:rPr>
+          <w:id w:val="-56711036"/>
+          <w:citation/>
+        </w:sdtPr>
+        <w:sdtContent>
+          <w:r>
+            <w:rPr>
+              <w:rFonts w:ascii="Times New Roman" w:hAnsi="Times New Roman" w:cs="Times New Roman"/>
+              <w:lang w:val="en-US"/>
+            </w:rPr>
+            <w:fldChar w:fldCharType="begin"/>
+          </w:r>
+          <w:r>
+            <w:rPr>
+              <w:rFonts w:ascii="Times New Roman" w:hAnsi="Times New Roman" w:cs="Times New Roman"/>
+              <w:lang w:val="en-US"/>
+            </w:rPr>
+            <w:instrText xml:space="preserve">CITATION Nev22 \l 1033 </w:instrText>
+          </w:r>
+          <w:r>
+            <w:rPr>
+              <w:rFonts w:ascii="Times New Roman" w:hAnsi="Times New Roman" w:cs="Times New Roman"/>
+              <w:lang w:val="en-US"/>
+            </w:rPr>
+            <w:fldChar w:fldCharType="separate"/>
+          </w:r>
+          <w:r>
+            <w:rPr>
+              <w:rFonts w:ascii="Times New Roman" w:hAnsi="Times New Roman" w:cs="Times New Roman"/>
+              <w:noProof/>
+              <w:lang w:val="en-US"/>
+            </w:rPr>
+            <w:t>(Nevis Disaster Management Department, n.d.)</w:t>
+          </w:r>
+          <w:r>
+            <w:rPr>
+              <w:rFonts w:ascii="Times New Roman" w:hAnsi="Times New Roman" w:cs="Times New Roman"/>
+              <w:lang w:val="en-US"/>
+            </w:rPr>
+            <w:fldChar w:fldCharType="end"/>
+          </w:r>
+        </w:sdtContent>
+      </w:sdt>
+      <w:r>
+        <w:rPr>
+          <w:rFonts w:ascii="Times New Roman" w:hAnsi="Times New Roman" w:cs="Times New Roman"/>
+          <w:lang w:val="en-US"/>
+        </w:rPr>
+        <w:br/>
+      </w:r>
+      <w:sdt>
+        <w:sdtPr>
+          <w:rPr>
+            <w:rFonts w:ascii="Times New Roman" w:hAnsi="Times New Roman" w:cs="Times New Roman"/>
+            <w:lang w:val="en-US"/>
+          </w:rPr>
+          <w:id w:val="-443847139"/>
+          <w:citation/>
+        </w:sdtPr>
+        <w:sdtContent>
+          <w:r>
+            <w:rPr>
+              <w:rFonts w:ascii="Times New Roman" w:hAnsi="Times New Roman" w:cs="Times New Roman"/>
+              <w:lang w:val="en-US"/>
+            </w:rPr>
+            <w:fldChar w:fldCharType="begin"/>
+          </w:r>
+          <w:r>
+            <w:rPr>
+              <w:rFonts w:ascii="Times New Roman" w:hAnsi="Times New Roman" w:cs="Times New Roman"/>
+              <w:lang w:val="en-US"/>
+            </w:rPr>
+            <w:instrText xml:space="preserve"> CITATION Per08 \l 1033 </w:instrText>
+          </w:r>
+          <w:r>
+            <w:rPr>
+              <w:rFonts w:ascii="Times New Roman" w:hAnsi="Times New Roman" w:cs="Times New Roman"/>
+              <w:lang w:val="en-US"/>
+            </w:rPr>
+            <w:fldChar w:fldCharType="separate"/>
+          </w:r>
+          <w:r>
+            <w:rPr>
+              <w:rFonts w:ascii="Times New Roman" w:hAnsi="Times New Roman" w:cs="Times New Roman"/>
+              <w:noProof/>
+              <w:lang w:val="en-US"/>
+            </w:rPr>
+            <w:t>(Perito, 2008)</w:t>
+          </w:r>
+          <w:r>
+            <w:rPr>
+              <w:rFonts w:ascii="Times New Roman" w:hAnsi="Times New Roman" w:cs="Times New Roman"/>
+              <w:lang w:val="en-US"/>
+            </w:rPr>
+            <w:fldChar w:fldCharType="end"/>
+          </w:r>
+        </w:sdtContent>
+      </w:sdt>
+      <w:r>
+        <w:rPr>
+          <w:rFonts w:ascii="Times New Roman" w:hAnsi="Times New Roman" w:cs="Times New Roman"/>
+          <w:lang w:val="en-US"/>
+        </w:rPr>
+        <w:br/>
+      </w:r>
+      <w:sdt>
+        <w:sdtPr>
+          <w:rPr>
+            <w:rFonts w:ascii="Times New Roman" w:hAnsi="Times New Roman" w:cs="Times New Roman"/>
+            <w:lang w:val="en-US"/>
+          </w:rPr>
+          <w:id w:val="-768315447"/>
+          <w:citation/>
+        </w:sdtPr>
+        <w:sdtContent>
+          <w:r>
+            <w:rPr>
+              <w:rFonts w:ascii="Times New Roman" w:hAnsi="Times New Roman" w:cs="Times New Roman"/>
+              <w:lang w:val="en-US"/>
+            </w:rPr>
+            <w:fldChar w:fldCharType="begin"/>
+          </w:r>
+          <w:r>
+            <w:rPr>
+              <w:rFonts w:ascii="Times New Roman" w:hAnsi="Times New Roman" w:cs="Times New Roman"/>
+              <w:lang w:val="en-US"/>
+            </w:rPr>
+            <w:instrText xml:space="preserve"> CITATION Sim22 \l 1033 </w:instrText>
+          </w:r>
+          <w:r>
+            <w:rPr>
+              <w:rFonts w:ascii="Times New Roman" w:hAnsi="Times New Roman" w:cs="Times New Roman"/>
+              <w:lang w:val="en-US"/>
+            </w:rPr>
+            <w:fldChar w:fldCharType="separate"/>
+          </w:r>
+          <w:r>
+            <w:rPr>
+              <w:rFonts w:ascii="Times New Roman" w:hAnsi="Times New Roman" w:cs="Times New Roman"/>
+              <w:noProof/>
+              <w:lang w:val="en-US"/>
+            </w:rPr>
+            <w:t>(Simmons, n.d.)</w:t>
+          </w:r>
+          <w:r>
+            <w:rPr>
+              <w:rFonts w:ascii="Times New Roman" w:hAnsi="Times New Roman" w:cs="Times New Roman"/>
+              <w:lang w:val="en-US"/>
+            </w:rPr>
+            <w:fldChar w:fldCharType="end"/>
+          </w:r>
+        </w:sdtContent>
+      </w:sdt>
+      <w:r>
+        <w:rPr>
+          <w:rFonts w:ascii="Times New Roman" w:hAnsi="Times New Roman" w:cs="Times New Roman"/>
+          <w:lang w:val="en-US"/>
+        </w:rPr>
+        <w:br/>
+      </w:r>
+      <w:sdt>
+        <w:sdtPr>
+          <w:rPr>
+            <w:rFonts w:ascii="Times New Roman" w:hAnsi="Times New Roman" w:cs="Times New Roman"/>
+            <w:lang w:val="en-US"/>
+          </w:rPr>
+          <w:id w:val="1258494108"/>
+          <w:citation/>
+        </w:sdtPr>
+        <w:sdtContent>
+          <w:r>
+            <w:rPr>
+              <w:rFonts w:ascii="Times New Roman" w:hAnsi="Times New Roman" w:cs="Times New Roman"/>
+              <w:lang w:val="en-US"/>
+            </w:rPr>
+            <w:fldChar w:fldCharType="begin"/>
+          </w:r>
+          <w:r>
+            <w:rPr>
+              <w:rFonts w:ascii="Times New Roman" w:hAnsi="Times New Roman" w:cs="Times New Roman"/>
+              <w:lang w:val="en-US"/>
+            </w:rPr>
+            <w:instrText xml:space="preserve"> CITATION Soc18 \l 1033 </w:instrText>
+          </w:r>
+          <w:r>
+            <w:rPr>
+              <w:rFonts w:ascii="Times New Roman" w:hAnsi="Times New Roman" w:cs="Times New Roman"/>
+              <w:lang w:val="en-US"/>
+            </w:rPr>
+            <w:fldChar w:fldCharType="separate"/>
+          </w:r>
+          <w:r>
+            <w:rPr>
+              <w:rFonts w:ascii="Times New Roman" w:hAnsi="Times New Roman" w:cs="Times New Roman"/>
+              <w:noProof/>
+              <w:lang w:val="en-US"/>
+            </w:rPr>
+            <w:t>(Social, 2018)</w:t>
+          </w:r>
+          <w:r>
+            <w:rPr>
+              <w:rFonts w:ascii="Times New Roman" w:hAnsi="Times New Roman" w:cs="Times New Roman"/>
               <w:lang w:val="en-US"/>
             </w:rPr>
             <w:fldChar w:fldCharType="end"/>
@@ -581,7 +1088,7 @@
     <w:sdt>
       <w:sdtPr>
         <w:rPr>
-          <w:rFonts w:asciiTheme="minorHAnsi" w:eastAsiaTheme="minorHAnsi" w:hAnsiTheme="minorHAnsi" w:cstheme="minorBidi"/>
+          <w:rFonts w:ascii="Times New Roman" w:eastAsiaTheme="minorHAnsi" w:hAnsi="Times New Roman" w:cs="Times New Roman"/>
           <w:color w:val="auto"/>
           <w:sz w:val="22"/>
           <w:szCs w:val="22"/>
@@ -598,13 +1105,27 @@
         <w:p>
           <w:pPr>
             <w:pStyle w:val="Heading1"/>
+            <w:spacing w:line="480" w:lineRule="auto"/>
+            <w:rPr>
+              <w:rFonts w:ascii="Times New Roman" w:hAnsi="Times New Roman" w:cs="Times New Roman"/>
+              <w:sz w:val="22"/>
+              <w:szCs w:val="22"/>
+            </w:rPr>
           </w:pPr>
           <w:r>
+            <w:rPr>
+              <w:rFonts w:ascii="Times New Roman" w:hAnsi="Times New Roman" w:cs="Times New Roman"/>
+              <w:sz w:val="22"/>
+              <w:szCs w:val="22"/>
+            </w:rPr>
             <w:t>References</w:t>
           </w:r>
         </w:p>
         <w:sdt>
           <w:sdtPr>
+            <w:rPr>
+              <w:rFonts w:ascii="Times New Roman" w:hAnsi="Times New Roman" w:cs="Times New Roman"/>
+            </w:rPr>
             <w:id w:val="-573587230"/>
             <w:bibliography/>
           </w:sdtPr>
@@ -613,30 +1134,41 @@
             <w:p>
               <w:pPr>
                 <w:pStyle w:val="Bibliography"/>
+                <w:spacing w:line="480" w:lineRule="auto"/>
                 <w:ind w:left="720" w:hanging="720"/>
                 <w:rPr>
-                  <w:noProof/>
-                  <w:sz w:val="24"/>
-                  <w:szCs w:val="24"/>
+                  <w:rFonts w:ascii="Times New Roman" w:hAnsi="Times New Roman" w:cs="Times New Roman"/>
+                  <w:noProof/>
                 </w:rPr>
               </w:pPr>
               <w:r>
+                <w:rPr>
+                  <w:rFonts w:ascii="Times New Roman" w:hAnsi="Times New Roman" w:cs="Times New Roman"/>
+                </w:rPr>
                 <w:fldChar w:fldCharType="begin"/>
               </w:r>
               <w:r>
+                <w:rPr>
+                  <w:rFonts w:ascii="Times New Roman" w:hAnsi="Times New Roman" w:cs="Times New Roman"/>
+                </w:rPr>
                 <w:instrText xml:space="preserve"> BIBLIOGRAPHY </w:instrText>
               </w:r>
               <w:r>
+                <w:rPr>
+                  <w:rFonts w:ascii="Times New Roman" w:hAnsi="Times New Roman" w:cs="Times New Roman"/>
+                </w:rPr>
                 <w:fldChar w:fldCharType="separate"/>
               </w:r>
               <w:r>
                 <w:rPr>
+                  <w:rFonts w:ascii="Times New Roman" w:hAnsi="Times New Roman" w:cs="Times New Roman"/>
                   <w:noProof/>
                 </w:rPr>
                 <w:t xml:space="preserve">Asian Institute of Management. (n.d.). </w:t>
               </w:r>
               <w:r>
                 <w:rPr>
+                  <w:rFonts w:ascii="Times New Roman" w:hAnsi="Times New Roman" w:cs="Times New Roman"/>
                   <w:i/>
                   <w:iCs/>
                   <w:noProof/>
@@ -645,6 +1177,7 @@
               </w:r>
               <w:r>
                 <w:rPr>
+                  <w:rFonts w:ascii="Times New Roman" w:hAnsi="Times New Roman" w:cs="Times New Roman"/>
                   <w:noProof/>
                 </w:rPr>
                 <w:t>. (Asian Institute of Management) Retrieved June 2022, from devatwork.aim.edu: https://devatwork.aim.edu/article/emdrcm-voices-therese-mae-auman/</w:t>
@@ -653,239 +1186,676 @@
             <w:p>
               <w:pPr>
                 <w:pStyle w:val="Bibliography"/>
+                <w:spacing w:line="480" w:lineRule="auto"/>
                 <w:ind w:left="720" w:hanging="720"/>
                 <w:rPr>
+                  <w:rFonts w:ascii="Times New Roman" w:hAnsi="Times New Roman" w:cs="Times New Roman"/>
                   <w:noProof/>
                 </w:rPr>
               </w:pPr>
               <w:r>
                 <w:rPr>
-                  <w:noProof/>
-                </w:rPr>
-                <w:t xml:space="preserve">Brown, S. (2013, November 11). </w:t>
-              </w:r>
-              <w:r>
-                <w:rPr>
+                  <w:rFonts w:ascii="Times New Roman" w:hAnsi="Times New Roman" w:cs="Times New Roman"/>
+                  <w:noProof/>
+                </w:rPr>
+                <w:t xml:space="preserve">BBC News. (2017, September 15). </w:t>
+              </w:r>
+              <w:r>
+                <w:rPr>
+                  <w:rFonts w:ascii="Times New Roman" w:hAnsi="Times New Roman" w:cs="Times New Roman"/>
                   <w:i/>
                   <w:iCs/>
                   <w:noProof/>
                 </w:rPr>
-                <w:t>The Philippines Is the Most Storm-Exposed Country on Earth</w:t>
-              </w:r>
-              <w:r>
-                <w:rPr>
-                  <w:noProof/>
-                </w:rPr>
-                <w:t>. Retrieved March 2022, from world.time.com: https://world.time.com/2013/11/11/the-philippines-is-the-most-storm-exposed-country-on-earth/?fbclid=IwAR1xfQgQHZkgjZck_X9EBg_Jvj76wm7EL-I8OHJebNGkpLxIsEgHLxqPcrU</w:t>
+                <w:t>Hurricane Irma: Visual guide</w:t>
+              </w:r>
+              <w:r>
+                <w:rPr>
+                  <w:rFonts w:ascii="Times New Roman" w:hAnsi="Times New Roman" w:cs="Times New Roman"/>
+                  <w:noProof/>
+                </w:rPr>
+                <w:t>. Retrieved June 2022, from bbc.com: https://www.bbc.com/news/world-latin-america-41172545</w:t>
               </w:r>
             </w:p>
             <w:p>
               <w:pPr>
                 <w:pStyle w:val="Bibliography"/>
+                <w:spacing w:line="480" w:lineRule="auto"/>
                 <w:ind w:left="720" w:hanging="720"/>
                 <w:rPr>
+                  <w:rFonts w:ascii="Times New Roman" w:hAnsi="Times New Roman" w:cs="Times New Roman"/>
                   <w:noProof/>
                 </w:rPr>
               </w:pPr>
               <w:r>
                 <w:rPr>
-                  <w:noProof/>
-                </w:rPr>
-                <w:t xml:space="preserve">Commision on Audit. (n.d.). </w:t>
-              </w:r>
-              <w:r>
-                <w:rPr>
+                  <w:rFonts w:ascii="Times New Roman" w:hAnsi="Times New Roman" w:cs="Times New Roman"/>
+                  <w:noProof/>
+                </w:rPr>
+                <w:t xml:space="preserve">Brown, S. (2013, November 11). </w:t>
+              </w:r>
+              <w:r>
+                <w:rPr>
+                  <w:rFonts w:ascii="Times New Roman" w:hAnsi="Times New Roman" w:cs="Times New Roman"/>
                   <w:i/>
                   <w:iCs/>
                   <w:noProof/>
                 </w:rPr>
-                <w:t>Disaster Management Practices in the Philippines : An Assessment</w:t>
-              </w:r>
-              <w:r>
-                <w:rPr>
-                  <w:noProof/>
-                </w:rPr>
-                <w:t>. Retrieved March 2022, from coa.gov.ph: https://www.coa.gov.ph/disaster_audit/doc/National.pdf</w:t>
+                <w:t>The Philippines Is the Most Storm-Exposed Country on Earth</w:t>
+              </w:r>
+              <w:r>
+                <w:rPr>
+                  <w:rFonts w:ascii="Times New Roman" w:hAnsi="Times New Roman" w:cs="Times New Roman"/>
+                  <w:noProof/>
+                </w:rPr>
+                <w:t>. Retrieved March 2022, from world.time.com: https://world.time.com/2013/11/11/the-philippines-is-the-</w:t>
+              </w:r>
+              <w:r>
+                <w:rPr>
+                  <w:rFonts w:ascii="Times New Roman" w:hAnsi="Times New Roman" w:cs="Times New Roman"/>
+                  <w:noProof/>
+                </w:rPr>
+                <w:lastRenderedPageBreak/>
+                <w:t>most-storm-exposed-country-on-earth/?fbclid=IwAR1xfQgQHZkgjZck_X9EBg_Jvj76wm7EL-I8OHJebNGkpLxIsEgHLxqPcrU</w:t>
               </w:r>
             </w:p>
             <w:p>
               <w:pPr>
                 <w:pStyle w:val="Bibliography"/>
+                <w:spacing w:line="480" w:lineRule="auto"/>
                 <w:ind w:left="720" w:hanging="720"/>
                 <w:rPr>
+                  <w:rFonts w:ascii="Times New Roman" w:hAnsi="Times New Roman" w:cs="Times New Roman"/>
                   <w:noProof/>
                 </w:rPr>
               </w:pPr>
               <w:r>
                 <w:rPr>
-                  <w:noProof/>
-                </w:rPr>
-                <w:t xml:space="preserve">Enano, J. O. (2019, February 6). </w:t>
-              </w:r>
-              <w:r>
-                <w:rPr>
+                  <w:rFonts w:ascii="Times New Roman" w:hAnsi="Times New Roman" w:cs="Times New Roman"/>
+                  <w:noProof/>
+                </w:rPr>
+                <w:t xml:space="preserve">Buchholz, K. (2020, August 28). </w:t>
+              </w:r>
+              <w:r>
+                <w:rPr>
+                  <w:rFonts w:ascii="Times New Roman" w:hAnsi="Times New Roman" w:cs="Times New Roman"/>
                   <w:i/>
                   <w:iCs/>
                   <w:noProof/>
                 </w:rPr>
-                <w:t>Lack of money leaves most PH households unprepared for disasters</w:t>
-              </w:r>
-              <w:r>
-                <w:rPr>
-                  <w:noProof/>
-                </w:rPr>
-                <w:t>. Retrieved May 2022, from newsinfo.inquirer.net: https://newsinfo.inquirer.net/1082001/lack-of-money-leaves-most-ph-households-unprepared-for-disasters</w:t>
+                <w:t>Katrina Is the Costliest, But Not the Deadliest Hurricane to Hit the U.S.</w:t>
+              </w:r>
+              <w:r>
+                <w:rPr>
+                  <w:rFonts w:ascii="Times New Roman" w:hAnsi="Times New Roman" w:cs="Times New Roman"/>
+                  <w:noProof/>
+                </w:rPr>
+                <w:t xml:space="preserve"> Retrieved June 2022, from statista.com: https://www.statista.com/chart/22748/us-damages-death-tolls-costliest-hurricanes-in-the-us/</w:t>
               </w:r>
             </w:p>
             <w:p>
               <w:pPr>
                 <w:pStyle w:val="Bibliography"/>
+                <w:spacing w:line="480" w:lineRule="auto"/>
                 <w:ind w:left="720" w:hanging="720"/>
                 <w:rPr>
+                  <w:rFonts w:ascii="Times New Roman" w:hAnsi="Times New Roman" w:cs="Times New Roman"/>
                   <w:noProof/>
                 </w:rPr>
               </w:pPr>
               <w:r>
                 <w:rPr>
-                  <w:noProof/>
-                </w:rPr>
-                <w:t xml:space="preserve">Humanitarian Country Team. (2019, December 10). </w:t>
-              </w:r>
-              <w:r>
-                <w:rPr>
+                  <w:rFonts w:ascii="Times New Roman" w:hAnsi="Times New Roman" w:cs="Times New Roman"/>
+                  <w:noProof/>
+                </w:rPr>
+                <w:t xml:space="preserve">Commision on Audit. (n.d.). </w:t>
+              </w:r>
+              <w:r>
+                <w:rPr>
+                  <w:rFonts w:ascii="Times New Roman" w:hAnsi="Times New Roman" w:cs="Times New Roman"/>
                   <w:i/>
                   <w:iCs/>
                   <w:noProof/>
                 </w:rPr>
-                <w:t>Typhoon Kammuri (Tisoy) Joint Rapid Assessment of Impact and Needs.</w:t>
-              </w:r>
-              <w:r>
-                <w:rPr>
-                  <w:noProof/>
-                </w:rPr>
-                <w:t xml:space="preserve"> Retrieved June 2022, from humanitarianresponse.info: https://www.humanitarianresponse.info/sites/www.humanitarianresponse.info/files/documents/files/191211_typhoon_kammuri_tisoy_rapid_assessment_report_rev.pdf</w:t>
+                <w:t>Disaster Management Practices in the Philippines : An Assessment</w:t>
+              </w:r>
+              <w:r>
+                <w:rPr>
+                  <w:rFonts w:ascii="Times New Roman" w:hAnsi="Times New Roman" w:cs="Times New Roman"/>
+                  <w:noProof/>
+                </w:rPr>
+                <w:t>. Retrieved March 2022, from coa.gov.ph: https://www.coa.gov.ph/disaster_audit/doc/National.pdf</w:t>
               </w:r>
             </w:p>
             <w:p>
               <w:pPr>
                 <w:pStyle w:val="Bibliography"/>
+                <w:spacing w:line="480" w:lineRule="auto"/>
                 <w:ind w:left="720" w:hanging="720"/>
                 <w:rPr>
+                  <w:rFonts w:ascii="Times New Roman" w:hAnsi="Times New Roman" w:cs="Times New Roman"/>
                   <w:noProof/>
                 </w:rPr>
               </w:pPr>
               <w:r>
                 <w:rPr>
-                  <w:noProof/>
-                </w:rPr>
-                <w:t xml:space="preserve">National Research Council, Division on Earth and Life Studies, Commission on Geosciences - Environment and Resources, U.S. National Committee for the Decade for Natural Disaster Reduction. (1991). </w:t>
-              </w:r>
-              <w:r>
-                <w:rPr>
+                  <w:rFonts w:ascii="Times New Roman" w:hAnsi="Times New Roman" w:cs="Times New Roman"/>
+                  <w:noProof/>
+                </w:rPr>
+                <w:t xml:space="preserve">Constible, J. (2021, May 13). </w:t>
+              </w:r>
+              <w:r>
+                <w:rPr>
+                  <w:rFonts w:ascii="Times New Roman" w:hAnsi="Times New Roman" w:cs="Times New Roman"/>
                   <w:i/>
                   <w:iCs/>
                   <w:noProof/>
                 </w:rPr>
-                <w:t>A Safer Future: Reducing the Impacts of Natural Disasters (1991).</w:t>
-              </w:r>
-              <w:r>
-                <w:rPr>
-                  <w:noProof/>
-                </w:rPr>
-                <w:t xml:space="preserve"> Retrieved March 2022, from nap.nationalacademies.org: https://nap.nationalacademies.org/read/1840/chapter/7</w:t>
+                <w:t>Preparing for Hurricanes: Infrastructure &amp; Our Health</w:t>
+              </w:r>
+              <w:r>
+                <w:rPr>
+                  <w:rFonts w:ascii="Times New Roman" w:hAnsi="Times New Roman" w:cs="Times New Roman"/>
+                  <w:noProof/>
+                </w:rPr>
+                <w:t>. Retrieved June 2022, from nrdc.org: https://www.nrdc.org/experts/juanita-constible/preparing-hurricanes-infrastructure-our-health</w:t>
               </w:r>
             </w:p>
             <w:p>
               <w:pPr>
                 <w:pStyle w:val="Bibliography"/>
+                <w:spacing w:line="480" w:lineRule="auto"/>
                 <w:ind w:left="720" w:hanging="720"/>
                 <w:rPr>
+                  <w:rFonts w:ascii="Times New Roman" w:hAnsi="Times New Roman" w:cs="Times New Roman"/>
                   <w:noProof/>
                 </w:rPr>
               </w:pPr>
               <w:r>
                 <w:rPr>
-                  <w:noProof/>
-                </w:rPr>
-                <w:t xml:space="preserve">Policy Brief - Senate Economic Planning Office. (2017, May). </w:t>
-              </w:r>
-              <w:r>
-                <w:rPr>
+                  <w:rFonts w:ascii="Times New Roman" w:hAnsi="Times New Roman" w:cs="Times New Roman"/>
+                  <w:noProof/>
+                </w:rPr>
+                <w:t xml:space="preserve">Enano, J. O. (2019, February 6). </w:t>
+              </w:r>
+              <w:r>
+                <w:rPr>
+                  <w:rFonts w:ascii="Times New Roman" w:hAnsi="Times New Roman" w:cs="Times New Roman"/>
                   <w:i/>
                   <w:iCs/>
                   <w:noProof/>
                 </w:rPr>
-                <w:t>Examining the Philippines’ Disaster Risk Reduction and Management System.</w:t>
-              </w:r>
-              <w:r>
-                <w:rPr>
-                  <w:noProof/>
-                </w:rPr>
-                <w:t xml:space="preserve"> Retrieved May 2022, from legacy.senate.gov.ph: https://legacy.senate.gov.ph/publications/SEPO/PB_Examining%20PH%20DRRM%20System_Revised_27June2017.pdf</w:t>
+                <w:t>Lack of money leaves most PH households unprepared for disasters</w:t>
+              </w:r>
+              <w:r>
+                <w:rPr>
+                  <w:rFonts w:ascii="Times New Roman" w:hAnsi="Times New Roman" w:cs="Times New Roman"/>
+                  <w:noProof/>
+                </w:rPr>
+                <w:t>. Retrieved May 2022, from newsinfo.inquirer.net: https://newsinfo.inquirer.net/1082001/lack-of-money-leaves-most-ph-households-unprepared-for-disasters</w:t>
               </w:r>
             </w:p>
             <w:p>
               <w:pPr>
                 <w:pStyle w:val="Bibliography"/>
+                <w:spacing w:line="480" w:lineRule="auto"/>
                 <w:ind w:left="720" w:hanging="720"/>
                 <w:rPr>
+                  <w:rFonts w:ascii="Times New Roman" w:hAnsi="Times New Roman" w:cs="Times New Roman"/>
                   <w:noProof/>
                 </w:rPr>
               </w:pPr>
               <w:r>
                 <w:rPr>
-                  <w:noProof/>
-                </w:rPr>
-                <w:lastRenderedPageBreak/>
-                <w:t xml:space="preserve">The Economists. (2018, June 1). </w:t>
-              </w:r>
-              <w:r>
-                <w:rPr>
+                  <w:rFonts w:ascii="Times New Roman" w:hAnsi="Times New Roman" w:cs="Times New Roman"/>
+                  <w:noProof/>
+                </w:rPr>
+                <w:t xml:space="preserve">Humanitarian Country Team. (2019, December 10). </w:t>
+              </w:r>
+              <w:r>
+                <w:rPr>
+                  <w:rFonts w:ascii="Times New Roman" w:hAnsi="Times New Roman" w:cs="Times New Roman"/>
                   <w:i/>
                   <w:iCs/>
                   <w:noProof/>
                 </w:rPr>
-                <w:t>America is good at dealing with hurricanes on the mainland—after they strike</w:t>
-              </w:r>
-              <w:r>
-                <w:rPr>
-                  <w:noProof/>
-                </w:rPr>
-                <w:t>. Retrieved June 2022, from economist.com: https://www.economist.com/graphic-detail/2018/06/01/america-is-good-at-dealing-with-hurricanes-on-the-mainland-after-they-strike</w:t>
+                <w:t>Typhoon Kammuri (Tisoy) Joint Rapid Assessment of Impact and Needs.</w:t>
+              </w:r>
+              <w:r>
+                <w:rPr>
+                  <w:rFonts w:ascii="Times New Roman" w:hAnsi="Times New Roman" w:cs="Times New Roman"/>
+                  <w:noProof/>
+                </w:rPr>
+                <w:t xml:space="preserve"> Retrieved June 2022, from humanitarianresponse.info: https://www.humanitarianresponse.info/sites/www.humanitarianresponse.info/files/documents/files/191211_typhoon_kammuri_tisoy_rapid_assessment_report_rev.pdf</w:t>
               </w:r>
             </w:p>
             <w:p>
               <w:pPr>
                 <w:pStyle w:val="Bibliography"/>
+                <w:spacing w:line="480" w:lineRule="auto"/>
                 <w:ind w:left="720" w:hanging="720"/>
                 <w:rPr>
+                  <w:rFonts w:ascii="Times New Roman" w:hAnsi="Times New Roman" w:cs="Times New Roman"/>
                   <w:noProof/>
                 </w:rPr>
               </w:pPr>
               <w:r>
                 <w:rPr>
-                  <w:noProof/>
-                </w:rPr>
-                <w:t xml:space="preserve">Weather Underground. (n.d.). </w:t>
-              </w:r>
-              <w:r>
-                <w:rPr>
+                  <w:rFonts w:ascii="Times New Roman" w:hAnsi="Times New Roman" w:cs="Times New Roman"/>
+                  <w:noProof/>
+                </w:rPr>
+                <w:t xml:space="preserve">Masters, J. (n.d.). </w:t>
+              </w:r>
+              <w:r>
+                <w:rPr>
+                  <w:rFonts w:ascii="Times New Roman" w:hAnsi="Times New Roman" w:cs="Times New Roman"/>
                   <w:i/>
                   <w:iCs/>
                   <w:noProof/>
                 </w:rPr>
-                <w:t>Prepare for a Hurricane or Typhoon</w:t>
-              </w:r>
-              <w:r>
-                <w:rPr>
-                  <w:noProof/>
-                </w:rPr>
-                <w:t>. Retrieved March 2022, from wunderground.com: https://www.wunderground.com/prepare/hurricane-typhoon?fbclid=IwAR33lsq6x66YI-9NFX94Ofy8jgC2TwH9gT__W9AItLA8P2pWyBJmnoYTM1w</w:t>
+                <w:t>Haiti's Tragic Hurricane History</w:t>
+              </w:r>
+              <w:r>
+                <w:rPr>
+                  <w:rFonts w:ascii="Times New Roman" w:hAnsi="Times New Roman" w:cs="Times New Roman"/>
+                  <w:noProof/>
+                </w:rPr>
+                <w:t>. Retrieved June 2022, from wunderground.com: https://www.wunderground.com/hurricane/articles/haiti-hurricane-history</w:t>
               </w:r>
             </w:p>
             <w:p>
-              <w:r>
-                <w:rPr>
+              <w:pPr>
+                <w:pStyle w:val="Bibliography"/>
+                <w:spacing w:line="480" w:lineRule="auto"/>
+                <w:ind w:left="720" w:hanging="720"/>
+                <w:rPr>
+                  <w:rFonts w:ascii="Times New Roman" w:hAnsi="Times New Roman" w:cs="Times New Roman"/>
+                  <w:noProof/>
+                </w:rPr>
+              </w:pPr>
+              <w:r>
+                <w:rPr>
+                  <w:rFonts w:ascii="Times New Roman" w:hAnsi="Times New Roman" w:cs="Times New Roman"/>
+                  <w:noProof/>
+                </w:rPr>
+                <w:t xml:space="preserve">National Research Council, Division on Earth and Life Studies, Commission on Geosciences - Environment and Resources, U.S. National Committee for the Decade for Natural Disaster Reduction. (1991). </w:t>
+              </w:r>
+              <w:r>
+                <w:rPr>
+                  <w:rFonts w:ascii="Times New Roman" w:hAnsi="Times New Roman" w:cs="Times New Roman"/>
+                  <w:i/>
+                  <w:iCs/>
+                  <w:noProof/>
+                </w:rPr>
+                <w:t>A Safer Future: Reducing the Impacts of Natural Disasters (1991).</w:t>
+              </w:r>
+              <w:r>
+                <w:rPr>
+                  <w:rFonts w:ascii="Times New Roman" w:hAnsi="Times New Roman" w:cs="Times New Roman"/>
+                  <w:noProof/>
+                </w:rPr>
+                <w:t xml:space="preserve"> Retrieved </w:t>
+              </w:r>
+              <w:r>
+                <w:rPr>
+                  <w:rFonts w:ascii="Times New Roman" w:hAnsi="Times New Roman" w:cs="Times New Roman"/>
+                  <w:noProof/>
+                </w:rPr>
+                <w:lastRenderedPageBreak/>
+                <w:t>March 2022, from nap.nationalacademies.org: https://nap.nationalacademies.org/read/1840/chapter/7</w:t>
+              </w:r>
+            </w:p>
+            <w:p>
+              <w:pPr>
+                <w:pStyle w:val="Bibliography"/>
+                <w:spacing w:line="480" w:lineRule="auto"/>
+                <w:ind w:left="720" w:hanging="720"/>
+                <w:rPr>
+                  <w:rFonts w:ascii="Times New Roman" w:hAnsi="Times New Roman" w:cs="Times New Roman"/>
+                  <w:noProof/>
+                </w:rPr>
+              </w:pPr>
+              <w:r>
+                <w:rPr>
+                  <w:rFonts w:ascii="Times New Roman" w:hAnsi="Times New Roman" w:cs="Times New Roman"/>
+                  <w:noProof/>
+                </w:rPr>
+                <w:t xml:space="preserve">Nevis Disaster Management Department. (n.d.). </w:t>
+              </w:r>
+              <w:r>
+                <w:rPr>
+                  <w:rFonts w:ascii="Times New Roman" w:hAnsi="Times New Roman" w:cs="Times New Roman"/>
+                  <w:i/>
+                  <w:iCs/>
+                  <w:noProof/>
+                </w:rPr>
+                <w:t>Part 3 - St. Kit Nevis Hurrican Action Plan</w:t>
+              </w:r>
+              <w:r>
+                <w:rPr>
+                  <w:rFonts w:ascii="Times New Roman" w:hAnsi="Times New Roman" w:cs="Times New Roman"/>
+                  <w:noProof/>
+                </w:rPr>
+                <w:t>. Retrieved June 2022, from ndmd.kn: https://ndmd.kn/docs/SKN_National_Disaster_Plan_Part3.pdf</w:t>
+              </w:r>
+            </w:p>
+            <w:p>
+              <w:pPr>
+                <w:pStyle w:val="Bibliography"/>
+                <w:spacing w:line="480" w:lineRule="auto"/>
+                <w:ind w:left="720" w:hanging="720"/>
+                <w:rPr>
+                  <w:rFonts w:ascii="Times New Roman" w:hAnsi="Times New Roman" w:cs="Times New Roman"/>
+                  <w:noProof/>
+                </w:rPr>
+              </w:pPr>
+              <w:r>
+                <w:rPr>
+                  <w:rFonts w:ascii="Times New Roman" w:hAnsi="Times New Roman" w:cs="Times New Roman"/>
+                  <w:noProof/>
+                </w:rPr>
+                <w:t xml:space="preserve">OCHA Relief Web. (2017, September 22). </w:t>
+              </w:r>
+              <w:r>
+                <w:rPr>
+                  <w:rFonts w:ascii="Times New Roman" w:hAnsi="Times New Roman" w:cs="Times New Roman"/>
+                  <w:i/>
+                  <w:iCs/>
+                  <w:noProof/>
+                </w:rPr>
+                <w:t>After the Hurricane – an overview of the damage Irma and Maria left behind.</w:t>
+              </w:r>
+              <w:r>
+                <w:rPr>
+                  <w:rFonts w:ascii="Times New Roman" w:hAnsi="Times New Roman" w:cs="Times New Roman"/>
+                  <w:noProof/>
+                </w:rPr>
+                <w:t xml:space="preserve"> Retrieved June 2022, from reliefweb.int: https://reliefweb.int/report/antigua-and-barbuda/after-hurricane-overview-damage-irma-and-maria-left-behind</w:t>
+              </w:r>
+            </w:p>
+            <w:p>
+              <w:pPr>
+                <w:pStyle w:val="Bibliography"/>
+                <w:spacing w:line="480" w:lineRule="auto"/>
+                <w:ind w:left="720" w:hanging="720"/>
+                <w:rPr>
+                  <w:rFonts w:ascii="Times New Roman" w:hAnsi="Times New Roman" w:cs="Times New Roman"/>
+                  <w:noProof/>
+                </w:rPr>
+              </w:pPr>
+              <w:r>
+                <w:rPr>
+                  <w:rFonts w:ascii="Times New Roman" w:hAnsi="Times New Roman" w:cs="Times New Roman"/>
+                  <w:noProof/>
+                </w:rPr>
+                <w:t xml:space="preserve">Perito, R. M. (2008, November 11). </w:t>
+              </w:r>
+              <w:r>
+                <w:rPr>
+                  <w:rFonts w:ascii="Times New Roman" w:hAnsi="Times New Roman" w:cs="Times New Roman"/>
+                  <w:i/>
+                  <w:iCs/>
+                  <w:noProof/>
+                </w:rPr>
+                <w:t>Haiti After the Storms: Weather and Conflict</w:t>
+              </w:r>
+              <w:r>
+                <w:rPr>
+                  <w:rFonts w:ascii="Times New Roman" w:hAnsi="Times New Roman" w:cs="Times New Roman"/>
+                  <w:noProof/>
+                </w:rPr>
+                <w:t>. Retrieved June 2022, from usip.org: https://www.usip.org/publications/2008/11/haiti-after-storms-weather-and-conflict</w:t>
+              </w:r>
+            </w:p>
+            <w:p>
+              <w:pPr>
+                <w:pStyle w:val="Bibliography"/>
+                <w:spacing w:line="480" w:lineRule="auto"/>
+                <w:ind w:left="720" w:hanging="720"/>
+                <w:rPr>
+                  <w:rFonts w:ascii="Times New Roman" w:hAnsi="Times New Roman" w:cs="Times New Roman"/>
+                  <w:noProof/>
+                </w:rPr>
+              </w:pPr>
+              <w:r>
+                <w:rPr>
+                  <w:rFonts w:ascii="Times New Roman" w:hAnsi="Times New Roman" w:cs="Times New Roman"/>
+                  <w:noProof/>
+                </w:rPr>
+                <w:t xml:space="preserve">Policy Brief - Senate Economic Planning Office. (2017, May). </w:t>
+              </w:r>
+              <w:r>
+                <w:rPr>
+                  <w:rFonts w:ascii="Times New Roman" w:hAnsi="Times New Roman" w:cs="Times New Roman"/>
+                  <w:i/>
+                  <w:iCs/>
+                  <w:noProof/>
+                </w:rPr>
+                <w:t>Examining the Philippines’ Disaster Risk Reduction and Management System.</w:t>
+              </w:r>
+              <w:r>
+                <w:rPr>
+                  <w:rFonts w:ascii="Times New Roman" w:hAnsi="Times New Roman" w:cs="Times New Roman"/>
+                  <w:noProof/>
+                </w:rPr>
+                <w:t xml:space="preserve"> Retrieved May 2022, from legacy.senate.gov.ph: https://legacy.senate.gov.ph/publications/SEPO/PB_Examining%20PH%20DRRM%20System_Revised_27June2017.pdf</w:t>
+              </w:r>
+            </w:p>
+            <w:p>
+              <w:pPr>
+                <w:pStyle w:val="Bibliography"/>
+                <w:spacing w:line="480" w:lineRule="auto"/>
+                <w:ind w:left="720" w:hanging="720"/>
+                <w:rPr>
+                  <w:rFonts w:ascii="Times New Roman" w:hAnsi="Times New Roman" w:cs="Times New Roman"/>
+                  <w:noProof/>
+                </w:rPr>
+              </w:pPr>
+              <w:r>
+                <w:rPr>
+                  <w:rFonts w:ascii="Times New Roman" w:hAnsi="Times New Roman" w:cs="Times New Roman"/>
+                  <w:noProof/>
+                </w:rPr>
+                <w:t xml:space="preserve">Simmons, J. (n.d.). </w:t>
+              </w:r>
+              <w:r>
+                <w:rPr>
+                  <w:rFonts w:ascii="Times New Roman" w:hAnsi="Times New Roman" w:cs="Times New Roman"/>
+                  <w:i/>
+                  <w:iCs/>
+                  <w:noProof/>
+                </w:rPr>
+                <w:t>Hurricane Season in the Caribbean</w:t>
+              </w:r>
+              <w:r>
+                <w:rPr>
+                  <w:rFonts w:ascii="Times New Roman" w:hAnsi="Times New Roman" w:cs="Times New Roman"/>
+                  <w:noProof/>
+                </w:rPr>
+                <w:t>. Retrieved June 2022, from responsibletravel.com: https://www.responsibletravel.com/holidays/caribbean/travel-guide/hurricane-season-in-the-caribbean</w:t>
+              </w:r>
+            </w:p>
+            <w:p>
+              <w:pPr>
+                <w:pStyle w:val="Bibliography"/>
+                <w:spacing w:line="480" w:lineRule="auto"/>
+                <w:ind w:left="720" w:hanging="720"/>
+                <w:rPr>
+                  <w:rFonts w:ascii="Times New Roman" w:hAnsi="Times New Roman" w:cs="Times New Roman"/>
+                  <w:noProof/>
+                </w:rPr>
+              </w:pPr>
+              <w:r>
+                <w:rPr>
+                  <w:rFonts w:ascii="Times New Roman" w:hAnsi="Times New Roman" w:cs="Times New Roman"/>
+                  <w:noProof/>
+                </w:rPr>
+                <w:t xml:space="preserve">Social, B. (2018, February 22). </w:t>
+              </w:r>
+              <w:r>
+                <w:rPr>
+                  <w:rFonts w:ascii="Times New Roman" w:hAnsi="Times New Roman" w:cs="Times New Roman"/>
+                  <w:i/>
+                  <w:iCs/>
+                  <w:noProof/>
+                </w:rPr>
+                <w:t>The History of Natural Disasters in Haiti</w:t>
+              </w:r>
+              <w:r>
+                <w:rPr>
+                  <w:rFonts w:ascii="Times New Roman" w:hAnsi="Times New Roman" w:cs="Times New Roman"/>
+                  <w:noProof/>
+                </w:rPr>
+                <w:t>. Retrieved June 2022, from ufondwa.org: https://www.ufondwa.org/history-natural-disasters-haiti/</w:t>
+              </w:r>
+            </w:p>
+            <w:p>
+              <w:pPr>
+                <w:pStyle w:val="Bibliography"/>
+                <w:spacing w:line="480" w:lineRule="auto"/>
+                <w:ind w:left="720" w:hanging="720"/>
+                <w:rPr>
+                  <w:rFonts w:ascii="Times New Roman" w:hAnsi="Times New Roman" w:cs="Times New Roman"/>
+                  <w:noProof/>
+                </w:rPr>
+              </w:pPr>
+              <w:r>
+                <w:rPr>
+                  <w:rFonts w:ascii="Times New Roman" w:hAnsi="Times New Roman" w:cs="Times New Roman"/>
+                  <w:noProof/>
+                </w:rPr>
+                <w:t xml:space="preserve">The Economists. (2018, June 1). </w:t>
+              </w:r>
+              <w:r>
+                <w:rPr>
+                  <w:rFonts w:ascii="Times New Roman" w:hAnsi="Times New Roman" w:cs="Times New Roman"/>
+                  <w:i/>
+                  <w:iCs/>
+                  <w:noProof/>
+                </w:rPr>
+                <w:t>America is good at dealing with hurricanes on the mainland—after they strike</w:t>
+              </w:r>
+              <w:r>
+                <w:rPr>
+                  <w:rFonts w:ascii="Times New Roman" w:hAnsi="Times New Roman" w:cs="Times New Roman"/>
+                  <w:noProof/>
+                </w:rPr>
+                <w:t>. Retrieved June 2022, from economist.com: https://www.economist.com/graphic-detail/2018/06/01/america-is-good-at-dealing-with-hurricanes-on-the-mainland-after-they-strike</w:t>
+              </w:r>
+            </w:p>
+            <w:p>
+              <w:pPr>
+                <w:pStyle w:val="Bibliography"/>
+                <w:spacing w:line="480" w:lineRule="auto"/>
+                <w:ind w:left="720" w:hanging="720"/>
+                <w:rPr>
+                  <w:rFonts w:ascii="Times New Roman" w:hAnsi="Times New Roman" w:cs="Times New Roman"/>
+                  <w:noProof/>
+                </w:rPr>
+              </w:pPr>
+              <w:r>
+                <w:rPr>
+                  <w:rFonts w:ascii="Times New Roman" w:hAnsi="Times New Roman" w:cs="Times New Roman"/>
+                  <w:noProof/>
+                </w:rPr>
+                <w:t xml:space="preserve">United Nations. (2004, September 14). </w:t>
+              </w:r>
+              <w:r>
+                <w:rPr>
+                  <w:rFonts w:ascii="Times New Roman" w:hAnsi="Times New Roman" w:cs="Times New Roman"/>
+                  <w:i/>
+                  <w:iCs/>
+                  <w:noProof/>
+                </w:rPr>
+                <w:t>Cuba: A Model in Hurricane Risk Management</w:t>
+              </w:r>
+              <w:r>
+                <w:rPr>
+                  <w:rFonts w:ascii="Times New Roman" w:hAnsi="Times New Roman" w:cs="Times New Roman"/>
+                  <w:noProof/>
+                </w:rPr>
+                <w:t>. Retrieved June 2022, from un.org: https://www.un.org/press/en/2004/iha943.doc.htm</w:t>
+              </w:r>
+            </w:p>
+            <w:p>
+              <w:pPr>
+                <w:pStyle w:val="Bibliography"/>
+                <w:spacing w:line="480" w:lineRule="auto"/>
+                <w:ind w:left="720" w:hanging="720"/>
+                <w:rPr>
+                  <w:rFonts w:ascii="Times New Roman" w:hAnsi="Times New Roman" w:cs="Times New Roman"/>
+                  <w:noProof/>
+                </w:rPr>
+              </w:pPr>
+              <w:r>
+                <w:rPr>
+                  <w:rFonts w:ascii="Times New Roman" w:hAnsi="Times New Roman" w:cs="Times New Roman"/>
+                  <w:noProof/>
+                </w:rPr>
+                <w:lastRenderedPageBreak/>
+                <w:t xml:space="preserve">Weather Underground. (n.d.). </w:t>
+              </w:r>
+              <w:r>
+                <w:rPr>
+                  <w:rFonts w:ascii="Times New Roman" w:hAnsi="Times New Roman" w:cs="Times New Roman"/>
+                  <w:i/>
+                  <w:iCs/>
+                  <w:noProof/>
+                </w:rPr>
+                <w:t>Prepare for a Hurricane or Typhoon</w:t>
+              </w:r>
+              <w:r>
+                <w:rPr>
+                  <w:rFonts w:ascii="Times New Roman" w:hAnsi="Times New Roman" w:cs="Times New Roman"/>
+                  <w:noProof/>
+                </w:rPr>
+                <w:t>. Retrieved March 2022, from wunderground.com: https://www.wunderground.com/prepare/hurricane-typhoon?fbclid=IwAR33lsq6x66YI-9NFX94Ofy8jgC2TwH9gT__W9AItLA8P2pWyBJmnoYTM1w</w:t>
+              </w:r>
+            </w:p>
+            <w:p>
+              <w:pPr>
+                <w:pStyle w:val="Bibliography"/>
+                <w:spacing w:line="480" w:lineRule="auto"/>
+                <w:ind w:left="720" w:hanging="720"/>
+                <w:rPr>
+                  <w:rFonts w:ascii="Times New Roman" w:hAnsi="Times New Roman" w:cs="Times New Roman"/>
+                  <w:noProof/>
+                </w:rPr>
+              </w:pPr>
+              <w:r>
+                <w:rPr>
+                  <w:rFonts w:ascii="Times New Roman" w:hAnsi="Times New Roman" w:cs="Times New Roman"/>
+                  <w:noProof/>
+                </w:rPr>
+                <w:t xml:space="preserve">Young, C. (2020, September 10). </w:t>
+              </w:r>
+              <w:r>
+                <w:rPr>
+                  <w:rFonts w:ascii="Times New Roman" w:hAnsi="Times New Roman" w:cs="Times New Roman"/>
+                  <w:i/>
+                  <w:iCs/>
+                  <w:noProof/>
+                </w:rPr>
+                <w:t>Natural Disasters: Economic Effects of Hurricanes Katrina, Sandy, Harvey, and Irma</w:t>
+              </w:r>
+              <w:r>
+                <w:rPr>
+                  <w:rFonts w:ascii="Times New Roman" w:hAnsi="Times New Roman" w:cs="Times New Roman"/>
+                  <w:noProof/>
+                </w:rPr>
+                <w:t>. Retrieved from gao.gov: https://www.gao.gov/products/gao-20-633r</w:t>
+              </w:r>
+            </w:p>
+            <w:p>
+              <w:pPr>
+                <w:spacing w:line="480" w:lineRule="auto"/>
+                <w:rPr>
+                  <w:rFonts w:ascii="Times New Roman" w:hAnsi="Times New Roman" w:cs="Times New Roman"/>
+                </w:rPr>
+              </w:pPr>
+              <w:r>
+                <w:rPr>
+                  <w:rFonts w:ascii="Times New Roman" w:hAnsi="Times New Roman" w:cs="Times New Roman"/>
                   <w:b/>
                   <w:bCs/>
                   <w:noProof/>
@@ -902,8 +1872,6 @@
         <w:spacing w:after="0" w:line="480" w:lineRule="auto"/>
         <w:rPr>
           <w:rFonts w:ascii="Times New Roman" w:hAnsi="Times New Roman" w:cs="Times New Roman"/>
-          <w:sz w:val="24"/>
-          <w:szCs w:val="24"/>
           <w:lang w:val="en-US"/>
         </w:rPr>
       </w:pPr>
@@ -2349,7 +3317,7 @@
     </b:Author>
     <b:YearAccessed>2022</b:YearAccessed>
     <b:MonthAccessed>March</b:MonthAccessed>
-    <b:RefOrder>6</b:RefOrder>
+    <b:RefOrder>17</b:RefOrder>
   </b:Source>
   <b:Source>
     <b:Tag>Wea22</b:Tag>
@@ -2365,7 +3333,7 @@
     <b:URL>https://www.wunderground.com/prepare/hurricane-typhoon?fbclid=IwAR33lsq6x66YI-9NFX94Ofy8jgC2TwH9gT__W9AItLA8P2pWyBJmnoYTM1w</b:URL>
     <b:YearAccessed>2022</b:YearAccessed>
     <b:MonthAccessed>March</b:MonthAccessed>
-    <b:RefOrder>7</b:RefOrder>
+    <b:RefOrder>18</b:RefOrder>
   </b:Source>
   <b:Source>
     <b:Tag>Com22</b:Tag>
@@ -2381,7 +3349,7 @@
     </b:Author>
     <b:YearAccessed>2022</b:YearAccessed>
     <b:MonthAccessed>March</b:MonthAccessed>
-    <b:RefOrder>8</b:RefOrder>
+    <b:RefOrder>19</b:RefOrder>
   </b:Source>
   <b:Source>
     <b:Tag>Nat91</b:Tag>
@@ -2398,7 +3366,7 @@
     </b:Author>
     <b:YearAccessed>2022</b:YearAccessed>
     <b:MonthAccessed>March</b:MonthAccessed>
-    <b:RefOrder>9</b:RefOrder>
+    <b:RefOrder>20</b:RefOrder>
   </b:Source>
   <b:Source>
     <b:Tag>Ena19</b:Tag>
@@ -2498,11 +3466,245 @@
     <b:MonthAccessed>June</b:MonthAccessed>
     <b:RefOrder>5</b:RefOrder>
   </b:Source>
+  <b:Source>
+    <b:Tag>OCH17</b:Tag>
+    <b:SourceType>DocumentFromInternetSite</b:SourceType>
+    <b:Guid>{390F835A-5E7B-43DA-B007-F34D83CE46A4}</b:Guid>
+    <b:Author>
+      <b:Author>
+        <b:Corporate>OCHA Relief Web</b:Corporate>
+      </b:Author>
+    </b:Author>
+    <b:Title>After the Hurricane – an overview of the damage Irma and Maria left behind</b:Title>
+    <b:InternetSiteTitle>reliefweb.int</b:InternetSiteTitle>
+    <b:Year>2017</b:Year>
+    <b:Month>September</b:Month>
+    <b:Day>22</b:Day>
+    <b:URL>https://reliefweb.int/report/antigua-and-barbuda/after-hurricane-overview-damage-irma-and-maria-left-behind</b:URL>
+    <b:YearAccessed>2022</b:YearAccessed>
+    <b:MonthAccessed>June</b:MonthAccessed>
+    <b:RefOrder>6</b:RefOrder>
+  </b:Source>
+  <b:Source>
+    <b:Tag>Buc20</b:Tag>
+    <b:SourceType>InternetSite</b:SourceType>
+    <b:Guid>{BE3DD803-6D05-424A-A169-F4A9441219CC}</b:Guid>
+    <b:Title>Katrina Is the Costliest, But Not the Deadliest Hurricane to Hit the U.S.</b:Title>
+    <b:InternetSiteTitle>statista.com</b:InternetSiteTitle>
+    <b:Year>2020</b:Year>
+    <b:Month>August</b:Month>
+    <b:Day>28</b:Day>
+    <b:URL>https://www.statista.com/chart/22748/us-damages-death-tolls-costliest-hurricanes-in-the-us/</b:URL>
+    <b:Author>
+      <b:Author>
+        <b:NameList>
+          <b:Person>
+            <b:Last>Buchholz</b:Last>
+            <b:First>Katharina</b:First>
+          </b:Person>
+        </b:NameList>
+      </b:Author>
+    </b:Author>
+    <b:YearAccessed>2022</b:YearAccessed>
+    <b:MonthAccessed>June</b:MonthAccessed>
+    <b:RefOrder>7</b:RefOrder>
+  </b:Source>
+  <b:Source>
+    <b:Tag>Uni04</b:Tag>
+    <b:SourceType>InternetSite</b:SourceType>
+    <b:Guid>{9D488DA9-C9E8-4134-8A18-E56B96BF9F82}</b:Guid>
+    <b:Author>
+      <b:Author>
+        <b:Corporate>United Nations</b:Corporate>
+      </b:Author>
+    </b:Author>
+    <b:Title>Cuba: A Model in Hurricane Risk Management</b:Title>
+    <b:InternetSiteTitle>un.org</b:InternetSiteTitle>
+    <b:Year>2004</b:Year>
+    <b:Month>September</b:Month>
+    <b:Day>14</b:Day>
+    <b:URL>https://www.un.org/press/en/2004/iha943.doc.htm</b:URL>
+    <b:YearAccessed>2022</b:YearAccessed>
+    <b:MonthAccessed>June</b:MonthAccessed>
+    <b:RefOrder>8</b:RefOrder>
+  </b:Source>
+  <b:Source>
+    <b:Tag>Con21</b:Tag>
+    <b:SourceType>InternetSite</b:SourceType>
+    <b:Guid>{9C18ADB3-A1F2-4635-86F6-538B79B4D399}</b:Guid>
+    <b:Title>Preparing for Hurricanes: Infrastructure &amp; Our Health</b:Title>
+    <b:InternetSiteTitle>nrdc.org</b:InternetSiteTitle>
+    <b:Year>2021</b:Year>
+    <b:Month>May</b:Month>
+    <b:Day>13</b:Day>
+    <b:URL>https://www.nrdc.org/experts/juanita-constible/preparing-hurricanes-infrastructure-our-health</b:URL>
+    <b:Author>
+      <b:Author>
+        <b:NameList>
+          <b:Person>
+            <b:Last>Constible</b:Last>
+            <b:First>Juanita</b:First>
+          </b:Person>
+        </b:NameList>
+      </b:Author>
+    </b:Author>
+    <b:YearAccessed>2022</b:YearAccessed>
+    <b:MonthAccessed>June</b:MonthAccessed>
+    <b:RefOrder>9</b:RefOrder>
+  </b:Source>
+  <b:Source>
+    <b:Tag>BBC17</b:Tag>
+    <b:SourceType>InternetSite</b:SourceType>
+    <b:Guid>{AC7F2D10-E0CB-4FCF-9876-2ADB5B9CFACF}</b:Guid>
+    <b:Title>Hurricane Irma: Visual guide</b:Title>
+    <b:InternetSiteTitle>bbc.com</b:InternetSiteTitle>
+    <b:Year>2017</b:Year>
+    <b:Month>September</b:Month>
+    <b:Day>15</b:Day>
+    <b:URL>https://www.bbc.com/news/world-latin-america-41172545</b:URL>
+    <b:Author>
+      <b:Author>
+        <b:Corporate>BBC News</b:Corporate>
+      </b:Author>
+    </b:Author>
+    <b:YearAccessed>2022</b:YearAccessed>
+    <b:MonthAccessed>June</b:MonthAccessed>
+    <b:RefOrder>10</b:RefOrder>
+  </b:Source>
+  <b:Source>
+    <b:Tag>Mas22</b:Tag>
+    <b:SourceType>InternetSite</b:SourceType>
+    <b:Guid>{5E9587B2-3153-4EB9-8ED9-AACFEF250AA4}</b:Guid>
+    <b:Title>Haiti's Tragic Hurricane History</b:Title>
+    <b:InternetSiteTitle>wunderground.com</b:InternetSiteTitle>
+    <b:URL>https://www.wunderground.com/hurricane/articles/haiti-hurricane-history</b:URL>
+    <b:Author>
+      <b:Author>
+        <b:NameList>
+          <b:Person>
+            <b:Last>Masters</b:Last>
+            <b:First>Jeffrey</b:First>
+          </b:Person>
+        </b:NameList>
+      </b:Author>
+    </b:Author>
+    <b:YearAccessed>2022</b:YearAccessed>
+    <b:MonthAccessed>June</b:MonthAccessed>
+    <b:RefOrder>11</b:RefOrder>
+  </b:Source>
+  <b:Source>
+    <b:Tag>You20</b:Tag>
+    <b:SourceType>InternetSite</b:SourceType>
+    <b:Guid>{DCA2F187-592A-495A-8A69-F40C9FE83E70}</b:Guid>
+    <b:Title>Natural Disasters: Economic Effects of Hurricanes Katrina, Sandy, Harvey, and Irma</b:Title>
+    <b:InternetSiteTitle>gao.gov</b:InternetSiteTitle>
+    <b:Year>2020</b:Year>
+    <b:Month>September</b:Month>
+    <b:Day>10</b:Day>
+    <b:URL>https://www.gao.gov/products/gao-20-633r</b:URL>
+    <b:Author>
+      <b:Author>
+        <b:NameList>
+          <b:Person>
+            <b:Last>Young</b:Last>
+            <b:First>Chuck</b:First>
+          </b:Person>
+        </b:NameList>
+      </b:Author>
+    </b:Author>
+    <b:RefOrder>12</b:RefOrder>
+  </b:Source>
+  <b:Source>
+    <b:Tag>Nev22</b:Tag>
+    <b:SourceType>InternetSite</b:SourceType>
+    <b:Guid>{50D64C8D-2BE0-44E2-8A49-07D59FD0F228}</b:Guid>
+    <b:Title>Part 3 - St. Kit Nevis Hurrican Action Plan</b:Title>
+    <b:InternetSiteTitle>ndmd.kn</b:InternetSiteTitle>
+    <b:URL>https://ndmd.kn/docs/SKN_National_Disaster_Plan_Part3.pdf</b:URL>
+    <b:Author>
+      <b:Author>
+        <b:Corporate>Nevis Disaster Management Department</b:Corporate>
+      </b:Author>
+    </b:Author>
+    <b:YearAccessed>2022</b:YearAccessed>
+    <b:MonthAccessed>June</b:MonthAccessed>
+    <b:RefOrder>13</b:RefOrder>
+  </b:Source>
+  <b:Source>
+    <b:Tag>Per08</b:Tag>
+    <b:SourceType>InternetSite</b:SourceType>
+    <b:Guid>{C47D2A47-BD1D-42F3-873C-59F22428C4CF}</b:Guid>
+    <b:Title>Haiti After the Storms: Weather and Conflict</b:Title>
+    <b:InternetSiteTitle>usip.org</b:InternetSiteTitle>
+    <b:Year>2008</b:Year>
+    <b:Month>November</b:Month>
+    <b:Day>11</b:Day>
+    <b:URL>https://www.usip.org/publications/2008/11/haiti-after-storms-weather-and-conflict</b:URL>
+    <b:Author>
+      <b:Author>
+        <b:NameList>
+          <b:Person>
+            <b:Last>Perito</b:Last>
+            <b:Middle>M.</b:Middle>
+            <b:First>Robert</b:First>
+          </b:Person>
+        </b:NameList>
+      </b:Author>
+    </b:Author>
+    <b:YearAccessed>2022</b:YearAccessed>
+    <b:MonthAccessed>June</b:MonthAccessed>
+    <b:RefOrder>14</b:RefOrder>
+  </b:Source>
+  <b:Source>
+    <b:Tag>Sim22</b:Tag>
+    <b:SourceType>InternetSite</b:SourceType>
+    <b:Guid>{024B4B90-39C8-403F-8C0C-930E2FA6CC62}</b:Guid>
+    <b:Title>Hurricane Season in the Caribbean</b:Title>
+    <b:InternetSiteTitle>responsibletravel.com</b:InternetSiteTitle>
+    <b:URL>https://www.responsibletravel.com/holidays/caribbean/travel-guide/hurricane-season-in-the-caribbean</b:URL>
+    <b:Author>
+      <b:Author>
+        <b:NameList>
+          <b:Person>
+            <b:Last>Simmons</b:Last>
+            <b:First>Joanna</b:First>
+          </b:Person>
+        </b:NameList>
+      </b:Author>
+    </b:Author>
+    <b:YearAccessed>2022</b:YearAccessed>
+    <b:MonthAccessed>June</b:MonthAccessed>
+    <b:RefOrder>15</b:RefOrder>
+  </b:Source>
+  <b:Source>
+    <b:Tag>Soc18</b:Tag>
+    <b:SourceType>InternetSite</b:SourceType>
+    <b:Guid>{195A08F9-B973-4E06-A0EF-023B20DB8E2A}</b:Guid>
+    <b:Title>The History of Natural Disasters in Haiti</b:Title>
+    <b:InternetSiteTitle>ufondwa.org</b:InternetSiteTitle>
+    <b:Year>2018</b:Year>
+    <b:Month>February</b:Month>
+    <b:Day>22</b:Day>
+    <b:URL>https://www.ufondwa.org/history-natural-disasters-haiti/</b:URL>
+    <b:Author>
+      <b:Author>
+        <b:NameList>
+          <b:Person>
+            <b:Last>Social</b:Last>
+            <b:First>Barker</b:First>
+          </b:Person>
+        </b:NameList>
+      </b:Author>
+    </b:Author>
+    <b:YearAccessed>2022</b:YearAccessed>
+    <b:MonthAccessed>June</b:MonthAccessed>
+    <b:RefOrder>16</b:RefOrder>
+  </b:Source>
 </b:Sources>
 </file>
 
 <file path=customXml/itemProps1.xml><?xml version="1.0" encoding="utf-8"?>
-<ds:datastoreItem xmlns:ds="http://schemas.openxmlformats.org/officeDocument/2006/customXml" ds:itemID="{FDAA9AE9-C66D-479A-B8C2-718C3F595F85}">
+<ds:datastoreItem xmlns:ds="http://schemas.openxmlformats.org/officeDocument/2006/customXml" ds:itemID="{071BE412-9D43-4256-9D9E-22C32CB5D40D}">
   <ds:schemaRefs>
     <ds:schemaRef ds:uri="http://schemas.openxmlformats.org/officeDocument/2006/bibliography"/>
   </ds:schemaRefs>

</xml_diff>

<commit_message>
Added Donovan to the references
</commit_message>
<xml_diff>
--- a/Data Sets Coding Analysis/References.docx
+++ b/Data Sets Coding Analysis/References.docx
@@ -491,6 +491,7 @@
           <w:id w:val="-476297754"/>
           <w:citation/>
         </w:sdtPr>
+        <w:sdtEndPr/>
         <w:sdtContent>
           <w:r>
             <w:rPr>
@@ -546,6 +547,7 @@
           <w:id w:val="695270971"/>
           <w:citation/>
         </w:sdtPr>
+        <w:sdtEndPr/>
         <w:sdtContent>
           <w:r>
             <w:rPr>
@@ -603,6 +605,7 @@
           <w:id w:val="1895543149"/>
           <w:citation/>
         </w:sdtPr>
+        <w:sdtEndPr/>
         <w:sdtContent>
           <w:r>
             <w:rPr>
@@ -660,6 +663,7 @@
           <w:id w:val="2113866230"/>
           <w:citation/>
         </w:sdtPr>
+        <w:sdtEndPr/>
         <w:sdtContent>
           <w:r>
             <w:rPr>
@@ -715,6 +719,7 @@
           <w:id w:val="-1550833697"/>
           <w:citation/>
         </w:sdtPr>
+        <w:sdtEndPr/>
         <w:sdtContent>
           <w:r>
             <w:rPr>
@@ -770,6 +775,7 @@
           <w:id w:val="1630973877"/>
           <w:citation/>
         </w:sdtPr>
+        <w:sdtEndPr/>
         <w:sdtContent>
           <w:r>
             <w:rPr>
@@ -825,6 +831,7 @@
           <w:id w:val="868259555"/>
           <w:citation/>
         </w:sdtPr>
+        <w:sdtEndPr/>
         <w:sdtContent>
           <w:r>
             <w:rPr>
@@ -880,6 +887,7 @@
           <w:id w:val="-56711036"/>
           <w:citation/>
         </w:sdtPr>
+        <w:sdtEndPr/>
         <w:sdtContent>
           <w:r>
             <w:rPr>
@@ -935,6 +943,7 @@
           <w:id w:val="-443847139"/>
           <w:citation/>
         </w:sdtPr>
+        <w:sdtEndPr/>
         <w:sdtContent>
           <w:r>
             <w:rPr>
@@ -990,6 +999,7 @@
           <w:id w:val="-768315447"/>
           <w:citation/>
         </w:sdtPr>
+        <w:sdtEndPr/>
         <w:sdtContent>
           <w:r>
             <w:rPr>
@@ -1045,6 +1055,7 @@
           <w:id w:val="1258494108"/>
           <w:citation/>
         </w:sdtPr>
+        <w:sdtEndPr/>
         <w:sdtContent>
           <w:r>
             <w:rPr>
@@ -1074,6 +1085,61 @@
               <w:lang w:val="en-US"/>
             </w:rPr>
             <w:t>(Social, 2018)</w:t>
+          </w:r>
+          <w:r>
+            <w:rPr>
+              <w:rFonts w:ascii="Times New Roman" w:hAnsi="Times New Roman" w:cs="Times New Roman"/>
+              <w:lang w:val="en-US"/>
+            </w:rPr>
+            <w:fldChar w:fldCharType="end"/>
+          </w:r>
+        </w:sdtContent>
+      </w:sdt>
+      <w:r>
+        <w:rPr>
+          <w:rFonts w:ascii="Times New Roman" w:hAnsi="Times New Roman" w:cs="Times New Roman"/>
+          <w:lang w:val="en-US"/>
+        </w:rPr>
+        <w:br/>
+      </w:r>
+      <w:sdt>
+        <w:sdtPr>
+          <w:rPr>
+            <w:rFonts w:ascii="Times New Roman" w:hAnsi="Times New Roman" w:cs="Times New Roman"/>
+            <w:lang w:val="en-US"/>
+          </w:rPr>
+          <w:id w:val="436880001"/>
+          <w:citation/>
+        </w:sdtPr>
+        <w:sdtContent>
+          <w:r>
+            <w:rPr>
+              <w:rFonts w:ascii="Times New Roman" w:hAnsi="Times New Roman" w:cs="Times New Roman"/>
+              <w:lang w:val="en-US"/>
+            </w:rPr>
+            <w:fldChar w:fldCharType="begin"/>
+          </w:r>
+          <w:r>
+            <w:rPr>
+              <w:rFonts w:ascii="Times New Roman" w:hAnsi="Times New Roman" w:cs="Times New Roman"/>
+              <w:lang w:val="en-US"/>
+            </w:rPr>
+            <w:instrText xml:space="preserve"> CITATION Don17 \l 1033 </w:instrText>
+          </w:r>
+          <w:r>
+            <w:rPr>
+              <w:rFonts w:ascii="Times New Roman" w:hAnsi="Times New Roman" w:cs="Times New Roman"/>
+              <w:lang w:val="en-US"/>
+            </w:rPr>
+            <w:fldChar w:fldCharType="separate"/>
+          </w:r>
+          <w:r>
+            <w:rPr>
+              <w:rFonts w:ascii="Times New Roman" w:hAnsi="Times New Roman" w:cs="Times New Roman"/>
+              <w:noProof/>
+              <w:lang w:val="en-US"/>
+            </w:rPr>
+            <w:t>(Donovan, 2017)</w:t>
           </w:r>
           <w:r>
             <w:rPr>
@@ -1100,7 +1166,12 @@
           <w:docPartUnique/>
         </w:docPartObj>
       </w:sdtPr>
-      <w:sdtEndPr/>
+      <w:sdtEndPr>
+        <w:rPr>
+          <w:sz w:val="24"/>
+          <w:szCs w:val="24"/>
+        </w:rPr>
+      </w:sdtEndPr>
       <w:sdtContent>
         <w:p>
           <w:pPr>
@@ -1129,7 +1200,12 @@
             <w:id w:val="-573587230"/>
             <w:bibliography/>
           </w:sdtPr>
-          <w:sdtEndPr/>
+          <w:sdtEndPr>
+            <w:rPr>
+              <w:sz w:val="24"/>
+              <w:szCs w:val="24"/>
+            </w:rPr>
+          </w:sdtEndPr>
           <w:sdtContent>
             <w:p>
               <w:pPr>
@@ -1139,23 +1215,31 @@
                 <w:rPr>
                   <w:rFonts w:ascii="Times New Roman" w:hAnsi="Times New Roman" w:cs="Times New Roman"/>
                   <w:noProof/>
+                  <w:sz w:val="24"/>
+                  <w:szCs w:val="24"/>
                 </w:rPr>
               </w:pPr>
               <w:r>
                 <w:rPr>
                   <w:rFonts w:ascii="Times New Roman" w:hAnsi="Times New Roman" w:cs="Times New Roman"/>
+                  <w:sz w:val="24"/>
+                  <w:szCs w:val="24"/>
                 </w:rPr>
                 <w:fldChar w:fldCharType="begin"/>
               </w:r>
               <w:r>
                 <w:rPr>
                   <w:rFonts w:ascii="Times New Roman" w:hAnsi="Times New Roman" w:cs="Times New Roman"/>
+                  <w:sz w:val="24"/>
+                  <w:szCs w:val="24"/>
                 </w:rPr>
                 <w:instrText xml:space="preserve"> BIBLIOGRAPHY </w:instrText>
               </w:r>
               <w:r>
                 <w:rPr>
                   <w:rFonts w:ascii="Times New Roman" w:hAnsi="Times New Roman" w:cs="Times New Roman"/>
+                  <w:sz w:val="24"/>
+                  <w:szCs w:val="24"/>
                 </w:rPr>
                 <w:fldChar w:fldCharType="separate"/>
               </w:r>
@@ -1163,6 +1247,8 @@
                 <w:rPr>
                   <w:rFonts w:ascii="Times New Roman" w:hAnsi="Times New Roman" w:cs="Times New Roman"/>
                   <w:noProof/>
+                  <w:sz w:val="24"/>
+                  <w:szCs w:val="24"/>
                 </w:rPr>
                 <w:t xml:space="preserve">Asian Institute of Management. (n.d.). </w:t>
               </w:r>
@@ -1172,6 +1258,8 @@
                   <w:i/>
                   <w:iCs/>
                   <w:noProof/>
+                  <w:sz w:val="24"/>
+                  <w:szCs w:val="24"/>
                 </w:rPr>
                 <w:t>EMDRCM Voices: Therese Mae Auman</w:t>
               </w:r>
@@ -1179,6 +1267,8 @@
                 <w:rPr>
                   <w:rFonts w:ascii="Times New Roman" w:hAnsi="Times New Roman" w:cs="Times New Roman"/>
                   <w:noProof/>
+                  <w:sz w:val="24"/>
+                  <w:szCs w:val="24"/>
                 </w:rPr>
                 <w:t>. (Asian Institute of Management) Retrieved June 2022, from devatwork.aim.edu: https://devatwork.aim.edu/article/emdrcm-voices-therese-mae-auman/</w:t>
               </w:r>
@@ -1191,12 +1281,16 @@
                 <w:rPr>
                   <w:rFonts w:ascii="Times New Roman" w:hAnsi="Times New Roman" w:cs="Times New Roman"/>
                   <w:noProof/>
+                  <w:sz w:val="24"/>
+                  <w:szCs w:val="24"/>
                 </w:rPr>
               </w:pPr>
               <w:r>
                 <w:rPr>
                   <w:rFonts w:ascii="Times New Roman" w:hAnsi="Times New Roman" w:cs="Times New Roman"/>
                   <w:noProof/>
+                  <w:sz w:val="24"/>
+                  <w:szCs w:val="24"/>
                 </w:rPr>
                 <w:t xml:space="preserve">BBC News. (2017, September 15). </w:t>
               </w:r>
@@ -1206,6 +1300,8 @@
                   <w:i/>
                   <w:iCs/>
                   <w:noProof/>
+                  <w:sz w:val="24"/>
+                  <w:szCs w:val="24"/>
                 </w:rPr>
                 <w:t>Hurricane Irma: Visual guide</w:t>
               </w:r>
@@ -1213,6 +1309,8 @@
                 <w:rPr>
                   <w:rFonts w:ascii="Times New Roman" w:hAnsi="Times New Roman" w:cs="Times New Roman"/>
                   <w:noProof/>
+                  <w:sz w:val="24"/>
+                  <w:szCs w:val="24"/>
                 </w:rPr>
                 <w:t>. Retrieved June 2022, from bbc.com: https://www.bbc.com/news/world-latin-america-41172545</w:t>
               </w:r>
@@ -1225,13 +1323,18 @@
                 <w:rPr>
                   <w:rFonts w:ascii="Times New Roman" w:hAnsi="Times New Roman" w:cs="Times New Roman"/>
                   <w:noProof/>
+                  <w:sz w:val="24"/>
+                  <w:szCs w:val="24"/>
                 </w:rPr>
               </w:pPr>
               <w:r>
                 <w:rPr>
                   <w:rFonts w:ascii="Times New Roman" w:hAnsi="Times New Roman" w:cs="Times New Roman"/>
                   <w:noProof/>
-                </w:rPr>
+                  <w:sz w:val="24"/>
+                  <w:szCs w:val="24"/>
+                </w:rPr>
+                <w:lastRenderedPageBreak/>
                 <w:t xml:space="preserve">Brown, S. (2013, November 11). </w:t>
               </w:r>
               <w:r>
@@ -1240,6 +1343,8 @@
                   <w:i/>
                   <w:iCs/>
                   <w:noProof/>
+                  <w:sz w:val="24"/>
+                  <w:szCs w:val="24"/>
                 </w:rPr>
                 <w:t>The Philippines Is the Most Storm-Exposed Country on Earth</w:t>
               </w:r>
@@ -1247,16 +1352,10 @@
                 <w:rPr>
                   <w:rFonts w:ascii="Times New Roman" w:hAnsi="Times New Roman" w:cs="Times New Roman"/>
                   <w:noProof/>
-                </w:rPr>
-                <w:t>. Retrieved March 2022, from world.time.com: https://world.time.com/2013/11/11/the-philippines-is-the-</w:t>
-              </w:r>
-              <w:r>
-                <w:rPr>
-                  <w:rFonts w:ascii="Times New Roman" w:hAnsi="Times New Roman" w:cs="Times New Roman"/>
-                  <w:noProof/>
-                </w:rPr>
-                <w:lastRenderedPageBreak/>
-                <w:t>most-storm-exposed-country-on-earth/?fbclid=IwAR1xfQgQHZkgjZck_X9EBg_Jvj76wm7EL-I8OHJebNGkpLxIsEgHLxqPcrU</w:t>
+                  <w:sz w:val="24"/>
+                  <w:szCs w:val="24"/>
+                </w:rPr>
+                <w:t>. Retrieved March 2022, from world.time.com: https://world.time.com/2013/11/11/the-philippines-is-the-most-storm-exposed-country-on-earth/?fbclid=IwAR1xfQgQHZkgjZck_X9EBg_Jvj76wm7EL-I8OHJebNGkpLxIsEgHLxqPcrU</w:t>
               </w:r>
             </w:p>
             <w:p>
@@ -1267,12 +1366,16 @@
                 <w:rPr>
                   <w:rFonts w:ascii="Times New Roman" w:hAnsi="Times New Roman" w:cs="Times New Roman"/>
                   <w:noProof/>
+                  <w:sz w:val="24"/>
+                  <w:szCs w:val="24"/>
                 </w:rPr>
               </w:pPr>
               <w:r>
                 <w:rPr>
                   <w:rFonts w:ascii="Times New Roman" w:hAnsi="Times New Roman" w:cs="Times New Roman"/>
                   <w:noProof/>
+                  <w:sz w:val="24"/>
+                  <w:szCs w:val="24"/>
                 </w:rPr>
                 <w:t xml:space="preserve">Buchholz, K. (2020, August 28). </w:t>
               </w:r>
@@ -1282,6 +1385,8 @@
                   <w:i/>
                   <w:iCs/>
                   <w:noProof/>
+                  <w:sz w:val="24"/>
+                  <w:szCs w:val="24"/>
                 </w:rPr>
                 <w:t>Katrina Is the Costliest, But Not the Deadliest Hurricane to Hit the U.S.</w:t>
               </w:r>
@@ -1289,6 +1394,8 @@
                 <w:rPr>
                   <w:rFonts w:ascii="Times New Roman" w:hAnsi="Times New Roman" w:cs="Times New Roman"/>
                   <w:noProof/>
+                  <w:sz w:val="24"/>
+                  <w:szCs w:val="24"/>
                 </w:rPr>
                 <w:t xml:space="preserve"> Retrieved June 2022, from statista.com: https://www.statista.com/chart/22748/us-damages-death-tolls-costliest-hurricanes-in-the-us/</w:t>
               </w:r>
@@ -1301,12 +1408,16 @@
                 <w:rPr>
                   <w:rFonts w:ascii="Times New Roman" w:hAnsi="Times New Roman" w:cs="Times New Roman"/>
                   <w:noProof/>
+                  <w:sz w:val="24"/>
+                  <w:szCs w:val="24"/>
                 </w:rPr>
               </w:pPr>
               <w:r>
                 <w:rPr>
                   <w:rFonts w:ascii="Times New Roman" w:hAnsi="Times New Roman" w:cs="Times New Roman"/>
                   <w:noProof/>
+                  <w:sz w:val="24"/>
+                  <w:szCs w:val="24"/>
                 </w:rPr>
                 <w:t xml:space="preserve">Commision on Audit. (n.d.). </w:t>
               </w:r>
@@ -1316,6 +1427,8 @@
                   <w:i/>
                   <w:iCs/>
                   <w:noProof/>
+                  <w:sz w:val="24"/>
+                  <w:szCs w:val="24"/>
                 </w:rPr>
                 <w:t>Disaster Management Practices in the Philippines : An Assessment</w:t>
               </w:r>
@@ -1323,6 +1436,8 @@
                 <w:rPr>
                   <w:rFonts w:ascii="Times New Roman" w:hAnsi="Times New Roman" w:cs="Times New Roman"/>
                   <w:noProof/>
+                  <w:sz w:val="24"/>
+                  <w:szCs w:val="24"/>
                 </w:rPr>
                 <w:t>. Retrieved March 2022, from coa.gov.ph: https://www.coa.gov.ph/disaster_audit/doc/National.pdf</w:t>
               </w:r>
@@ -1335,12 +1450,16 @@
                 <w:rPr>
                   <w:rFonts w:ascii="Times New Roman" w:hAnsi="Times New Roman" w:cs="Times New Roman"/>
                   <w:noProof/>
+                  <w:sz w:val="24"/>
+                  <w:szCs w:val="24"/>
                 </w:rPr>
               </w:pPr>
               <w:r>
                 <w:rPr>
                   <w:rFonts w:ascii="Times New Roman" w:hAnsi="Times New Roman" w:cs="Times New Roman"/>
                   <w:noProof/>
+                  <w:sz w:val="24"/>
+                  <w:szCs w:val="24"/>
                 </w:rPr>
                 <w:t xml:space="preserve">Constible, J. (2021, May 13). </w:t>
               </w:r>
@@ -1350,6 +1469,8 @@
                   <w:i/>
                   <w:iCs/>
                   <w:noProof/>
+                  <w:sz w:val="24"/>
+                  <w:szCs w:val="24"/>
                 </w:rPr>
                 <w:t>Preparing for Hurricanes: Infrastructure &amp; Our Health</w:t>
               </w:r>
@@ -1357,6 +1478,8 @@
                 <w:rPr>
                   <w:rFonts w:ascii="Times New Roman" w:hAnsi="Times New Roman" w:cs="Times New Roman"/>
                   <w:noProof/>
+                  <w:sz w:val="24"/>
+                  <w:szCs w:val="24"/>
                 </w:rPr>
                 <w:t>. Retrieved June 2022, from nrdc.org: https://www.nrdc.org/experts/juanita-constible/preparing-hurricanes-infrastructure-our-health</w:t>
               </w:r>
@@ -1369,14 +1492,18 @@
                 <w:rPr>
                   <w:rFonts w:ascii="Times New Roman" w:hAnsi="Times New Roman" w:cs="Times New Roman"/>
                   <w:noProof/>
+                  <w:sz w:val="24"/>
+                  <w:szCs w:val="24"/>
                 </w:rPr>
               </w:pPr>
               <w:r>
                 <w:rPr>
                   <w:rFonts w:ascii="Times New Roman" w:hAnsi="Times New Roman" w:cs="Times New Roman"/>
                   <w:noProof/>
-                </w:rPr>
-                <w:t xml:space="preserve">Enano, J. O. (2019, February 6). </w:t>
+                  <w:sz w:val="24"/>
+                  <w:szCs w:val="24"/>
+                </w:rPr>
+                <w:t xml:space="preserve">Donovan, M. G. (2017, November 16). </w:t>
               </w:r>
               <w:r>
                 <w:rPr>
@@ -1384,15 +1511,19 @@
                   <w:i/>
                   <w:iCs/>
                   <w:noProof/>
-                </w:rPr>
-                <w:t>Lack of money leaves most PH households unprepared for disasters</w:t>
-              </w:r>
-              <w:r>
-                <w:rPr>
-                  <w:rFonts w:ascii="Times New Roman" w:hAnsi="Times New Roman" w:cs="Times New Roman"/>
-                  <w:noProof/>
-                </w:rPr>
-                <w:t>. Retrieved May 2022, from newsinfo.inquirer.net: https://newsinfo.inquirer.net/1082001/lack-of-money-leaves-most-ph-households-unprepared-for-disasters</w:t>
+                  <w:sz w:val="24"/>
+                  <w:szCs w:val="24"/>
+                </w:rPr>
+                <w:t>How the Caribbean Can Prepare for More Violent Hurricanes</w:t>
+              </w:r>
+              <w:r>
+                <w:rPr>
+                  <w:rFonts w:ascii="Times New Roman" w:hAnsi="Times New Roman" w:cs="Times New Roman"/>
+                  <w:noProof/>
+                  <w:sz w:val="24"/>
+                  <w:szCs w:val="24"/>
+                </w:rPr>
+                <w:t>. Retrieved June 2022, from americasquarterly.org: https://www.americasquarterly.org/article/how-the-caribbean-can-prepare-for-more-violent-hurricanes/</w:t>
               </w:r>
             </w:p>
             <w:p>
@@ -1403,14 +1534,18 @@
                 <w:rPr>
                   <w:rFonts w:ascii="Times New Roman" w:hAnsi="Times New Roman" w:cs="Times New Roman"/>
                   <w:noProof/>
+                  <w:sz w:val="24"/>
+                  <w:szCs w:val="24"/>
                 </w:rPr>
               </w:pPr>
               <w:r>
                 <w:rPr>
                   <w:rFonts w:ascii="Times New Roman" w:hAnsi="Times New Roman" w:cs="Times New Roman"/>
                   <w:noProof/>
-                </w:rPr>
-                <w:t xml:space="preserve">Humanitarian Country Team. (2019, December 10). </w:t>
+                  <w:sz w:val="24"/>
+                  <w:szCs w:val="24"/>
+                </w:rPr>
+                <w:t xml:space="preserve">Enano, J. O. (2019, February 6). </w:t>
               </w:r>
               <w:r>
                 <w:rPr>
@@ -1418,15 +1553,29 @@
                   <w:i/>
                   <w:iCs/>
                   <w:noProof/>
-                </w:rPr>
-                <w:t>Typhoon Kammuri (Tisoy) Joint Rapid Assessment of Impact and Needs.</w:t>
-              </w:r>
-              <w:r>
-                <w:rPr>
-                  <w:rFonts w:ascii="Times New Roman" w:hAnsi="Times New Roman" w:cs="Times New Roman"/>
-                  <w:noProof/>
-                </w:rPr>
-                <w:t xml:space="preserve"> Retrieved June 2022, from humanitarianresponse.info: https://www.humanitarianresponse.info/sites/www.humanitarianresponse.info/files/documents/files/191211_typhoon_kammuri_tisoy_rapid_assessment_report_rev.pdf</w:t>
+                  <w:sz w:val="24"/>
+                  <w:szCs w:val="24"/>
+                </w:rPr>
+                <w:t>Lack of money leaves most PH households unprepared for disasters</w:t>
+              </w:r>
+              <w:r>
+                <w:rPr>
+                  <w:rFonts w:ascii="Times New Roman" w:hAnsi="Times New Roman" w:cs="Times New Roman"/>
+                  <w:noProof/>
+                  <w:sz w:val="24"/>
+                  <w:szCs w:val="24"/>
+                </w:rPr>
+                <w:t xml:space="preserve">. Retrieved May 2022, from newsinfo.inquirer.net: </w:t>
+              </w:r>
+              <w:r>
+                <w:rPr>
+                  <w:rFonts w:ascii="Times New Roman" w:hAnsi="Times New Roman" w:cs="Times New Roman"/>
+                  <w:noProof/>
+                  <w:sz w:val="24"/>
+                  <w:szCs w:val="24"/>
+                </w:rPr>
+                <w:lastRenderedPageBreak/>
+                <w:t>https://newsinfo.inquirer.net/1082001/lack-of-money-leaves-most-ph-households-unprepared-for-disasters</w:t>
               </w:r>
             </w:p>
             <w:p>
@@ -1437,14 +1586,18 @@
                 <w:rPr>
                   <w:rFonts w:ascii="Times New Roman" w:hAnsi="Times New Roman" w:cs="Times New Roman"/>
                   <w:noProof/>
+                  <w:sz w:val="24"/>
+                  <w:szCs w:val="24"/>
                 </w:rPr>
               </w:pPr>
               <w:r>
                 <w:rPr>
                   <w:rFonts w:ascii="Times New Roman" w:hAnsi="Times New Roman" w:cs="Times New Roman"/>
                   <w:noProof/>
-                </w:rPr>
-                <w:t xml:space="preserve">Masters, J. (n.d.). </w:t>
+                  <w:sz w:val="24"/>
+                  <w:szCs w:val="24"/>
+                </w:rPr>
+                <w:t xml:space="preserve">Humanitarian Country Team. (2019, December 10). </w:t>
               </w:r>
               <w:r>
                 <w:rPr>
@@ -1452,15 +1605,19 @@
                   <w:i/>
                   <w:iCs/>
                   <w:noProof/>
-                </w:rPr>
-                <w:t>Haiti's Tragic Hurricane History</w:t>
-              </w:r>
-              <w:r>
-                <w:rPr>
-                  <w:rFonts w:ascii="Times New Roman" w:hAnsi="Times New Roman" w:cs="Times New Roman"/>
-                  <w:noProof/>
-                </w:rPr>
-                <w:t>. Retrieved June 2022, from wunderground.com: https://www.wunderground.com/hurricane/articles/haiti-hurricane-history</w:t>
+                  <w:sz w:val="24"/>
+                  <w:szCs w:val="24"/>
+                </w:rPr>
+                <w:t>Typhoon Kammuri (Tisoy) Joint Rapid Assessment of Impact and Needs.</w:t>
+              </w:r>
+              <w:r>
+                <w:rPr>
+                  <w:rFonts w:ascii="Times New Roman" w:hAnsi="Times New Roman" w:cs="Times New Roman"/>
+                  <w:noProof/>
+                  <w:sz w:val="24"/>
+                  <w:szCs w:val="24"/>
+                </w:rPr>
+                <w:t xml:space="preserve"> Retrieved June 2022, from humanitarianresponse.info: https://www.humanitarianresponse.info/sites/www.humanitarianresponse.info/files/documents/files/191211_typhoon_kammuri_tisoy_rapid_assessment_report_rev.pdf</w:t>
               </w:r>
             </w:p>
             <w:p>
@@ -1471,14 +1628,18 @@
                 <w:rPr>
                   <w:rFonts w:ascii="Times New Roman" w:hAnsi="Times New Roman" w:cs="Times New Roman"/>
                   <w:noProof/>
+                  <w:sz w:val="24"/>
+                  <w:szCs w:val="24"/>
                 </w:rPr>
               </w:pPr>
               <w:r>
                 <w:rPr>
                   <w:rFonts w:ascii="Times New Roman" w:hAnsi="Times New Roman" w:cs="Times New Roman"/>
                   <w:noProof/>
-                </w:rPr>
-                <w:t xml:space="preserve">National Research Council, Division on Earth and Life Studies, Commission on Geosciences - Environment and Resources, U.S. National Committee for the Decade for Natural Disaster Reduction. (1991). </w:t>
+                  <w:sz w:val="24"/>
+                  <w:szCs w:val="24"/>
+                </w:rPr>
+                <w:t xml:space="preserve">Masters, J. (n.d.). </w:t>
               </w:r>
               <w:r>
                 <w:rPr>
@@ -1486,23 +1647,19 @@
                   <w:i/>
                   <w:iCs/>
                   <w:noProof/>
-                </w:rPr>
-                <w:t>A Safer Future: Reducing the Impacts of Natural Disasters (1991).</w:t>
-              </w:r>
-              <w:r>
-                <w:rPr>
-                  <w:rFonts w:ascii="Times New Roman" w:hAnsi="Times New Roman" w:cs="Times New Roman"/>
-                  <w:noProof/>
-                </w:rPr>
-                <w:t xml:space="preserve"> Retrieved </w:t>
-              </w:r>
-              <w:r>
-                <w:rPr>
-                  <w:rFonts w:ascii="Times New Roman" w:hAnsi="Times New Roman" w:cs="Times New Roman"/>
-                  <w:noProof/>
-                </w:rPr>
-                <w:lastRenderedPageBreak/>
-                <w:t>March 2022, from nap.nationalacademies.org: https://nap.nationalacademies.org/read/1840/chapter/7</w:t>
+                  <w:sz w:val="24"/>
+                  <w:szCs w:val="24"/>
+                </w:rPr>
+                <w:t>Haiti's Tragic Hurricane History</w:t>
+              </w:r>
+              <w:r>
+                <w:rPr>
+                  <w:rFonts w:ascii="Times New Roman" w:hAnsi="Times New Roman" w:cs="Times New Roman"/>
+                  <w:noProof/>
+                  <w:sz w:val="24"/>
+                  <w:szCs w:val="24"/>
+                </w:rPr>
+                <w:t>. Retrieved June 2022, from wunderground.com: https://www.wunderground.com/hurricane/articles/haiti-hurricane-history</w:t>
               </w:r>
             </w:p>
             <w:p>
@@ -1513,14 +1670,18 @@
                 <w:rPr>
                   <w:rFonts w:ascii="Times New Roman" w:hAnsi="Times New Roman" w:cs="Times New Roman"/>
                   <w:noProof/>
+                  <w:sz w:val="24"/>
+                  <w:szCs w:val="24"/>
                 </w:rPr>
               </w:pPr>
               <w:r>
                 <w:rPr>
                   <w:rFonts w:ascii="Times New Roman" w:hAnsi="Times New Roman" w:cs="Times New Roman"/>
                   <w:noProof/>
-                </w:rPr>
-                <w:t xml:space="preserve">Nevis Disaster Management Department. (n.d.). </w:t>
+                  <w:sz w:val="24"/>
+                  <w:szCs w:val="24"/>
+                </w:rPr>
+                <w:t xml:space="preserve">National Research Council, Division on Earth and Life Studies, Commission on Geosciences - Environment and Resources, U.S. National Committee for the Decade for Natural Disaster Reduction. (1991). </w:t>
               </w:r>
               <w:r>
                 <w:rPr>
@@ -1528,15 +1689,19 @@
                   <w:i/>
                   <w:iCs/>
                   <w:noProof/>
-                </w:rPr>
-                <w:t>Part 3 - St. Kit Nevis Hurrican Action Plan</w:t>
-              </w:r>
-              <w:r>
-                <w:rPr>
-                  <w:rFonts w:ascii="Times New Roman" w:hAnsi="Times New Roman" w:cs="Times New Roman"/>
-                  <w:noProof/>
-                </w:rPr>
-                <w:t>. Retrieved June 2022, from ndmd.kn: https://ndmd.kn/docs/SKN_National_Disaster_Plan_Part3.pdf</w:t>
+                  <w:sz w:val="24"/>
+                  <w:szCs w:val="24"/>
+                </w:rPr>
+                <w:t>A Safer Future: Reducing the Impacts of Natural Disasters (1991).</w:t>
+              </w:r>
+              <w:r>
+                <w:rPr>
+                  <w:rFonts w:ascii="Times New Roman" w:hAnsi="Times New Roman" w:cs="Times New Roman"/>
+                  <w:noProof/>
+                  <w:sz w:val="24"/>
+                  <w:szCs w:val="24"/>
+                </w:rPr>
+                <w:t xml:space="preserve"> Retrieved March 2022, from nap.nationalacademies.org: https://nap.nationalacademies.org/read/1840/chapter/7</w:t>
               </w:r>
             </w:p>
             <w:p>
@@ -1547,14 +1712,18 @@
                 <w:rPr>
                   <w:rFonts w:ascii="Times New Roman" w:hAnsi="Times New Roman" w:cs="Times New Roman"/>
                   <w:noProof/>
+                  <w:sz w:val="24"/>
+                  <w:szCs w:val="24"/>
                 </w:rPr>
               </w:pPr>
               <w:r>
                 <w:rPr>
                   <w:rFonts w:ascii="Times New Roman" w:hAnsi="Times New Roman" w:cs="Times New Roman"/>
                   <w:noProof/>
-                </w:rPr>
-                <w:t xml:space="preserve">OCHA Relief Web. (2017, September 22). </w:t>
+                  <w:sz w:val="24"/>
+                  <w:szCs w:val="24"/>
+                </w:rPr>
+                <w:t xml:space="preserve">Nevis Disaster Management Department. (n.d.). </w:t>
               </w:r>
               <w:r>
                 <w:rPr>
@@ -1562,15 +1731,19 @@
                   <w:i/>
                   <w:iCs/>
                   <w:noProof/>
-                </w:rPr>
-                <w:t>After the Hurricane – an overview of the damage Irma and Maria left behind.</w:t>
-              </w:r>
-              <w:r>
-                <w:rPr>
-                  <w:rFonts w:ascii="Times New Roman" w:hAnsi="Times New Roman" w:cs="Times New Roman"/>
-                  <w:noProof/>
-                </w:rPr>
-                <w:t xml:space="preserve"> Retrieved June 2022, from reliefweb.int: https://reliefweb.int/report/antigua-and-barbuda/after-hurricane-overview-damage-irma-and-maria-left-behind</w:t>
+                  <w:sz w:val="24"/>
+                  <w:szCs w:val="24"/>
+                </w:rPr>
+                <w:t>Part 3 - St. Kit Nevis Hurrican Action Plan</w:t>
+              </w:r>
+              <w:r>
+                <w:rPr>
+                  <w:rFonts w:ascii="Times New Roman" w:hAnsi="Times New Roman" w:cs="Times New Roman"/>
+                  <w:noProof/>
+                  <w:sz w:val="24"/>
+                  <w:szCs w:val="24"/>
+                </w:rPr>
+                <w:t>. Retrieved June 2022, from ndmd.kn: https://ndmd.kn/docs/SKN_National_Disaster_Plan_Part3.pdf</w:t>
               </w:r>
             </w:p>
             <w:p>
@@ -1581,14 +1754,18 @@
                 <w:rPr>
                   <w:rFonts w:ascii="Times New Roman" w:hAnsi="Times New Roman" w:cs="Times New Roman"/>
                   <w:noProof/>
+                  <w:sz w:val="24"/>
+                  <w:szCs w:val="24"/>
                 </w:rPr>
               </w:pPr>
               <w:r>
                 <w:rPr>
                   <w:rFonts w:ascii="Times New Roman" w:hAnsi="Times New Roman" w:cs="Times New Roman"/>
                   <w:noProof/>
-                </w:rPr>
-                <w:t xml:space="preserve">Perito, R. M. (2008, November 11). </w:t>
+                  <w:sz w:val="24"/>
+                  <w:szCs w:val="24"/>
+                </w:rPr>
+                <w:t xml:space="preserve">OCHA Relief Web. (2017, September 22). </w:t>
               </w:r>
               <w:r>
                 <w:rPr>
@@ -1596,15 +1773,19 @@
                   <w:i/>
                   <w:iCs/>
                   <w:noProof/>
-                </w:rPr>
-                <w:t>Haiti After the Storms: Weather and Conflict</w:t>
-              </w:r>
-              <w:r>
-                <w:rPr>
-                  <w:rFonts w:ascii="Times New Roman" w:hAnsi="Times New Roman" w:cs="Times New Roman"/>
-                  <w:noProof/>
-                </w:rPr>
-                <w:t>. Retrieved June 2022, from usip.org: https://www.usip.org/publications/2008/11/haiti-after-storms-weather-and-conflict</w:t>
+                  <w:sz w:val="24"/>
+                  <w:szCs w:val="24"/>
+                </w:rPr>
+                <w:t>After the Hurricane – an overview of the damage Irma and Maria left behind.</w:t>
+              </w:r>
+              <w:r>
+                <w:rPr>
+                  <w:rFonts w:ascii="Times New Roman" w:hAnsi="Times New Roman" w:cs="Times New Roman"/>
+                  <w:noProof/>
+                  <w:sz w:val="24"/>
+                  <w:szCs w:val="24"/>
+                </w:rPr>
+                <w:t xml:space="preserve"> Retrieved June 2022, from reliefweb.int: https://reliefweb.int/report/antigua-and-barbuda/after-hurricane-overview-damage-irma-and-maria-left-behind</w:t>
               </w:r>
             </w:p>
             <w:p>
@@ -1615,14 +1796,19 @@
                 <w:rPr>
                   <w:rFonts w:ascii="Times New Roman" w:hAnsi="Times New Roman" w:cs="Times New Roman"/>
                   <w:noProof/>
+                  <w:sz w:val="24"/>
+                  <w:szCs w:val="24"/>
                 </w:rPr>
               </w:pPr>
               <w:r>
                 <w:rPr>
                   <w:rFonts w:ascii="Times New Roman" w:hAnsi="Times New Roman" w:cs="Times New Roman"/>
                   <w:noProof/>
-                </w:rPr>
-                <w:t xml:space="preserve">Policy Brief - Senate Economic Planning Office. (2017, May). </w:t>
+                  <w:sz w:val="24"/>
+                  <w:szCs w:val="24"/>
+                </w:rPr>
+                <w:lastRenderedPageBreak/>
+                <w:t xml:space="preserve">Perito, R. M. (2008, November 11). </w:t>
               </w:r>
               <w:r>
                 <w:rPr>
@@ -1630,15 +1816,19 @@
                   <w:i/>
                   <w:iCs/>
                   <w:noProof/>
-                </w:rPr>
-                <w:t>Examining the Philippines’ Disaster Risk Reduction and Management System.</w:t>
-              </w:r>
-              <w:r>
-                <w:rPr>
-                  <w:rFonts w:ascii="Times New Roman" w:hAnsi="Times New Roman" w:cs="Times New Roman"/>
-                  <w:noProof/>
-                </w:rPr>
-                <w:t xml:space="preserve"> Retrieved May 2022, from legacy.senate.gov.ph: https://legacy.senate.gov.ph/publications/SEPO/PB_Examining%20PH%20DRRM%20System_Revised_27June2017.pdf</w:t>
+                  <w:sz w:val="24"/>
+                  <w:szCs w:val="24"/>
+                </w:rPr>
+                <w:t>Haiti After the Storms: Weather and Conflict</w:t>
+              </w:r>
+              <w:r>
+                <w:rPr>
+                  <w:rFonts w:ascii="Times New Roman" w:hAnsi="Times New Roman" w:cs="Times New Roman"/>
+                  <w:noProof/>
+                  <w:sz w:val="24"/>
+                  <w:szCs w:val="24"/>
+                </w:rPr>
+                <w:t>. Retrieved June 2022, from usip.org: https://www.usip.org/publications/2008/11/haiti-after-storms-weather-and-conflict</w:t>
               </w:r>
             </w:p>
             <w:p>
@@ -1649,14 +1839,18 @@
                 <w:rPr>
                   <w:rFonts w:ascii="Times New Roman" w:hAnsi="Times New Roman" w:cs="Times New Roman"/>
                   <w:noProof/>
+                  <w:sz w:val="24"/>
+                  <w:szCs w:val="24"/>
                 </w:rPr>
               </w:pPr>
               <w:r>
                 <w:rPr>
                   <w:rFonts w:ascii="Times New Roman" w:hAnsi="Times New Roman" w:cs="Times New Roman"/>
                   <w:noProof/>
-                </w:rPr>
-                <w:t xml:space="preserve">Simmons, J. (n.d.). </w:t>
+                  <w:sz w:val="24"/>
+                  <w:szCs w:val="24"/>
+                </w:rPr>
+                <w:t xml:space="preserve">Policy Brief - Senate Economic Planning Office. (2017, May). </w:t>
               </w:r>
               <w:r>
                 <w:rPr>
@@ -1664,15 +1858,19 @@
                   <w:i/>
                   <w:iCs/>
                   <w:noProof/>
-                </w:rPr>
-                <w:t>Hurricane Season in the Caribbean</w:t>
-              </w:r>
-              <w:r>
-                <w:rPr>
-                  <w:rFonts w:ascii="Times New Roman" w:hAnsi="Times New Roman" w:cs="Times New Roman"/>
-                  <w:noProof/>
-                </w:rPr>
-                <w:t>. Retrieved June 2022, from responsibletravel.com: https://www.responsibletravel.com/holidays/caribbean/travel-guide/hurricane-season-in-the-caribbean</w:t>
+                  <w:sz w:val="24"/>
+                  <w:szCs w:val="24"/>
+                </w:rPr>
+                <w:t>Examining the Philippines’ Disaster Risk Reduction and Management System.</w:t>
+              </w:r>
+              <w:r>
+                <w:rPr>
+                  <w:rFonts w:ascii="Times New Roman" w:hAnsi="Times New Roman" w:cs="Times New Roman"/>
+                  <w:noProof/>
+                  <w:sz w:val="24"/>
+                  <w:szCs w:val="24"/>
+                </w:rPr>
+                <w:t xml:space="preserve"> Retrieved May 2022, from legacy.senate.gov.ph: https://legacy.senate.gov.ph/publications/SEPO/PB_Examining%20PH%20DRRM%20System_Revised_27June2017.pdf</w:t>
               </w:r>
             </w:p>
             <w:p>
@@ -1683,14 +1881,18 @@
                 <w:rPr>
                   <w:rFonts w:ascii="Times New Roman" w:hAnsi="Times New Roman" w:cs="Times New Roman"/>
                   <w:noProof/>
+                  <w:sz w:val="24"/>
+                  <w:szCs w:val="24"/>
                 </w:rPr>
               </w:pPr>
               <w:r>
                 <w:rPr>
                   <w:rFonts w:ascii="Times New Roman" w:hAnsi="Times New Roman" w:cs="Times New Roman"/>
                   <w:noProof/>
-                </w:rPr>
-                <w:t xml:space="preserve">Social, B. (2018, February 22). </w:t>
+                  <w:sz w:val="24"/>
+                  <w:szCs w:val="24"/>
+                </w:rPr>
+                <w:t xml:space="preserve">Simmons, J. (n.d.). </w:t>
               </w:r>
               <w:r>
                 <w:rPr>
@@ -1698,15 +1900,19 @@
                   <w:i/>
                   <w:iCs/>
                   <w:noProof/>
-                </w:rPr>
-                <w:t>The History of Natural Disasters in Haiti</w:t>
-              </w:r>
-              <w:r>
-                <w:rPr>
-                  <w:rFonts w:ascii="Times New Roman" w:hAnsi="Times New Roman" w:cs="Times New Roman"/>
-                  <w:noProof/>
-                </w:rPr>
-                <w:t>. Retrieved June 2022, from ufondwa.org: https://www.ufondwa.org/history-natural-disasters-haiti/</w:t>
+                  <w:sz w:val="24"/>
+                  <w:szCs w:val="24"/>
+                </w:rPr>
+                <w:t>Hurricane Season in the Caribbean</w:t>
+              </w:r>
+              <w:r>
+                <w:rPr>
+                  <w:rFonts w:ascii="Times New Roman" w:hAnsi="Times New Roman" w:cs="Times New Roman"/>
+                  <w:noProof/>
+                  <w:sz w:val="24"/>
+                  <w:szCs w:val="24"/>
+                </w:rPr>
+                <w:t>. Retrieved June 2022, from responsibletravel.com: https://www.responsibletravel.com/holidays/caribbean/travel-guide/hurricane-season-in-the-caribbean</w:t>
               </w:r>
             </w:p>
             <w:p>
@@ -1717,14 +1923,18 @@
                 <w:rPr>
                   <w:rFonts w:ascii="Times New Roman" w:hAnsi="Times New Roman" w:cs="Times New Roman"/>
                   <w:noProof/>
+                  <w:sz w:val="24"/>
+                  <w:szCs w:val="24"/>
                 </w:rPr>
               </w:pPr>
               <w:r>
                 <w:rPr>
                   <w:rFonts w:ascii="Times New Roman" w:hAnsi="Times New Roman" w:cs="Times New Roman"/>
                   <w:noProof/>
-                </w:rPr>
-                <w:t xml:space="preserve">The Economists. (2018, June 1). </w:t>
+                  <w:sz w:val="24"/>
+                  <w:szCs w:val="24"/>
+                </w:rPr>
+                <w:t xml:space="preserve">Social, B. (2018, February 22). </w:t>
               </w:r>
               <w:r>
                 <w:rPr>
@@ -1732,15 +1942,19 @@
                   <w:i/>
                   <w:iCs/>
                   <w:noProof/>
-                </w:rPr>
-                <w:t>America is good at dealing with hurricanes on the mainland—after they strike</w:t>
-              </w:r>
-              <w:r>
-                <w:rPr>
-                  <w:rFonts w:ascii="Times New Roman" w:hAnsi="Times New Roman" w:cs="Times New Roman"/>
-                  <w:noProof/>
-                </w:rPr>
-                <w:t>. Retrieved June 2022, from economist.com: https://www.economist.com/graphic-detail/2018/06/01/america-is-good-at-dealing-with-hurricanes-on-the-mainland-after-they-strike</w:t>
+                  <w:sz w:val="24"/>
+                  <w:szCs w:val="24"/>
+                </w:rPr>
+                <w:t>The History of Natural Disasters in Haiti</w:t>
+              </w:r>
+              <w:r>
+                <w:rPr>
+                  <w:rFonts w:ascii="Times New Roman" w:hAnsi="Times New Roman" w:cs="Times New Roman"/>
+                  <w:noProof/>
+                  <w:sz w:val="24"/>
+                  <w:szCs w:val="24"/>
+                </w:rPr>
+                <w:t>. Retrieved June 2022, from ufondwa.org: https://www.ufondwa.org/history-natural-disasters-haiti/</w:t>
               </w:r>
             </w:p>
             <w:p>
@@ -1751,14 +1965,18 @@
                 <w:rPr>
                   <w:rFonts w:ascii="Times New Roman" w:hAnsi="Times New Roman" w:cs="Times New Roman"/>
                   <w:noProof/>
+                  <w:sz w:val="24"/>
+                  <w:szCs w:val="24"/>
                 </w:rPr>
               </w:pPr>
               <w:r>
                 <w:rPr>
                   <w:rFonts w:ascii="Times New Roman" w:hAnsi="Times New Roman" w:cs="Times New Roman"/>
                   <w:noProof/>
-                </w:rPr>
-                <w:t xml:space="preserve">United Nations. (2004, September 14). </w:t>
+                  <w:sz w:val="24"/>
+                  <w:szCs w:val="24"/>
+                </w:rPr>
+                <w:t xml:space="preserve">The Economists. (2018, June 1). </w:t>
               </w:r>
               <w:r>
                 <w:rPr>
@@ -1766,15 +1984,19 @@
                   <w:i/>
                   <w:iCs/>
                   <w:noProof/>
-                </w:rPr>
-                <w:t>Cuba: A Model in Hurricane Risk Management</w:t>
-              </w:r>
-              <w:r>
-                <w:rPr>
-                  <w:rFonts w:ascii="Times New Roman" w:hAnsi="Times New Roman" w:cs="Times New Roman"/>
-                  <w:noProof/>
-                </w:rPr>
-                <w:t>. Retrieved June 2022, from un.org: https://www.un.org/press/en/2004/iha943.doc.htm</w:t>
+                  <w:sz w:val="24"/>
+                  <w:szCs w:val="24"/>
+                </w:rPr>
+                <w:t>America is good at dealing with hurricanes on the mainland—after they strike</w:t>
+              </w:r>
+              <w:r>
+                <w:rPr>
+                  <w:rFonts w:ascii="Times New Roman" w:hAnsi="Times New Roman" w:cs="Times New Roman"/>
+                  <w:noProof/>
+                  <w:sz w:val="24"/>
+                  <w:szCs w:val="24"/>
+                </w:rPr>
+                <w:t>. Retrieved June 2022, from economist.com: https://www.economist.com/graphic-detail/2018/06/01/america-is-good-at-dealing-with-hurricanes-on-the-mainland-after-they-strike</w:t>
               </w:r>
             </w:p>
             <w:p>
@@ -1785,15 +2007,18 @@
                 <w:rPr>
                   <w:rFonts w:ascii="Times New Roman" w:hAnsi="Times New Roman" w:cs="Times New Roman"/>
                   <w:noProof/>
+                  <w:sz w:val="24"/>
+                  <w:szCs w:val="24"/>
                 </w:rPr>
               </w:pPr>
               <w:r>
                 <w:rPr>
                   <w:rFonts w:ascii="Times New Roman" w:hAnsi="Times New Roman" w:cs="Times New Roman"/>
                   <w:noProof/>
-                </w:rPr>
-                <w:lastRenderedPageBreak/>
-                <w:t xml:space="preserve">Weather Underground. (n.d.). </w:t>
+                  <w:sz w:val="24"/>
+                  <w:szCs w:val="24"/>
+                </w:rPr>
+                <w:t xml:space="preserve">United Nations. (2004, September 14). </w:t>
               </w:r>
               <w:r>
                 <w:rPr>
@@ -1801,15 +2026,19 @@
                   <w:i/>
                   <w:iCs/>
                   <w:noProof/>
-                </w:rPr>
-                <w:t>Prepare for a Hurricane or Typhoon</w:t>
-              </w:r>
-              <w:r>
-                <w:rPr>
-                  <w:rFonts w:ascii="Times New Roman" w:hAnsi="Times New Roman" w:cs="Times New Roman"/>
-                  <w:noProof/>
-                </w:rPr>
-                <w:t>. Retrieved March 2022, from wunderground.com: https://www.wunderground.com/prepare/hurricane-typhoon?fbclid=IwAR33lsq6x66YI-9NFX94Ofy8jgC2TwH9gT__W9AItLA8P2pWyBJmnoYTM1w</w:t>
+                  <w:sz w:val="24"/>
+                  <w:szCs w:val="24"/>
+                </w:rPr>
+                <w:t>Cuba: A Model in Hurricane Risk Management</w:t>
+              </w:r>
+              <w:r>
+                <w:rPr>
+                  <w:rFonts w:ascii="Times New Roman" w:hAnsi="Times New Roman" w:cs="Times New Roman"/>
+                  <w:noProof/>
+                  <w:sz w:val="24"/>
+                  <w:szCs w:val="24"/>
+                </w:rPr>
+                <w:t>. Retrieved June 2022, from un.org: https://www.un.org/press/en/2004/iha943.doc.htm</w:t>
               </w:r>
             </w:p>
             <w:p>
@@ -1820,14 +2049,18 @@
                 <w:rPr>
                   <w:rFonts w:ascii="Times New Roman" w:hAnsi="Times New Roman" w:cs="Times New Roman"/>
                   <w:noProof/>
+                  <w:sz w:val="24"/>
+                  <w:szCs w:val="24"/>
                 </w:rPr>
               </w:pPr>
               <w:r>
                 <w:rPr>
                   <w:rFonts w:ascii="Times New Roman" w:hAnsi="Times New Roman" w:cs="Times New Roman"/>
                   <w:noProof/>
-                </w:rPr>
-                <w:t xml:space="preserve">Young, C. (2020, September 10). </w:t>
+                  <w:sz w:val="24"/>
+                  <w:szCs w:val="24"/>
+                </w:rPr>
+                <w:t xml:space="preserve">Weather Underground. (n.d.). </w:t>
               </w:r>
               <w:r>
                 <w:rPr>
@@ -1835,6 +2068,60 @@
                   <w:i/>
                   <w:iCs/>
                   <w:noProof/>
+                  <w:sz w:val="24"/>
+                  <w:szCs w:val="24"/>
+                </w:rPr>
+                <w:t>Prepare for a Hurricane or Typhoon</w:t>
+              </w:r>
+              <w:r>
+                <w:rPr>
+                  <w:rFonts w:ascii="Times New Roman" w:hAnsi="Times New Roman" w:cs="Times New Roman"/>
+                  <w:noProof/>
+                  <w:sz w:val="24"/>
+                  <w:szCs w:val="24"/>
+                </w:rPr>
+                <w:t>. Retrieved March 2022, from wunderground.com: https://www.wunderground.com/prepare/hurricane-</w:t>
+              </w:r>
+              <w:r>
+                <w:rPr>
+                  <w:rFonts w:ascii="Times New Roman" w:hAnsi="Times New Roman" w:cs="Times New Roman"/>
+                  <w:noProof/>
+                  <w:sz w:val="24"/>
+                  <w:szCs w:val="24"/>
+                </w:rPr>
+                <w:lastRenderedPageBreak/>
+                <w:t>typhoon?fbclid=IwAR33lsq6x66YI-9NFX94Ofy8jgC2TwH9gT__W9AItLA8P2pWyBJmnoYTM1w</w:t>
+              </w:r>
+            </w:p>
+            <w:p>
+              <w:pPr>
+                <w:pStyle w:val="Bibliography"/>
+                <w:spacing w:line="480" w:lineRule="auto"/>
+                <w:ind w:left="720" w:hanging="720"/>
+                <w:rPr>
+                  <w:rFonts w:ascii="Times New Roman" w:hAnsi="Times New Roman" w:cs="Times New Roman"/>
+                  <w:noProof/>
+                  <w:sz w:val="24"/>
+                  <w:szCs w:val="24"/>
+                </w:rPr>
+              </w:pPr>
+              <w:r>
+                <w:rPr>
+                  <w:rFonts w:ascii="Times New Roman" w:hAnsi="Times New Roman" w:cs="Times New Roman"/>
+                  <w:noProof/>
+                  <w:sz w:val="24"/>
+                  <w:szCs w:val="24"/>
+                </w:rPr>
+                <w:t xml:space="preserve">Young, C. (2020, September 10). </w:t>
+              </w:r>
+              <w:r>
+                <w:rPr>
+                  <w:rFonts w:ascii="Times New Roman" w:hAnsi="Times New Roman" w:cs="Times New Roman"/>
+                  <w:i/>
+                  <w:iCs/>
+                  <w:noProof/>
+                  <w:sz w:val="24"/>
+                  <w:szCs w:val="24"/>
                 </w:rPr>
                 <w:t>Natural Disasters: Economic Effects of Hurricanes Katrina, Sandy, Harvey, and Irma</w:t>
               </w:r>
@@ -1842,6 +2129,8 @@
                 <w:rPr>
                   <w:rFonts w:ascii="Times New Roman" w:hAnsi="Times New Roman" w:cs="Times New Roman"/>
                   <w:noProof/>
+                  <w:sz w:val="24"/>
+                  <w:szCs w:val="24"/>
                 </w:rPr>
                 <w:t>. Retrieved from gao.gov: https://www.gao.gov/products/gao-20-633r</w:t>
               </w:r>
@@ -1851,6 +2140,8 @@
                 <w:spacing w:line="480" w:lineRule="auto"/>
                 <w:rPr>
                   <w:rFonts w:ascii="Times New Roman" w:hAnsi="Times New Roman" w:cs="Times New Roman"/>
+                  <w:sz w:val="24"/>
+                  <w:szCs w:val="24"/>
                 </w:rPr>
               </w:pPr>
               <w:r>
@@ -1859,6 +2150,8 @@
                   <w:b/>
                   <w:bCs/>
                   <w:noProof/>
+                  <w:sz w:val="24"/>
+                  <w:szCs w:val="24"/>
                 </w:rPr>
                 <w:fldChar w:fldCharType="end"/>
               </w:r>
@@ -1872,6 +2165,8 @@
         <w:spacing w:after="0" w:line="480" w:lineRule="auto"/>
         <w:rPr>
           <w:rFonts w:ascii="Times New Roman" w:hAnsi="Times New Roman" w:cs="Times New Roman"/>
+          <w:sz w:val="24"/>
+          <w:szCs w:val="24"/>
           <w:lang w:val="en-US"/>
         </w:rPr>
       </w:pPr>
@@ -3317,7 +3612,7 @@
     </b:Author>
     <b:YearAccessed>2022</b:YearAccessed>
     <b:MonthAccessed>March</b:MonthAccessed>
-    <b:RefOrder>17</b:RefOrder>
+    <b:RefOrder>18</b:RefOrder>
   </b:Source>
   <b:Source>
     <b:Tag>Wea22</b:Tag>
@@ -3333,7 +3628,7 @@
     <b:URL>https://www.wunderground.com/prepare/hurricane-typhoon?fbclid=IwAR33lsq6x66YI-9NFX94Ofy8jgC2TwH9gT__W9AItLA8P2pWyBJmnoYTM1w</b:URL>
     <b:YearAccessed>2022</b:YearAccessed>
     <b:MonthAccessed>March</b:MonthAccessed>
-    <b:RefOrder>18</b:RefOrder>
+    <b:RefOrder>19</b:RefOrder>
   </b:Source>
   <b:Source>
     <b:Tag>Com22</b:Tag>
@@ -3349,7 +3644,7 @@
     </b:Author>
     <b:YearAccessed>2022</b:YearAccessed>
     <b:MonthAccessed>March</b:MonthAccessed>
-    <b:RefOrder>19</b:RefOrder>
+    <b:RefOrder>20</b:RefOrder>
   </b:Source>
   <b:Source>
     <b:Tag>Nat91</b:Tag>
@@ -3366,7 +3661,7 @@
     </b:Author>
     <b:YearAccessed>2022</b:YearAccessed>
     <b:MonthAccessed>March</b:MonthAccessed>
-    <b:RefOrder>20</b:RefOrder>
+    <b:RefOrder>21</b:RefOrder>
   </b:Source>
   <b:Source>
     <b:Tag>Ena19</b:Tag>
@@ -3700,11 +3995,36 @@
     <b:MonthAccessed>June</b:MonthAccessed>
     <b:RefOrder>16</b:RefOrder>
   </b:Source>
+  <b:Source>
+    <b:Tag>Don17</b:Tag>
+    <b:SourceType>InternetSite</b:SourceType>
+    <b:Guid>{796E3580-EBC6-48BE-A41F-749E18F09151}</b:Guid>
+    <b:Title>How the Caribbean Can Prepare for More Violent Hurricanes</b:Title>
+    <b:InternetSiteTitle>americasquarterly.org</b:InternetSiteTitle>
+    <b:Year>2017</b:Year>
+    <b:Month>November</b:Month>
+    <b:Day>16</b:Day>
+    <b:URL>https://www.americasquarterly.org/article/how-the-caribbean-can-prepare-for-more-violent-hurricanes/</b:URL>
+    <b:Author>
+      <b:Author>
+        <b:NameList>
+          <b:Person>
+            <b:Last>Donovan</b:Last>
+            <b:Middle>G.</b:Middle>
+            <b:First>Michael</b:First>
+          </b:Person>
+        </b:NameList>
+      </b:Author>
+    </b:Author>
+    <b:YearAccessed>2022</b:YearAccessed>
+    <b:MonthAccessed>June</b:MonthAccessed>
+    <b:RefOrder>17</b:RefOrder>
+  </b:Source>
 </b:Sources>
 </file>
 
 <file path=customXml/itemProps1.xml><?xml version="1.0" encoding="utf-8"?>
-<ds:datastoreItem xmlns:ds="http://schemas.openxmlformats.org/officeDocument/2006/customXml" ds:itemID="{071BE412-9D43-4256-9D9E-22C32CB5D40D}">
+<ds:datastoreItem xmlns:ds="http://schemas.openxmlformats.org/officeDocument/2006/customXml" ds:itemID="{016651E3-D0E2-4C4A-B374-9E45F3473E7C}">
   <ds:schemaRefs>
     <ds:schemaRef ds:uri="http://schemas.openxmlformats.org/officeDocument/2006/bibliography"/>
   </ds:schemaRefs>

</xml_diff>